<commit_message>
PIA Practica 5.3. a medias
</commit_message>
<xml_diff>
--- a/Programacion de Inteligencia Artificial/2EV/Tema 5/Python/Ejercicios/Practica 5.3/Práctica 5.3. Clasificador Ropa.docx
+++ b/Programacion de Inteligencia Artificial/2EV/Tema 5/Python/Ejercicios/Practica 5.3/Práctica 5.3. Clasificador Ropa.docx
@@ -650,7 +650,29 @@
           <w:szCs w:val="18"/>
           <w:lang w:val="en-US"/>
         </w:rPr>
-        <w:t>.datasets.fashion_mnist</w:t>
+        <w:t>.</w:t>
+      </w:r>
+      <w:proofErr w:type="gramStart"/>
+      <w:r>
+        <w:rPr>
+          <w:rFonts w:ascii="Consolas" w:hAnsi="Consolas"/>
+          <w:color w:val="4472C4" w:themeColor="accent1"/>
+          <w:sz w:val="18"/>
+          <w:szCs w:val="18"/>
+          <w:lang w:val="en-US"/>
+        </w:rPr>
+        <w:t>datasets.fashion</w:t>
+      </w:r>
+      <w:proofErr w:type="gramEnd"/>
+      <w:r>
+        <w:rPr>
+          <w:rFonts w:ascii="Consolas" w:hAnsi="Consolas"/>
+          <w:color w:val="4472C4" w:themeColor="accent1"/>
+          <w:sz w:val="18"/>
+          <w:szCs w:val="18"/>
+          <w:lang w:val="en-US"/>
+        </w:rPr>
+        <w:t>_mnist</w:t>
       </w:r>
       <w:proofErr w:type="spellEnd"/>
     </w:p>
@@ -785,9 +807,9 @@
           <w:szCs w:val="18"/>
           <w:lang w:val="en-US"/>
         </w:rPr>
-        <w:t>_data</w:t>
-      </w:r>
-      <w:proofErr w:type="spellEnd"/>
+        <w:t>_</w:t>
+      </w:r>
+      <w:proofErr w:type="gramStart"/>
       <w:r>
         <w:rPr>
           <w:rFonts w:ascii="Consolas" w:hAnsi="Consolas"/>
@@ -796,7 +818,29 @@
           <w:szCs w:val="18"/>
           <w:lang w:val="en-US"/>
         </w:rPr>
-        <w:t>()</w:t>
+        <w:t>data</w:t>
+      </w:r>
+      <w:proofErr w:type="spellEnd"/>
+      <w:r>
+        <w:rPr>
+          <w:rFonts w:ascii="Consolas" w:hAnsi="Consolas"/>
+          <w:color w:val="4472C4" w:themeColor="accent1"/>
+          <w:sz w:val="18"/>
+          <w:szCs w:val="18"/>
+          <w:lang w:val="en-US"/>
+        </w:rPr>
+        <w:t>(</w:t>
+      </w:r>
+      <w:proofErr w:type="gramEnd"/>
+      <w:r>
+        <w:rPr>
+          <w:rFonts w:ascii="Consolas" w:hAnsi="Consolas"/>
+          <w:color w:val="4472C4" w:themeColor="accent1"/>
+          <w:sz w:val="18"/>
+          <w:szCs w:val="18"/>
+          <w:lang w:val="en-US"/>
+        </w:rPr>
+        <w:t>)</w:t>
       </w:r>
     </w:p>
     <w:p>
@@ -816,12 +860,142 @@
       </w:r>
       <w:proofErr w:type="gramEnd"/>
       <w:r>
-        <w:t>_data</w:t>
+        <w:t>_</w:t>
+      </w:r>
+      <w:proofErr w:type="gramStart"/>
+      <w:r>
+        <w:t>data</w:t>
       </w:r>
       <w:proofErr w:type="spellEnd"/>
       <w:r>
-        <w:t>()? ¿Cuántos elementos y qué forma tiene cada uno de ellos?</w:t>
-      </w:r>
+        <w:t>(</w:t>
+      </w:r>
+      <w:proofErr w:type="gramEnd"/>
+      <w:r>
+        <w:t>)? ¿Cuántos elementos y qué forma tiene cada uno de ellos?</w:t>
+      </w:r>
+    </w:p>
+    <w:p>
+      <w:pPr>
+        <w:pStyle w:val="Prrafodelista"/>
+        <w:numPr>
+          <w:ilvl w:val="0"/>
+          <w:numId w:val="14"/>
+        </w:numPr>
+      </w:pPr>
+      <w:proofErr w:type="spellStart"/>
+      <w:r>
+        <w:t>training_images</w:t>
+      </w:r>
+      <w:proofErr w:type="spellEnd"/>
+      <w:r>
+        <w:t>: contiene 60.000 imágenes de entrenamiento</w:t>
+      </w:r>
+      <w:r>
+        <w:t xml:space="preserve">, </w:t>
+      </w:r>
+      <w:r>
+        <w:t xml:space="preserve">en blanco y negro </w:t>
+      </w:r>
+      <w:r>
+        <w:t>con</w:t>
+      </w:r>
+      <w:r>
+        <w:t xml:space="preserve"> una resolución de 28x28. Su forma es (60000, 28, 28).</w:t>
+      </w:r>
+    </w:p>
+    <w:p>
+      <w:pPr>
+        <w:pStyle w:val="Prrafodelista"/>
+        <w:numPr>
+          <w:ilvl w:val="0"/>
+          <w:numId w:val="14"/>
+        </w:numPr>
+      </w:pPr>
+      <w:proofErr w:type="spellStart"/>
+      <w:r>
+        <w:t>training_labels</w:t>
+      </w:r>
+      <w:proofErr w:type="spellEnd"/>
+      <w:r>
+        <w:t xml:space="preserve">: </w:t>
+      </w:r>
+      <w:r>
+        <w:t>son</w:t>
+      </w:r>
+      <w:r>
+        <w:t xml:space="preserve"> las etiquetas a las imágenes de entrenamiento. Cada </w:t>
+      </w:r>
+      <w:r>
+        <w:t>una</w:t>
+      </w:r>
+      <w:r>
+        <w:t xml:space="preserve"> </w:t>
+      </w:r>
+      <w:r>
+        <w:t>va</w:t>
+      </w:r>
+      <w:r>
+        <w:t xml:space="preserve"> del 0 al 9. Su forma es (60000,).</w:t>
+      </w:r>
+    </w:p>
+    <w:p>
+      <w:pPr>
+        <w:pStyle w:val="Prrafodelista"/>
+        <w:numPr>
+          <w:ilvl w:val="0"/>
+          <w:numId w:val="14"/>
+        </w:numPr>
+      </w:pPr>
+      <w:proofErr w:type="spellStart"/>
+      <w:r>
+        <w:t>test_images</w:t>
+      </w:r>
+      <w:proofErr w:type="spellEnd"/>
+      <w:r>
+        <w:t>: tiene 10.000 imágenes</w:t>
+      </w:r>
+      <w:r>
+        <w:t xml:space="preserve"> </w:t>
+      </w:r>
+      <w:r>
+        <w:t>para evaluar el modelo. Tienen la misma forma que las de entrenamiento: (10000, 28, 28).</w:t>
+      </w:r>
+    </w:p>
+    <w:p>
+      <w:pPr>
+        <w:pStyle w:val="Prrafodelista"/>
+        <w:numPr>
+          <w:ilvl w:val="0"/>
+          <w:numId w:val="14"/>
+        </w:numPr>
+      </w:pPr>
+      <w:proofErr w:type="spellStart"/>
+      <w:r>
+        <w:t>test_labels</w:t>
+      </w:r>
+      <w:proofErr w:type="spellEnd"/>
+      <w:r>
+        <w:t xml:space="preserve">: </w:t>
+      </w:r>
+      <w:r>
+        <w:t>son</w:t>
+      </w:r>
+      <w:r>
+        <w:t xml:space="preserve"> las etiquetas a las imágenes de prueba. Su </w:t>
+      </w:r>
+      <w:r>
+        <w:t>forma</w:t>
+      </w:r>
+      <w:r>
+        <w:t xml:space="preserve"> es (10000,).</w:t>
+      </w:r>
+    </w:p>
+    <w:p>
+      <w:pPr>
+        <w:pStyle w:val="Prrafodelista"/>
+        <w:ind w:left="1428"/>
+      </w:pPr>
     </w:p>
     <w:p>
       <w:pPr>
@@ -897,6 +1071,54 @@
     <w:p>
       <w:pPr>
         <w:pStyle w:val="Prrafodelista"/>
+        <w:numPr>
+          <w:ilvl w:val="0"/>
+          <w:numId w:val="16"/>
+        </w:numPr>
+      </w:pPr>
+      <w:r>
+        <w:t>Contenido: En el código adjunto, línea 30</w:t>
+      </w:r>
+    </w:p>
+    <w:p>
+      <w:pPr>
+        <w:pStyle w:val="Prrafodelista"/>
+        <w:numPr>
+          <w:ilvl w:val="0"/>
+          <w:numId w:val="16"/>
+        </w:numPr>
+      </w:pPr>
+      <w:r>
+        <w:t>Forma: (28, 28)</w:t>
+      </w:r>
+    </w:p>
+    <w:p>
+      <w:pPr>
+        <w:pStyle w:val="Prrafodelista"/>
+        <w:numPr>
+          <w:ilvl w:val="0"/>
+          <w:numId w:val="16"/>
+        </w:numPr>
+      </w:pPr>
+      <w:r>
+        <w:t>Tipo de dato: uint8</w:t>
+      </w:r>
+    </w:p>
+    <w:p>
+      <w:pPr>
+        <w:pStyle w:val="Prrafodelista"/>
+        <w:numPr>
+          <w:ilvl w:val="0"/>
+          <w:numId w:val="16"/>
+        </w:numPr>
+      </w:pPr>
+      <w:r>
+        <w:t>Visualización en el código, líneas 37-39</w:t>
+      </w:r>
+    </w:p>
+    <w:p>
+      <w:pPr>
+        <w:pStyle w:val="Prrafodelista"/>
       </w:pPr>
     </w:p>
     <w:p>
@@ -925,6 +1147,129 @@
     <w:p>
       <w:pPr>
         <w:pStyle w:val="Prrafodelista"/>
+        <w:numPr>
+          <w:ilvl w:val="0"/>
+          <w:numId w:val="17"/>
+        </w:numPr>
+      </w:pPr>
+      <w:r>
+        <w:t xml:space="preserve">Las clases son: </w:t>
+      </w:r>
+      <w:r>
+        <w:t>T-</w:t>
+      </w:r>
+      <w:proofErr w:type="spellStart"/>
+      <w:r>
+        <w:t>shirt</w:t>
+      </w:r>
+      <w:proofErr w:type="spellEnd"/>
+      <w:r>
+        <w:t xml:space="preserve">/top, </w:t>
+      </w:r>
+      <w:proofErr w:type="spellStart"/>
+      <w:r>
+        <w:t>Trouser</w:t>
+      </w:r>
+      <w:proofErr w:type="spellEnd"/>
+      <w:r>
+        <w:t xml:space="preserve">, Pullover, </w:t>
+      </w:r>
+      <w:proofErr w:type="spellStart"/>
+      <w:r>
+        <w:t>Dress</w:t>
+      </w:r>
+      <w:proofErr w:type="spellEnd"/>
+      <w:r>
+        <w:t xml:space="preserve">, </w:t>
+      </w:r>
+      <w:proofErr w:type="spellStart"/>
+      <w:r>
+        <w:t>Coat</w:t>
+      </w:r>
+      <w:proofErr w:type="spellEnd"/>
+      <w:r>
+        <w:t>,</w:t>
+      </w:r>
+      <w:r>
+        <w:t xml:space="preserve"> </w:t>
+      </w:r>
+      <w:proofErr w:type="spellStart"/>
+      <w:r>
+        <w:t>Sandal</w:t>
+      </w:r>
+      <w:proofErr w:type="spellEnd"/>
+      <w:r>
+        <w:t xml:space="preserve">, </w:t>
+      </w:r>
+      <w:proofErr w:type="spellStart"/>
+      <w:r>
+        <w:t>Shirt</w:t>
+      </w:r>
+      <w:proofErr w:type="spellEnd"/>
+      <w:r>
+        <w:t xml:space="preserve">, </w:t>
+      </w:r>
+      <w:proofErr w:type="spellStart"/>
+      <w:r>
+        <w:t>Sneaker</w:t>
+      </w:r>
+      <w:proofErr w:type="spellEnd"/>
+      <w:r>
+        <w:t>, Bag</w:t>
+      </w:r>
+      <w:r>
+        <w:t xml:space="preserve"> y </w:t>
+      </w:r>
+      <w:proofErr w:type="spellStart"/>
+      <w:r>
+        <w:t>Ankle</w:t>
+      </w:r>
+      <w:proofErr w:type="spellEnd"/>
+      <w:r>
+        <w:t xml:space="preserve"> </w:t>
+      </w:r>
+      <w:proofErr w:type="spellStart"/>
+      <w:r>
+        <w:t>boot</w:t>
+      </w:r>
+      <w:proofErr w:type="spellEnd"/>
+    </w:p>
+    <w:p>
+      <w:pPr>
+        <w:pStyle w:val="Prrafodelista"/>
+        <w:numPr>
+          <w:ilvl w:val="0"/>
+          <w:numId w:val="17"/>
+        </w:numPr>
+      </w:pPr>
+      <w:r>
+        <w:t xml:space="preserve">Fuente: </w:t>
+      </w:r>
+      <w:hyperlink r:id="rId11" w:history="1">
+        <w:r>
+          <w:rPr>
+            <w:rStyle w:val="Hipervnculo"/>
+          </w:rPr>
+          <w:t>https://keras.io/api/dataset</w:t>
+        </w:r>
+        <w:r>
+          <w:rPr>
+            <w:rStyle w:val="Hipervnculo"/>
+          </w:rPr>
+          <w:t>s</w:t>
+        </w:r>
+        <w:r>
+          <w:rPr>
+            <w:rStyle w:val="Hipervnculo"/>
+          </w:rPr>
+          <w:t>/fashion_mnist/</w:t>
+        </w:r>
+      </w:hyperlink>
+    </w:p>
+    <w:p>
+      <w:pPr>
+        <w:pStyle w:val="Prrafodelista"/>
+        <w:ind w:left="1440"/>
       </w:pPr>
     </w:p>
     <w:p>
@@ -1003,6 +1348,7 @@
         <w:t xml:space="preserve"> = </w:t>
       </w:r>
       <w:proofErr w:type="spellStart"/>
+      <w:proofErr w:type="gramStart"/>
       <w:r>
         <w:rPr>
           <w:color w:val="4472C4" w:themeColor="accent1"/>
@@ -1013,6 +1359,7 @@
         <w:t>tf.unique</w:t>
       </w:r>
       <w:proofErr w:type="spellEnd"/>
+      <w:proofErr w:type="gramEnd"/>
       <w:r>
         <w:rPr>
           <w:color w:val="4472C4" w:themeColor="accent1"/>
@@ -1147,6 +1494,71 @@
       <w:pPr>
         <w:pStyle w:val="Prrafodelista"/>
         <w:rPr>
+          <w:color w:val="4472C4" w:themeColor="accent1"/>
+          <w:sz w:val="20"/>
+          <w:szCs w:val="20"/>
+          <w:lang w:val="en-US"/>
+        </w:rPr>
+      </w:pPr>
+    </w:p>
+    <w:p>
+      <w:pPr>
+        <w:pStyle w:val="Prrafodelista"/>
+        <w:numPr>
+          <w:ilvl w:val="0"/>
+          <w:numId w:val="18"/>
+        </w:numPr>
+        <w:rPr>
+          <w:lang w:val="en-US"/>
+        </w:rPr>
+      </w:pPr>
+      <w:r>
+        <w:rPr>
+          <w:lang w:val="en-US"/>
+        </w:rPr>
+        <w:t xml:space="preserve">Línea 83 </w:t>
+      </w:r>
+      <w:proofErr w:type="spellStart"/>
+      <w:r>
+        <w:rPr>
+          <w:lang w:val="en-US"/>
+        </w:rPr>
+        <w:t>en</w:t>
+      </w:r>
+      <w:proofErr w:type="spellEnd"/>
+      <w:r>
+        <w:rPr>
+          <w:lang w:val="en-US"/>
+        </w:rPr>
+        <w:t xml:space="preserve"> </w:t>
+      </w:r>
+      <w:proofErr w:type="spellStart"/>
+      <w:r>
+        <w:rPr>
+          <w:lang w:val="en-US"/>
+        </w:rPr>
+        <w:t>el</w:t>
+      </w:r>
+      <w:proofErr w:type="spellEnd"/>
+      <w:r>
+        <w:rPr>
+          <w:lang w:val="en-US"/>
+        </w:rPr>
+        <w:t xml:space="preserve"> </w:t>
+      </w:r>
+      <w:proofErr w:type="spellStart"/>
+      <w:r>
+        <w:rPr>
+          <w:lang w:val="en-US"/>
+        </w:rPr>
+        <w:t>código</w:t>
+      </w:r>
+      <w:proofErr w:type="spellEnd"/>
+    </w:p>
+    <w:p>
+      <w:pPr>
+        <w:pStyle w:val="Prrafodelista"/>
+        <w:rPr>
           <w:lang w:val="en-US"/>
         </w:rPr>
       </w:pPr>
@@ -1169,6 +1581,18 @@
       <w:proofErr w:type="spellEnd"/>
       <w:r>
         <w:t>. Escala los valores de los píxeles de todas las imágenes.</w:t>
+      </w:r>
+    </w:p>
+    <w:p>
+      <w:pPr>
+        <w:pStyle w:val="Prrafodelista"/>
+        <w:numPr>
+          <w:ilvl w:val="0"/>
+          <w:numId w:val="18"/>
+        </w:numPr>
+      </w:pPr>
+      <w:r>
+        <w:t>Línea 97 en el código</w:t>
       </w:r>
     </w:p>
     <w:p>
@@ -1256,9 +1680,21 @@
           <w:szCs w:val="18"/>
           <w:lang w:val="en-US"/>
         </w:rPr>
-        <w:t>.layers.Flatten</w:t>
+        <w:t>.</w:t>
+      </w:r>
+      <w:proofErr w:type="gramStart"/>
+      <w:r>
+        <w:rPr>
+          <w:rFonts w:ascii="Consolas" w:hAnsi="Consolas"/>
+          <w:color w:val="4472C4" w:themeColor="accent1"/>
+          <w:sz w:val="18"/>
+          <w:szCs w:val="18"/>
+          <w:lang w:val="en-US"/>
+        </w:rPr>
+        <w:t>layers.Flatten</w:t>
       </w:r>
       <w:proofErr w:type="spellEnd"/>
+      <w:proofErr w:type="gramEnd"/>
       <w:r>
         <w:rPr>
           <w:rFonts w:ascii="Consolas" w:hAnsi="Consolas"/>
@@ -1281,6 +1717,7 @@
         <w:t>input_shape</w:t>
       </w:r>
       <w:proofErr w:type="spellEnd"/>
+      <w:proofErr w:type="gramStart"/>
       <w:r>
         <w:rPr>
           <w:rFonts w:ascii="Consolas" w:hAnsi="Consolas"/>
@@ -1289,7 +1726,18 @@
           <w:szCs w:val="18"/>
           <w:lang w:val="en-US"/>
         </w:rPr>
-        <w:t>=(28,28))</w:t>
+        <w:t>=(</w:t>
+      </w:r>
+      <w:proofErr w:type="gramEnd"/>
+      <w:r>
+        <w:rPr>
+          <w:rFonts w:ascii="Consolas" w:hAnsi="Consolas"/>
+          <w:color w:val="4472C4" w:themeColor="accent1"/>
+          <w:sz w:val="18"/>
+          <w:szCs w:val="18"/>
+          <w:lang w:val="en-US"/>
+        </w:rPr>
+        <w:t>28,28))</w:t>
       </w:r>
     </w:p>
     <w:p>
@@ -1350,32 +1798,92 @@
         <w:pStyle w:val="Prrafodelista"/>
         <w:numPr>
           <w:ilvl w:val="0"/>
-          <w:numId w:val="7"/>
+          <w:numId w:val="18"/>
         </w:numPr>
       </w:pPr>
       <w:r>
-        <w:t xml:space="preserve">Compila el modelo utilizando el método compile con el optimizador Adam, función de pérdida </w:t>
-      </w:r>
-      <w:proofErr w:type="spellStart"/>
-      <w:r>
-        <w:t>sparse_categorical_crossentropy</w:t>
-      </w:r>
-      <w:proofErr w:type="spellEnd"/>
-      <w:r>
-        <w:t xml:space="preserve"> y utilizando como métrica “</w:t>
-      </w:r>
-      <w:proofErr w:type="spellStart"/>
-      <w:r>
-        <w:t>Accuracy</w:t>
-      </w:r>
-      <w:proofErr w:type="spellEnd"/>
-      <w:r>
-        <w:t>”.</w:t>
+        <w:lastRenderedPageBreak/>
+        <w:t>La capa de salida debe tener 10 neuronas, porque hay 10 clas</w:t>
+      </w:r>
+      <w:r>
+        <w:t xml:space="preserve">es </w:t>
+      </w:r>
+      <w:r>
+        <w:t>de ropa. Cada neurona representa una posible prend</w:t>
+      </w:r>
+      <w:r>
+        <w:t>a</w:t>
+      </w:r>
+      <w:r>
+        <w:t>.</w:t>
       </w:r>
     </w:p>
     <w:p>
       <w:pPr>
         <w:pStyle w:val="Prrafodelista"/>
+        <w:numPr>
+          <w:ilvl w:val="0"/>
+          <w:numId w:val="18"/>
+        </w:numPr>
+      </w:pPr>
+      <w:r>
+        <w:t xml:space="preserve">La función de activación debe ser </w:t>
+      </w:r>
+      <w:proofErr w:type="spellStart"/>
+      <w:r>
+        <w:t>softmax</w:t>
+      </w:r>
+      <w:proofErr w:type="spellEnd"/>
+      <w:r>
+        <w:t xml:space="preserve">, </w:t>
+      </w:r>
+      <w:r>
+        <w:t>para</w:t>
+      </w:r>
+      <w:r>
+        <w:t xml:space="preserve"> que el modelo</w:t>
+      </w:r>
+      <w:r>
+        <w:t xml:space="preserve"> </w:t>
+      </w:r>
+      <w:r>
+        <w:t>dé una probabilidad para cada clase</w:t>
+      </w:r>
+      <w:r>
+        <w:t>,</w:t>
+      </w:r>
+      <w:r>
+        <w:t xml:space="preserve"> </w:t>
+      </w:r>
+      <w:r>
+        <w:t xml:space="preserve">para que </w:t>
+      </w:r>
+      <w:r>
+        <w:t>el</w:t>
+      </w:r>
+      <w:r>
+        <w:t>ija</w:t>
+      </w:r>
+      <w:r>
+        <w:t xml:space="preserve"> la clase con más probabilidad.</w:t>
+      </w:r>
+    </w:p>
+    <w:p>
+      <w:pPr>
+        <w:pStyle w:val="Prrafodelista"/>
+        <w:numPr>
+          <w:ilvl w:val="0"/>
+          <w:numId w:val="18"/>
+        </w:numPr>
+      </w:pPr>
+      <w:r>
+        <w:t>Línea 107 en el código.</w:t>
+      </w:r>
+    </w:p>
+    <w:p>
+      <w:pPr>
+        <w:pStyle w:val="Prrafodelista"/>
+        <w:ind w:left="1440"/>
       </w:pPr>
     </w:p>
     <w:p>
@@ -1387,21 +1895,35 @@
         </w:numPr>
       </w:pPr>
       <w:r>
-        <w:t xml:space="preserve">Entrena el conjunto </w:t>
+        <w:t xml:space="preserve">Compila el modelo utilizando el método compile con el optimizador Adam, función de pérdida </w:t>
       </w:r>
       <w:proofErr w:type="spellStart"/>
       <w:r>
-        <w:t>training_images</w:t>
+        <w:t>sparse_categorical_crossentropy</w:t>
       </w:r>
       <w:proofErr w:type="spellEnd"/>
       <w:r>
-        <w:t xml:space="preserve"> durante </w:t>
-      </w:r>
-      <w:r>
-        <w:t>5</w:t>
-      </w:r>
-      <w:r>
-        <w:t xml:space="preserve"> épocas. ¿Qué resultados obtienes? ¿Te parecen buenos?</w:t>
+        <w:t xml:space="preserve"> y utilizando como métrica “</w:t>
+      </w:r>
+      <w:proofErr w:type="spellStart"/>
+      <w:r>
+        <w:t>Accuracy</w:t>
+      </w:r>
+      <w:proofErr w:type="spellEnd"/>
+      <w:r>
+        <w:t>”.</w:t>
+      </w:r>
+    </w:p>
+    <w:p>
+      <w:pPr>
+        <w:pStyle w:val="Prrafodelista"/>
+        <w:numPr>
+          <w:ilvl w:val="0"/>
+          <w:numId w:val="19"/>
+        </w:numPr>
+      </w:pPr>
+      <w:r>
+        <w:t>Línea 117 en el código</w:t>
       </w:r>
     </w:p>
     <w:p>
@@ -1418,21 +1940,140 @@
         </w:numPr>
       </w:pPr>
       <w:r>
-        <w:t xml:space="preserve">Evalúa el modelo con el conjunto </w:t>
-      </w:r>
-      <w:proofErr w:type="gramStart"/>
-      <w:r>
-        <w:t>de test</w:t>
-      </w:r>
-      <w:proofErr w:type="gramEnd"/>
-      <w:r>
-        <w:t xml:space="preserve"> y comenta los resultados que has obtenidos</w:t>
+        <w:t xml:space="preserve">Entrena el conjunto </w:t>
+      </w:r>
+      <w:proofErr w:type="spellStart"/>
+      <w:r>
+        <w:t>training_images</w:t>
+      </w:r>
+      <w:proofErr w:type="spellEnd"/>
+      <w:r>
+        <w:t xml:space="preserve"> durante </w:t>
+      </w:r>
+      <w:r>
+        <w:t>5</w:t>
+      </w:r>
+      <w:r>
+        <w:t xml:space="preserve"> épocas. ¿Qué resultados obtienes? ¿Te parecen buenos?</w:t>
       </w:r>
     </w:p>
     <w:p>
       <w:pPr>
         <w:pStyle w:val="Prrafodelista"/>
-      </w:pPr>
+        <w:numPr>
+          <w:ilvl w:val="0"/>
+          <w:numId w:val="19"/>
+        </w:numPr>
+      </w:pPr>
+      <w:r>
+        <w:t>Se obtuvo un</w:t>
+      </w:r>
+      <w:r>
+        <w:t xml:space="preserve"> 88%</w:t>
+      </w:r>
+      <w:r>
+        <w:t xml:space="preserve"> de precisión. E</w:t>
+      </w:r>
+      <w:r>
+        <w:t xml:space="preserve">l modelo es preciso con pocas épocas. </w:t>
+      </w:r>
+      <w:r>
+        <w:t xml:space="preserve">La </w:t>
+      </w:r>
+      <w:r>
+        <w:t>pérdida fue disminuyendo con cada época.</w:t>
+      </w:r>
+    </w:p>
+    <w:p>
+      <w:pPr>
+        <w:pStyle w:val="Prrafodelista"/>
+        <w:numPr>
+          <w:ilvl w:val="0"/>
+          <w:numId w:val="19"/>
+        </w:numPr>
+      </w:pPr>
+      <w:r>
+        <w:t>Línea 126</w:t>
+      </w:r>
+    </w:p>
+    <w:p>
+      <w:pPr>
+        <w:pStyle w:val="Prrafodelista"/>
+      </w:pPr>
+    </w:p>
+    <w:p>
+      <w:pPr>
+        <w:pStyle w:val="Prrafodelista"/>
+        <w:numPr>
+          <w:ilvl w:val="0"/>
+          <w:numId w:val="7"/>
+        </w:numPr>
+      </w:pPr>
+      <w:r>
+        <w:t xml:space="preserve">Evalúa el modelo con el conjunto </w:t>
+      </w:r>
+      <w:proofErr w:type="gramStart"/>
+      <w:r>
+        <w:t>de test</w:t>
+      </w:r>
+      <w:proofErr w:type="gramEnd"/>
+      <w:r>
+        <w:t xml:space="preserve"> y comenta los resultados que has obtenidos</w:t>
+      </w:r>
+    </w:p>
+    <w:p>
+      <w:pPr>
+        <w:pStyle w:val="Prrafodelista"/>
+        <w:numPr>
+          <w:ilvl w:val="0"/>
+          <w:numId w:val="22"/>
+        </w:numPr>
+      </w:pPr>
+      <w:r>
+        <w:t>La</w:t>
+      </w:r>
+      <w:r>
+        <w:t xml:space="preserve"> precisión </w:t>
+      </w:r>
+      <w:r>
+        <w:t xml:space="preserve">es </w:t>
+      </w:r>
+      <w:r>
+        <w:t xml:space="preserve">del 86% y </w:t>
+      </w:r>
+      <w:r>
+        <w:t>la pérdida</w:t>
+      </w:r>
+      <w:r>
+        <w:t xml:space="preserve"> de 0.35.</w:t>
+      </w:r>
+      <w:r>
+        <w:t xml:space="preserve"> E</w:t>
+      </w:r>
+      <w:r>
+        <w:t xml:space="preserve">l modelo ha sido capaz de generalizar correctamente a datos que </w:t>
+      </w:r>
+      <w:r>
+        <w:t>nunca vio. No hay signos de sobreajuste</w:t>
+      </w:r>
+      <w:r>
+        <w:t>.</w:t>
+      </w:r>
+    </w:p>
+    <w:p>
+      <w:pPr>
+        <w:pStyle w:val="Prrafodelista"/>
+        <w:numPr>
+          <w:ilvl w:val="0"/>
+          <w:numId w:val="22"/>
+        </w:numPr>
+      </w:pPr>
+      <w:r>
+        <w:t>Línea 131</w:t>
+      </w:r>
+      <w:r>
+        <w:br/>
+      </w:r>
     </w:p>
     <w:p>
       <w:pPr>
@@ -1634,7 +2275,57 @@
         <w:t>La probabilidad de que el elemento sea de cada una de las 10 clases</w:t>
       </w:r>
     </w:p>
-    <w:p/>
+    <w:p>
+      <w:pPr>
+        <w:pStyle w:val="Prrafodelista"/>
+        <w:numPr>
+          <w:ilvl w:val="0"/>
+          <w:numId w:val="20"/>
+        </w:numPr>
+      </w:pPr>
+      <w:r>
+        <w:t>La probabilidad de que el elemento sea de cada una de las 10 clases</w:t>
+      </w:r>
+      <w:r>
+        <w:t>.</w:t>
+      </w:r>
+    </w:p>
+    <w:p>
+      <w:pPr>
+        <w:pStyle w:val="Prrafodelista"/>
+        <w:numPr>
+          <w:ilvl w:val="0"/>
+          <w:numId w:val="20"/>
+        </w:numPr>
+      </w:pPr>
+      <w:r>
+        <w:t xml:space="preserve">La salida es una lista de 10 números porque </w:t>
+      </w:r>
+      <w:r>
+        <w:t>c</w:t>
+      </w:r>
+      <w:r>
+        <w:t>ada número representa la probabilidad de que la imagen de entrada pertenezca a esa clase.</w:t>
+      </w:r>
+    </w:p>
+    <w:p>
+      <w:pPr>
+        <w:pStyle w:val="Prrafodelista"/>
+        <w:numPr>
+          <w:ilvl w:val="0"/>
+          <w:numId w:val="20"/>
+        </w:numPr>
+      </w:pPr>
+      <w:r>
+        <w:t>Línea 145</w:t>
+      </w:r>
+    </w:p>
+    <w:p>
+      <w:pPr>
+        <w:pStyle w:val="Prrafodelista"/>
+        <w:ind w:left="1428"/>
+      </w:pPr>
+    </w:p>
     <w:p>
       <w:pPr>
         <w:pStyle w:val="Prrafodelista"/>
@@ -1644,7 +2335,6 @@
         </w:numPr>
       </w:pPr>
       <w:r>
-        <w:lastRenderedPageBreak/>
         <w:t>¿Cómo sabes que esta lista te dice que tu elemento es una bota?</w:t>
       </w:r>
       <w:r>
@@ -1690,6 +2380,19 @@
     <w:p>
       <w:pPr>
         <w:pStyle w:val="Prrafodelista"/>
+        <w:numPr>
+          <w:ilvl w:val="0"/>
+          <w:numId w:val="23"/>
+        </w:numPr>
+      </w:pPr>
+      <w:r>
+        <w:t>El décimo elemento de la lista es el más grande y la bota tiene la etiqueta 9</w:t>
+      </w:r>
+    </w:p>
+    <w:p>
+      <w:pPr>
+        <w:pStyle w:val="Prrafodelista"/>
+        <w:ind w:left="1440"/>
       </w:pPr>
     </w:p>
     <w:p>
@@ -1917,6 +2620,7 @@
         <w:ind w:firstLine="360"/>
       </w:pPr>
       <w:r>
+        <w:lastRenderedPageBreak/>
         <w:t>Incrementa la capa oculta a 1024 neuronas -- ¿Cuál es el impacto?</w:t>
       </w:r>
     </w:p>
@@ -1958,6 +2662,84 @@
       <w:r>
         <w:t>El entrenamiento lleva el mismo tiempo, pero es más preciso</w:t>
       </w:r>
+    </w:p>
+    <w:p>
+      <w:pPr>
+        <w:pStyle w:val="Prrafodelista"/>
+        <w:numPr>
+          <w:ilvl w:val="0"/>
+          <w:numId w:val="23"/>
+        </w:numPr>
+        <w:shd w:val="clear" w:color="auto" w:fill="FFFFFF"/>
+        <w:spacing w:before="100" w:beforeAutospacing="1" w:after="100" w:afterAutospacing="1" w:line="240" w:lineRule="auto"/>
+      </w:pPr>
+      <w:r>
+        <w:t>El entrenamiento lleva más tiempo, pero es más preciso</w:t>
+      </w:r>
+    </w:p>
+    <w:p>
+      <w:pPr>
+        <w:pStyle w:val="Prrafodelista"/>
+        <w:numPr>
+          <w:ilvl w:val="0"/>
+          <w:numId w:val="23"/>
+        </w:numPr>
+        <w:shd w:val="clear" w:color="auto" w:fill="FFFFFF"/>
+        <w:spacing w:before="100" w:beforeAutospacing="1" w:after="100" w:afterAutospacing="1" w:line="240" w:lineRule="auto"/>
+      </w:pPr>
+      <w:r>
+        <w:t>Con 512 neuronas aumenta la precisión en un 89%.</w:t>
+      </w:r>
+    </w:p>
+    <w:p>
+      <w:pPr>
+        <w:pStyle w:val="Prrafodelista"/>
+        <w:numPr>
+          <w:ilvl w:val="0"/>
+          <w:numId w:val="23"/>
+        </w:numPr>
+        <w:shd w:val="clear" w:color="auto" w:fill="FFFFFF"/>
+        <w:spacing w:before="100" w:beforeAutospacing="1" w:after="100" w:afterAutospacing="1" w:line="240" w:lineRule="auto"/>
+      </w:pPr>
+      <w:r>
+        <w:t>Con 1024 neuronas también tiene un 89%, pero tarda un poco mas que con 512 neuronas.</w:t>
+      </w:r>
+    </w:p>
+    <w:p>
+      <w:pPr>
+        <w:pStyle w:val="Prrafodelista"/>
+        <w:numPr>
+          <w:ilvl w:val="0"/>
+          <w:numId w:val="23"/>
+        </w:numPr>
+        <w:shd w:val="clear" w:color="auto" w:fill="FFFFFF"/>
+        <w:spacing w:before="100" w:beforeAutospacing="1" w:after="100" w:afterAutospacing="1" w:line="240" w:lineRule="auto"/>
+      </w:pPr>
+      <w:r>
+        <w:t>Si duplicamos el número de neuronas, el modelo aprende patrones más complejos. También reduce la pérdida.</w:t>
+      </w:r>
+    </w:p>
+    <w:p>
+      <w:pPr>
+        <w:pStyle w:val="Prrafodelista"/>
+        <w:numPr>
+          <w:ilvl w:val="0"/>
+          <w:numId w:val="23"/>
+        </w:numPr>
+        <w:shd w:val="clear" w:color="auto" w:fill="FFFFFF"/>
+        <w:spacing w:before="100" w:beforeAutospacing="1" w:after="100" w:afterAutospacing="1" w:line="240" w:lineRule="auto"/>
+      </w:pPr>
+      <w:r>
+        <w:t>Línea 160</w:t>
+      </w:r>
+    </w:p>
+    <w:p>
+      <w:pPr>
+        <w:pStyle w:val="Prrafodelista"/>
+        <w:shd w:val="clear" w:color="auto" w:fill="FFFFFF"/>
+        <w:spacing w:before="100" w:beforeAutospacing="1" w:after="100" w:afterAutospacing="1" w:line="240" w:lineRule="auto"/>
+        <w:ind w:left="1440"/>
+      </w:pPr>
     </w:p>
     <w:p>
       <w:pPr>
@@ -2268,7 +3050,7 @@
       </w:pPr>
     </w:p>
     <w:sectPr>
-      <w:headerReference w:type="default" r:id="rId11"/>
+      <w:headerReference w:type="default" r:id="rId12"/>
       <w:pgSz w:w="11906" w:h="16838"/>
       <w:pgMar w:top="720" w:right="720" w:bottom="720" w:left="720" w:header="708" w:footer="708" w:gutter="0"/>
       <w:cols w:space="708"/>
@@ -2422,8 +3204,26 @@
         <w:iCs/>
         <w:color w:val="2F5496" w:themeColor="accent1" w:themeShade="BF"/>
       </w:rPr>
-      <w:t>: Un modelo de datos exponencialmente más grande</w:t>
+      <w:t xml:space="preserve">: Un modelo de datos exponencialmente más </w:t>
     </w:r>
+    <w:proofErr w:type="spellStart"/>
+    <w:r>
+      <w:rPr>
+        <w:i/>
+        <w:iCs/>
+        <w:color w:val="2F5496" w:themeColor="accent1" w:themeShade="BF"/>
+      </w:rPr>
+      <w:t>grande</w:t>
+    </w:r>
+    <w:r>
+      <w:rPr>
+        <w:i/>
+        <w:iCs/>
+        <w:color w:val="2F5496" w:themeColor="accent1" w:themeShade="BF"/>
+      </w:rPr>
+      <w:t>º</w:t>
+    </w:r>
+    <w:proofErr w:type="spellEnd"/>
   </w:p>
   <w:p>
     <w:pPr>
@@ -2436,6 +3236,232 @@
 <file path=word/numbering.xml><?xml version="1.0" encoding="utf-8"?>
 <w:numbering xmlns:wpc="http://schemas.microsoft.com/office/word/2010/wordprocessingCanvas" xmlns:cx="http://schemas.microsoft.com/office/drawing/2014/chartex" xmlns:cx1="http://schemas.microsoft.com/office/drawing/2015/9/8/chartex" xmlns:cx2="http://schemas.microsoft.com/office/drawing/2015/10/21/chartex" xmlns:cx3="http://schemas.microsoft.com/office/drawing/2016/5/9/chartex" xmlns:cx4="http://schemas.microsoft.com/office/drawing/2016/5/10/chartex" xmlns:cx5="http://schemas.microsoft.com/office/drawing/2016/5/11/chartex" xmlns:cx6="http://schemas.microsoft.com/office/drawing/2016/5/12/chartex" xmlns:cx7="http://schemas.microsoft.com/office/drawing/2016/5/13/chartex" xmlns:cx8="http://schemas.microsoft.com/office/drawing/2016/5/14/chartex" xmlns:mc="http://schemas.openxmlformats.org/markup-compatibility/2006" xmlns:aink="http://schemas.microsoft.com/office/drawing/2016/ink" xmlns:am3d="http://schemas.microsoft.com/office/drawing/2017/model3d" xmlns:o="urn:schemas-microsoft-com:office:office" xmlns:oel="http://schemas.microsoft.com/office/2019/extlst" xmlns:r="http://schemas.openxmlformats.org/officeDocument/2006/relationships" xmlns:m="http://schemas.openxmlformats.org/officeDocument/2006/math" xmlns:v="urn:schemas-microsoft-com:vml" xmlns:wp14="http://schemas.microsoft.com/office/word/2010/wordprocessingDrawing" xmlns:wp="http://schemas.openxmlformats.org/drawingml/2006/wordprocessingDrawing" xmlns:w10="urn:schemas-microsoft-com:office:word" xmlns:w="http://schemas.openxmlformats.org/wordprocessingml/2006/main" xmlns:w14="http://schemas.microsoft.com/office/word/2010/wordml" xmlns:w15="http://schemas.microsoft.com/office/word/2012/wordml" xmlns:w16cex="http://schemas.microsoft.com/office/word/2018/wordml/cex" xmlns:w16cid="http://schemas.microsoft.com/office/word/2016/wordml/cid" xmlns:w16="http://schemas.microsoft.com/office/word/2018/wordml" xmlns:w16du="http://schemas.microsoft.com/office/word/2023/wordml/word16du" xmlns:w16sdtdh="http://schemas.microsoft.com/office/word/2020/wordml/sdtdatahash" xmlns:w16sdtfl="http://schemas.microsoft.com/office/word/2024/wordml/sdtformatlock" xmlns:w16se="http://schemas.microsoft.com/office/word/2015/wordml/symex" xmlns:wpg="http://schemas.microsoft.com/office/word/2010/wordprocessingGroup" xmlns:wpi="http://schemas.microsoft.com/office/word/2010/wordprocessingInk" xmlns:wne="http://schemas.microsoft.com/office/word/2006/wordml" xmlns:wps="http://schemas.microsoft.com/office/word/2010/wordprocessingShape" mc:Ignorable="w14 w15 w16se w16cid w16 w16cex w16sdtdh w16sdtfl w16du wp14">
   <w:abstractNum w:abstractNumId="0" w15:restartNumberingAfterBreak="0">
+    <w:nsid w:val="09A52954"/>
+    <w:multiLevelType w:val="hybridMultilevel"/>
+    <w:tmpl w:val="7E92220C"/>
+    <w:lvl w:ilvl="0" w:tplc="0C0A0001">
+      <w:start w:val="1"/>
+      <w:numFmt w:val="bullet"/>
+      <w:lvlText w:val=""/>
+      <w:lvlJc w:val="left"/>
+      <w:pPr>
+        <w:ind w:left="2135" w:hanging="360"/>
+      </w:pPr>
+      <w:rPr>
+        <w:rFonts w:ascii="Symbol" w:hAnsi="Symbol" w:hint="default"/>
+      </w:rPr>
+    </w:lvl>
+    <w:lvl w:ilvl="1" w:tplc="0C0A0003" w:tentative="1">
+      <w:start w:val="1"/>
+      <w:numFmt w:val="bullet"/>
+      <w:lvlText w:val="o"/>
+      <w:lvlJc w:val="left"/>
+      <w:pPr>
+        <w:ind w:left="2855" w:hanging="360"/>
+      </w:pPr>
+      <w:rPr>
+        <w:rFonts w:ascii="Courier New" w:hAnsi="Courier New" w:cs="Courier New" w:hint="default"/>
+      </w:rPr>
+    </w:lvl>
+    <w:lvl w:ilvl="2" w:tplc="0C0A0005" w:tentative="1">
+      <w:start w:val="1"/>
+      <w:numFmt w:val="bullet"/>
+      <w:lvlText w:val=""/>
+      <w:lvlJc w:val="left"/>
+      <w:pPr>
+        <w:ind w:left="3575" w:hanging="360"/>
+      </w:pPr>
+      <w:rPr>
+        <w:rFonts w:ascii="Wingdings" w:hAnsi="Wingdings" w:hint="default"/>
+      </w:rPr>
+    </w:lvl>
+    <w:lvl w:ilvl="3" w:tplc="0C0A0001" w:tentative="1">
+      <w:start w:val="1"/>
+      <w:numFmt w:val="bullet"/>
+      <w:lvlText w:val=""/>
+      <w:lvlJc w:val="left"/>
+      <w:pPr>
+        <w:ind w:left="4295" w:hanging="360"/>
+      </w:pPr>
+      <w:rPr>
+        <w:rFonts w:ascii="Symbol" w:hAnsi="Symbol" w:hint="default"/>
+      </w:rPr>
+    </w:lvl>
+    <w:lvl w:ilvl="4" w:tplc="0C0A0003" w:tentative="1">
+      <w:start w:val="1"/>
+      <w:numFmt w:val="bullet"/>
+      <w:lvlText w:val="o"/>
+      <w:lvlJc w:val="left"/>
+      <w:pPr>
+        <w:ind w:left="5015" w:hanging="360"/>
+      </w:pPr>
+      <w:rPr>
+        <w:rFonts w:ascii="Courier New" w:hAnsi="Courier New" w:cs="Courier New" w:hint="default"/>
+      </w:rPr>
+    </w:lvl>
+    <w:lvl w:ilvl="5" w:tplc="0C0A0005" w:tentative="1">
+      <w:start w:val="1"/>
+      <w:numFmt w:val="bullet"/>
+      <w:lvlText w:val=""/>
+      <w:lvlJc w:val="left"/>
+      <w:pPr>
+        <w:ind w:left="5735" w:hanging="360"/>
+      </w:pPr>
+      <w:rPr>
+        <w:rFonts w:ascii="Wingdings" w:hAnsi="Wingdings" w:hint="default"/>
+      </w:rPr>
+    </w:lvl>
+    <w:lvl w:ilvl="6" w:tplc="0C0A0001" w:tentative="1">
+      <w:start w:val="1"/>
+      <w:numFmt w:val="bullet"/>
+      <w:lvlText w:val=""/>
+      <w:lvlJc w:val="left"/>
+      <w:pPr>
+        <w:ind w:left="6455" w:hanging="360"/>
+      </w:pPr>
+      <w:rPr>
+        <w:rFonts w:ascii="Symbol" w:hAnsi="Symbol" w:hint="default"/>
+      </w:rPr>
+    </w:lvl>
+    <w:lvl w:ilvl="7" w:tplc="0C0A0003" w:tentative="1">
+      <w:start w:val="1"/>
+      <w:numFmt w:val="bullet"/>
+      <w:lvlText w:val="o"/>
+      <w:lvlJc w:val="left"/>
+      <w:pPr>
+        <w:ind w:left="7175" w:hanging="360"/>
+      </w:pPr>
+      <w:rPr>
+        <w:rFonts w:ascii="Courier New" w:hAnsi="Courier New" w:cs="Courier New" w:hint="default"/>
+      </w:rPr>
+    </w:lvl>
+    <w:lvl w:ilvl="8" w:tplc="0C0A0005" w:tentative="1">
+      <w:start w:val="1"/>
+      <w:numFmt w:val="bullet"/>
+      <w:lvlText w:val=""/>
+      <w:lvlJc w:val="left"/>
+      <w:pPr>
+        <w:ind w:left="7895" w:hanging="360"/>
+      </w:pPr>
+      <w:rPr>
+        <w:rFonts w:ascii="Wingdings" w:hAnsi="Wingdings" w:hint="default"/>
+      </w:rPr>
+    </w:lvl>
+  </w:abstractNum>
+  <w:abstractNum w:abstractNumId="1" w15:restartNumberingAfterBreak="0">
+    <w:nsid w:val="09D847EE"/>
+    <w:multiLevelType w:val="hybridMultilevel"/>
+    <w:tmpl w:val="3B662504"/>
+    <w:lvl w:ilvl="0" w:tplc="0C0A0001">
+      <w:start w:val="1"/>
+      <w:numFmt w:val="bullet"/>
+      <w:lvlText w:val=""/>
+      <w:lvlJc w:val="left"/>
+      <w:pPr>
+        <w:ind w:left="1428" w:hanging="360"/>
+      </w:pPr>
+      <w:rPr>
+        <w:rFonts w:ascii="Symbol" w:hAnsi="Symbol" w:hint="default"/>
+      </w:rPr>
+    </w:lvl>
+    <w:lvl w:ilvl="1" w:tplc="0C0A0003" w:tentative="1">
+      <w:start w:val="1"/>
+      <w:numFmt w:val="bullet"/>
+      <w:lvlText w:val="o"/>
+      <w:lvlJc w:val="left"/>
+      <w:pPr>
+        <w:ind w:left="2148" w:hanging="360"/>
+      </w:pPr>
+      <w:rPr>
+        <w:rFonts w:ascii="Courier New" w:hAnsi="Courier New" w:cs="Courier New" w:hint="default"/>
+      </w:rPr>
+    </w:lvl>
+    <w:lvl w:ilvl="2" w:tplc="0C0A0005" w:tentative="1">
+      <w:start w:val="1"/>
+      <w:numFmt w:val="bullet"/>
+      <w:lvlText w:val=""/>
+      <w:lvlJc w:val="left"/>
+      <w:pPr>
+        <w:ind w:left="2868" w:hanging="360"/>
+      </w:pPr>
+      <w:rPr>
+        <w:rFonts w:ascii="Wingdings" w:hAnsi="Wingdings" w:hint="default"/>
+      </w:rPr>
+    </w:lvl>
+    <w:lvl w:ilvl="3" w:tplc="0C0A0001" w:tentative="1">
+      <w:start w:val="1"/>
+      <w:numFmt w:val="bullet"/>
+      <w:lvlText w:val=""/>
+      <w:lvlJc w:val="left"/>
+      <w:pPr>
+        <w:ind w:left="3588" w:hanging="360"/>
+      </w:pPr>
+      <w:rPr>
+        <w:rFonts w:ascii="Symbol" w:hAnsi="Symbol" w:hint="default"/>
+      </w:rPr>
+    </w:lvl>
+    <w:lvl w:ilvl="4" w:tplc="0C0A0003" w:tentative="1">
+      <w:start w:val="1"/>
+      <w:numFmt w:val="bullet"/>
+      <w:lvlText w:val="o"/>
+      <w:lvlJc w:val="left"/>
+      <w:pPr>
+        <w:ind w:left="4308" w:hanging="360"/>
+      </w:pPr>
+      <w:rPr>
+        <w:rFonts w:ascii="Courier New" w:hAnsi="Courier New" w:cs="Courier New" w:hint="default"/>
+      </w:rPr>
+    </w:lvl>
+    <w:lvl w:ilvl="5" w:tplc="0C0A0005" w:tentative="1">
+      <w:start w:val="1"/>
+      <w:numFmt w:val="bullet"/>
+      <w:lvlText w:val=""/>
+      <w:lvlJc w:val="left"/>
+      <w:pPr>
+        <w:ind w:left="5028" w:hanging="360"/>
+      </w:pPr>
+      <w:rPr>
+        <w:rFonts w:ascii="Wingdings" w:hAnsi="Wingdings" w:hint="default"/>
+      </w:rPr>
+    </w:lvl>
+    <w:lvl w:ilvl="6" w:tplc="0C0A0001" w:tentative="1">
+      <w:start w:val="1"/>
+      <w:numFmt w:val="bullet"/>
+      <w:lvlText w:val=""/>
+      <w:lvlJc w:val="left"/>
+      <w:pPr>
+        <w:ind w:left="5748" w:hanging="360"/>
+      </w:pPr>
+      <w:rPr>
+        <w:rFonts w:ascii="Symbol" w:hAnsi="Symbol" w:hint="default"/>
+      </w:rPr>
+    </w:lvl>
+    <w:lvl w:ilvl="7" w:tplc="0C0A0003" w:tentative="1">
+      <w:start w:val="1"/>
+      <w:numFmt w:val="bullet"/>
+      <w:lvlText w:val="o"/>
+      <w:lvlJc w:val="left"/>
+      <w:pPr>
+        <w:ind w:left="6468" w:hanging="360"/>
+      </w:pPr>
+      <w:rPr>
+        <w:rFonts w:ascii="Courier New" w:hAnsi="Courier New" w:cs="Courier New" w:hint="default"/>
+      </w:rPr>
+    </w:lvl>
+    <w:lvl w:ilvl="8" w:tplc="0C0A0005" w:tentative="1">
+      <w:start w:val="1"/>
+      <w:numFmt w:val="bullet"/>
+      <w:lvlText w:val=""/>
+      <w:lvlJc w:val="left"/>
+      <w:pPr>
+        <w:ind w:left="7188" w:hanging="360"/>
+      </w:pPr>
+      <w:rPr>
+        <w:rFonts w:ascii="Wingdings" w:hAnsi="Wingdings" w:hint="default"/>
+      </w:rPr>
+    </w:lvl>
+  </w:abstractNum>
+  <w:abstractNum w:abstractNumId="2" w15:restartNumberingAfterBreak="0">
     <w:nsid w:val="10123D11"/>
     <w:multiLevelType w:val="hybridMultilevel"/>
     <w:tmpl w:val="DE726FF0"/>
@@ -2524,7 +3550,7 @@
       </w:pPr>
     </w:lvl>
   </w:abstractNum>
-  <w:abstractNum w:abstractNumId="1" w15:restartNumberingAfterBreak="0">
+  <w:abstractNum w:abstractNumId="3" w15:restartNumberingAfterBreak="0">
     <w:nsid w:val="142469B8"/>
     <w:multiLevelType w:val="multilevel"/>
     <w:tmpl w:val="0240C32E"/>
@@ -2637,7 +3663,7 @@
       </w:pPr>
     </w:lvl>
   </w:abstractNum>
-  <w:abstractNum w:abstractNumId="2" w15:restartNumberingAfterBreak="0">
+  <w:abstractNum w:abstractNumId="4" w15:restartNumberingAfterBreak="0">
     <w:nsid w:val="15690824"/>
     <w:multiLevelType w:val="multilevel"/>
     <w:tmpl w:val="ADFE98F0"/>
@@ -2750,7 +3776,120 @@
       </w:pPr>
     </w:lvl>
   </w:abstractNum>
-  <w:abstractNum w:abstractNumId="3" w15:restartNumberingAfterBreak="0">
+  <w:abstractNum w:abstractNumId="5" w15:restartNumberingAfterBreak="0">
+    <w:nsid w:val="1B5C47C4"/>
+    <w:multiLevelType w:val="hybridMultilevel"/>
+    <w:tmpl w:val="FD6EF990"/>
+    <w:lvl w:ilvl="0" w:tplc="0C0A0001">
+      <w:start w:val="1"/>
+      <w:numFmt w:val="bullet"/>
+      <w:lvlText w:val=""/>
+      <w:lvlJc w:val="left"/>
+      <w:pPr>
+        <w:ind w:left="1428" w:hanging="360"/>
+      </w:pPr>
+      <w:rPr>
+        <w:rFonts w:ascii="Symbol" w:hAnsi="Symbol" w:hint="default"/>
+      </w:rPr>
+    </w:lvl>
+    <w:lvl w:ilvl="1" w:tplc="0C0A0003" w:tentative="1">
+      <w:start w:val="1"/>
+      <w:numFmt w:val="bullet"/>
+      <w:lvlText w:val="o"/>
+      <w:lvlJc w:val="left"/>
+      <w:pPr>
+        <w:ind w:left="2148" w:hanging="360"/>
+      </w:pPr>
+      <w:rPr>
+        <w:rFonts w:ascii="Courier New" w:hAnsi="Courier New" w:cs="Courier New" w:hint="default"/>
+      </w:rPr>
+    </w:lvl>
+    <w:lvl w:ilvl="2" w:tplc="0C0A0005" w:tentative="1">
+      <w:start w:val="1"/>
+      <w:numFmt w:val="bullet"/>
+      <w:lvlText w:val=""/>
+      <w:lvlJc w:val="left"/>
+      <w:pPr>
+        <w:ind w:left="2868" w:hanging="360"/>
+      </w:pPr>
+      <w:rPr>
+        <w:rFonts w:ascii="Wingdings" w:hAnsi="Wingdings" w:hint="default"/>
+      </w:rPr>
+    </w:lvl>
+    <w:lvl w:ilvl="3" w:tplc="0C0A0001" w:tentative="1">
+      <w:start w:val="1"/>
+      <w:numFmt w:val="bullet"/>
+      <w:lvlText w:val=""/>
+      <w:lvlJc w:val="left"/>
+      <w:pPr>
+        <w:ind w:left="3588" w:hanging="360"/>
+      </w:pPr>
+      <w:rPr>
+        <w:rFonts w:ascii="Symbol" w:hAnsi="Symbol" w:hint="default"/>
+      </w:rPr>
+    </w:lvl>
+    <w:lvl w:ilvl="4" w:tplc="0C0A0003" w:tentative="1">
+      <w:start w:val="1"/>
+      <w:numFmt w:val="bullet"/>
+      <w:lvlText w:val="o"/>
+      <w:lvlJc w:val="left"/>
+      <w:pPr>
+        <w:ind w:left="4308" w:hanging="360"/>
+      </w:pPr>
+      <w:rPr>
+        <w:rFonts w:ascii="Courier New" w:hAnsi="Courier New" w:cs="Courier New" w:hint="default"/>
+      </w:rPr>
+    </w:lvl>
+    <w:lvl w:ilvl="5" w:tplc="0C0A0005" w:tentative="1">
+      <w:start w:val="1"/>
+      <w:numFmt w:val="bullet"/>
+      <w:lvlText w:val=""/>
+      <w:lvlJc w:val="left"/>
+      <w:pPr>
+        <w:ind w:left="5028" w:hanging="360"/>
+      </w:pPr>
+      <w:rPr>
+        <w:rFonts w:ascii="Wingdings" w:hAnsi="Wingdings" w:hint="default"/>
+      </w:rPr>
+    </w:lvl>
+    <w:lvl w:ilvl="6" w:tplc="0C0A0001" w:tentative="1">
+      <w:start w:val="1"/>
+      <w:numFmt w:val="bullet"/>
+      <w:lvlText w:val=""/>
+      <w:lvlJc w:val="left"/>
+      <w:pPr>
+        <w:ind w:left="5748" w:hanging="360"/>
+      </w:pPr>
+      <w:rPr>
+        <w:rFonts w:ascii="Symbol" w:hAnsi="Symbol" w:hint="default"/>
+      </w:rPr>
+    </w:lvl>
+    <w:lvl w:ilvl="7" w:tplc="0C0A0003" w:tentative="1">
+      <w:start w:val="1"/>
+      <w:numFmt w:val="bullet"/>
+      <w:lvlText w:val="o"/>
+      <w:lvlJc w:val="left"/>
+      <w:pPr>
+        <w:ind w:left="6468" w:hanging="360"/>
+      </w:pPr>
+      <w:rPr>
+        <w:rFonts w:ascii="Courier New" w:hAnsi="Courier New" w:cs="Courier New" w:hint="default"/>
+      </w:rPr>
+    </w:lvl>
+    <w:lvl w:ilvl="8" w:tplc="0C0A0005" w:tentative="1">
+      <w:start w:val="1"/>
+      <w:numFmt w:val="bullet"/>
+      <w:lvlText w:val=""/>
+      <w:lvlJc w:val="left"/>
+      <w:pPr>
+        <w:ind w:left="7188" w:hanging="360"/>
+      </w:pPr>
+      <w:rPr>
+        <w:rFonts w:ascii="Wingdings" w:hAnsi="Wingdings" w:hint="default"/>
+      </w:rPr>
+    </w:lvl>
+  </w:abstractNum>
+  <w:abstractNum w:abstractNumId="6" w15:restartNumberingAfterBreak="0">
     <w:nsid w:val="1BC34293"/>
     <w:multiLevelType w:val="hybridMultilevel"/>
     <w:tmpl w:val="FBC8D922"/>
@@ -2839,7 +3978,7 @@
       </w:pPr>
     </w:lvl>
   </w:abstractNum>
-  <w:abstractNum w:abstractNumId="4" w15:restartNumberingAfterBreak="0">
+  <w:abstractNum w:abstractNumId="7" w15:restartNumberingAfterBreak="0">
     <w:nsid w:val="20685EFD"/>
     <w:multiLevelType w:val="hybridMultilevel"/>
     <w:tmpl w:val="D0EEE0D8"/>
@@ -2928,7 +4067,120 @@
       </w:pPr>
     </w:lvl>
   </w:abstractNum>
-  <w:abstractNum w:abstractNumId="5" w15:restartNumberingAfterBreak="0">
+  <w:abstractNum w:abstractNumId="8" w15:restartNumberingAfterBreak="0">
+    <w:nsid w:val="22A01AEB"/>
+    <w:multiLevelType w:val="hybridMultilevel"/>
+    <w:tmpl w:val="BD785F8A"/>
+    <w:lvl w:ilvl="0" w:tplc="0C0A0001">
+      <w:start w:val="1"/>
+      <w:numFmt w:val="bullet"/>
+      <w:lvlText w:val=""/>
+      <w:lvlJc w:val="left"/>
+      <w:pPr>
+        <w:ind w:left="1440" w:hanging="360"/>
+      </w:pPr>
+      <w:rPr>
+        <w:rFonts w:ascii="Symbol" w:hAnsi="Symbol" w:hint="default"/>
+      </w:rPr>
+    </w:lvl>
+    <w:lvl w:ilvl="1" w:tplc="0C0A0003" w:tentative="1">
+      <w:start w:val="1"/>
+      <w:numFmt w:val="bullet"/>
+      <w:lvlText w:val="o"/>
+      <w:lvlJc w:val="left"/>
+      <w:pPr>
+        <w:ind w:left="2160" w:hanging="360"/>
+      </w:pPr>
+      <w:rPr>
+        <w:rFonts w:ascii="Courier New" w:hAnsi="Courier New" w:cs="Courier New" w:hint="default"/>
+      </w:rPr>
+    </w:lvl>
+    <w:lvl w:ilvl="2" w:tplc="0C0A0005" w:tentative="1">
+      <w:start w:val="1"/>
+      <w:numFmt w:val="bullet"/>
+      <w:lvlText w:val=""/>
+      <w:lvlJc w:val="left"/>
+      <w:pPr>
+        <w:ind w:left="2880" w:hanging="360"/>
+      </w:pPr>
+      <w:rPr>
+        <w:rFonts w:ascii="Wingdings" w:hAnsi="Wingdings" w:hint="default"/>
+      </w:rPr>
+    </w:lvl>
+    <w:lvl w:ilvl="3" w:tplc="0C0A0001" w:tentative="1">
+      <w:start w:val="1"/>
+      <w:numFmt w:val="bullet"/>
+      <w:lvlText w:val=""/>
+      <w:lvlJc w:val="left"/>
+      <w:pPr>
+        <w:ind w:left="3600" w:hanging="360"/>
+      </w:pPr>
+      <w:rPr>
+        <w:rFonts w:ascii="Symbol" w:hAnsi="Symbol" w:hint="default"/>
+      </w:rPr>
+    </w:lvl>
+    <w:lvl w:ilvl="4" w:tplc="0C0A0003" w:tentative="1">
+      <w:start w:val="1"/>
+      <w:numFmt w:val="bullet"/>
+      <w:lvlText w:val="o"/>
+      <w:lvlJc w:val="left"/>
+      <w:pPr>
+        <w:ind w:left="4320" w:hanging="360"/>
+      </w:pPr>
+      <w:rPr>
+        <w:rFonts w:ascii="Courier New" w:hAnsi="Courier New" w:cs="Courier New" w:hint="default"/>
+      </w:rPr>
+    </w:lvl>
+    <w:lvl w:ilvl="5" w:tplc="0C0A0005" w:tentative="1">
+      <w:start w:val="1"/>
+      <w:numFmt w:val="bullet"/>
+      <w:lvlText w:val=""/>
+      <w:lvlJc w:val="left"/>
+      <w:pPr>
+        <w:ind w:left="5040" w:hanging="360"/>
+      </w:pPr>
+      <w:rPr>
+        <w:rFonts w:ascii="Wingdings" w:hAnsi="Wingdings" w:hint="default"/>
+      </w:rPr>
+    </w:lvl>
+    <w:lvl w:ilvl="6" w:tplc="0C0A0001" w:tentative="1">
+      <w:start w:val="1"/>
+      <w:numFmt w:val="bullet"/>
+      <w:lvlText w:val=""/>
+      <w:lvlJc w:val="left"/>
+      <w:pPr>
+        <w:ind w:left="5760" w:hanging="360"/>
+      </w:pPr>
+      <w:rPr>
+        <w:rFonts w:ascii="Symbol" w:hAnsi="Symbol" w:hint="default"/>
+      </w:rPr>
+    </w:lvl>
+    <w:lvl w:ilvl="7" w:tplc="0C0A0003" w:tentative="1">
+      <w:start w:val="1"/>
+      <w:numFmt w:val="bullet"/>
+      <w:lvlText w:val="o"/>
+      <w:lvlJc w:val="left"/>
+      <w:pPr>
+        <w:ind w:left="6480" w:hanging="360"/>
+      </w:pPr>
+      <w:rPr>
+        <w:rFonts w:ascii="Courier New" w:hAnsi="Courier New" w:cs="Courier New" w:hint="default"/>
+      </w:rPr>
+    </w:lvl>
+    <w:lvl w:ilvl="8" w:tplc="0C0A0005" w:tentative="1">
+      <w:start w:val="1"/>
+      <w:numFmt w:val="bullet"/>
+      <w:lvlText w:val=""/>
+      <w:lvlJc w:val="left"/>
+      <w:pPr>
+        <w:ind w:left="7200" w:hanging="360"/>
+      </w:pPr>
+      <w:rPr>
+        <w:rFonts w:ascii="Wingdings" w:hAnsi="Wingdings" w:hint="default"/>
+      </w:rPr>
+    </w:lvl>
+  </w:abstractNum>
+  <w:abstractNum w:abstractNumId="9" w15:restartNumberingAfterBreak="0">
     <w:nsid w:val="25487848"/>
     <w:multiLevelType w:val="multilevel"/>
     <w:tmpl w:val="756C322C"/>
@@ -3041,7 +4293,7 @@
       </w:pPr>
     </w:lvl>
   </w:abstractNum>
-  <w:abstractNum w:abstractNumId="6" w15:restartNumberingAfterBreak="0">
+  <w:abstractNum w:abstractNumId="10" w15:restartNumberingAfterBreak="0">
     <w:nsid w:val="255031BC"/>
     <w:multiLevelType w:val="hybridMultilevel"/>
     <w:tmpl w:val="694AB7C0"/>
@@ -3154,7 +4406,120 @@
       </w:rPr>
     </w:lvl>
   </w:abstractNum>
-  <w:abstractNum w:abstractNumId="7" w15:restartNumberingAfterBreak="0">
+  <w:abstractNum w:abstractNumId="11" w15:restartNumberingAfterBreak="0">
+    <w:nsid w:val="3D2B5D68"/>
+    <w:multiLevelType w:val="hybridMultilevel"/>
+    <w:tmpl w:val="7040A29E"/>
+    <w:lvl w:ilvl="0" w:tplc="0C0A0001">
+      <w:start w:val="1"/>
+      <w:numFmt w:val="bullet"/>
+      <w:lvlText w:val=""/>
+      <w:lvlJc w:val="left"/>
+      <w:pPr>
+        <w:ind w:left="1428" w:hanging="360"/>
+      </w:pPr>
+      <w:rPr>
+        <w:rFonts w:ascii="Symbol" w:hAnsi="Symbol" w:hint="default"/>
+      </w:rPr>
+    </w:lvl>
+    <w:lvl w:ilvl="1" w:tplc="0C0A0003" w:tentative="1">
+      <w:start w:val="1"/>
+      <w:numFmt w:val="bullet"/>
+      <w:lvlText w:val="o"/>
+      <w:lvlJc w:val="left"/>
+      <w:pPr>
+        <w:ind w:left="2148" w:hanging="360"/>
+      </w:pPr>
+      <w:rPr>
+        <w:rFonts w:ascii="Courier New" w:hAnsi="Courier New" w:cs="Courier New" w:hint="default"/>
+      </w:rPr>
+    </w:lvl>
+    <w:lvl w:ilvl="2" w:tplc="0C0A0005" w:tentative="1">
+      <w:start w:val="1"/>
+      <w:numFmt w:val="bullet"/>
+      <w:lvlText w:val=""/>
+      <w:lvlJc w:val="left"/>
+      <w:pPr>
+        <w:ind w:left="2868" w:hanging="360"/>
+      </w:pPr>
+      <w:rPr>
+        <w:rFonts w:ascii="Wingdings" w:hAnsi="Wingdings" w:hint="default"/>
+      </w:rPr>
+    </w:lvl>
+    <w:lvl w:ilvl="3" w:tplc="0C0A0001" w:tentative="1">
+      <w:start w:val="1"/>
+      <w:numFmt w:val="bullet"/>
+      <w:lvlText w:val=""/>
+      <w:lvlJc w:val="left"/>
+      <w:pPr>
+        <w:ind w:left="3588" w:hanging="360"/>
+      </w:pPr>
+      <w:rPr>
+        <w:rFonts w:ascii="Symbol" w:hAnsi="Symbol" w:hint="default"/>
+      </w:rPr>
+    </w:lvl>
+    <w:lvl w:ilvl="4" w:tplc="0C0A0003" w:tentative="1">
+      <w:start w:val="1"/>
+      <w:numFmt w:val="bullet"/>
+      <w:lvlText w:val="o"/>
+      <w:lvlJc w:val="left"/>
+      <w:pPr>
+        <w:ind w:left="4308" w:hanging="360"/>
+      </w:pPr>
+      <w:rPr>
+        <w:rFonts w:ascii="Courier New" w:hAnsi="Courier New" w:cs="Courier New" w:hint="default"/>
+      </w:rPr>
+    </w:lvl>
+    <w:lvl w:ilvl="5" w:tplc="0C0A0005" w:tentative="1">
+      <w:start w:val="1"/>
+      <w:numFmt w:val="bullet"/>
+      <w:lvlText w:val=""/>
+      <w:lvlJc w:val="left"/>
+      <w:pPr>
+        <w:ind w:left="5028" w:hanging="360"/>
+      </w:pPr>
+      <w:rPr>
+        <w:rFonts w:ascii="Wingdings" w:hAnsi="Wingdings" w:hint="default"/>
+      </w:rPr>
+    </w:lvl>
+    <w:lvl w:ilvl="6" w:tplc="0C0A0001" w:tentative="1">
+      <w:start w:val="1"/>
+      <w:numFmt w:val="bullet"/>
+      <w:lvlText w:val=""/>
+      <w:lvlJc w:val="left"/>
+      <w:pPr>
+        <w:ind w:left="5748" w:hanging="360"/>
+      </w:pPr>
+      <w:rPr>
+        <w:rFonts w:ascii="Symbol" w:hAnsi="Symbol" w:hint="default"/>
+      </w:rPr>
+    </w:lvl>
+    <w:lvl w:ilvl="7" w:tplc="0C0A0003" w:tentative="1">
+      <w:start w:val="1"/>
+      <w:numFmt w:val="bullet"/>
+      <w:lvlText w:val="o"/>
+      <w:lvlJc w:val="left"/>
+      <w:pPr>
+        <w:ind w:left="6468" w:hanging="360"/>
+      </w:pPr>
+      <w:rPr>
+        <w:rFonts w:ascii="Courier New" w:hAnsi="Courier New" w:cs="Courier New" w:hint="default"/>
+      </w:rPr>
+    </w:lvl>
+    <w:lvl w:ilvl="8" w:tplc="0C0A0005" w:tentative="1">
+      <w:start w:val="1"/>
+      <w:numFmt w:val="bullet"/>
+      <w:lvlText w:val=""/>
+      <w:lvlJc w:val="left"/>
+      <w:pPr>
+        <w:ind w:left="7188" w:hanging="360"/>
+      </w:pPr>
+      <w:rPr>
+        <w:rFonts w:ascii="Wingdings" w:hAnsi="Wingdings" w:hint="default"/>
+      </w:rPr>
+    </w:lvl>
+  </w:abstractNum>
+  <w:abstractNum w:abstractNumId="12" w15:restartNumberingAfterBreak="0">
     <w:nsid w:val="44EE165A"/>
     <w:multiLevelType w:val="hybridMultilevel"/>
     <w:tmpl w:val="3E6C3B02"/>
@@ -3243,7 +4608,7 @@
       </w:pPr>
     </w:lvl>
   </w:abstractNum>
-  <w:abstractNum w:abstractNumId="8" w15:restartNumberingAfterBreak="0">
+  <w:abstractNum w:abstractNumId="13" w15:restartNumberingAfterBreak="0">
     <w:nsid w:val="4AC07671"/>
     <w:multiLevelType w:val="hybridMultilevel"/>
     <w:tmpl w:val="29F6237A"/>
@@ -3332,7 +4697,120 @@
       </w:pPr>
     </w:lvl>
   </w:abstractNum>
-  <w:abstractNum w:abstractNumId="9" w15:restartNumberingAfterBreak="0">
+  <w:abstractNum w:abstractNumId="14" w15:restartNumberingAfterBreak="0">
+    <w:nsid w:val="4DCC54D4"/>
+    <w:multiLevelType w:val="hybridMultilevel"/>
+    <w:tmpl w:val="FF82BFCE"/>
+    <w:lvl w:ilvl="0" w:tplc="0C0A0001">
+      <w:start w:val="1"/>
+      <w:numFmt w:val="bullet"/>
+      <w:lvlText w:val=""/>
+      <w:lvlJc w:val="left"/>
+      <w:pPr>
+        <w:ind w:left="1440" w:hanging="360"/>
+      </w:pPr>
+      <w:rPr>
+        <w:rFonts w:ascii="Symbol" w:hAnsi="Symbol" w:hint="default"/>
+      </w:rPr>
+    </w:lvl>
+    <w:lvl w:ilvl="1" w:tplc="0C0A0003" w:tentative="1">
+      <w:start w:val="1"/>
+      <w:numFmt w:val="bullet"/>
+      <w:lvlText w:val="o"/>
+      <w:lvlJc w:val="left"/>
+      <w:pPr>
+        <w:ind w:left="2160" w:hanging="360"/>
+      </w:pPr>
+      <w:rPr>
+        <w:rFonts w:ascii="Courier New" w:hAnsi="Courier New" w:cs="Courier New" w:hint="default"/>
+      </w:rPr>
+    </w:lvl>
+    <w:lvl w:ilvl="2" w:tplc="0C0A0005" w:tentative="1">
+      <w:start w:val="1"/>
+      <w:numFmt w:val="bullet"/>
+      <w:lvlText w:val=""/>
+      <w:lvlJc w:val="left"/>
+      <w:pPr>
+        <w:ind w:left="2880" w:hanging="360"/>
+      </w:pPr>
+      <w:rPr>
+        <w:rFonts w:ascii="Wingdings" w:hAnsi="Wingdings" w:hint="default"/>
+      </w:rPr>
+    </w:lvl>
+    <w:lvl w:ilvl="3" w:tplc="0C0A0001" w:tentative="1">
+      <w:start w:val="1"/>
+      <w:numFmt w:val="bullet"/>
+      <w:lvlText w:val=""/>
+      <w:lvlJc w:val="left"/>
+      <w:pPr>
+        <w:ind w:left="3600" w:hanging="360"/>
+      </w:pPr>
+      <w:rPr>
+        <w:rFonts w:ascii="Symbol" w:hAnsi="Symbol" w:hint="default"/>
+      </w:rPr>
+    </w:lvl>
+    <w:lvl w:ilvl="4" w:tplc="0C0A0003" w:tentative="1">
+      <w:start w:val="1"/>
+      <w:numFmt w:val="bullet"/>
+      <w:lvlText w:val="o"/>
+      <w:lvlJc w:val="left"/>
+      <w:pPr>
+        <w:ind w:left="4320" w:hanging="360"/>
+      </w:pPr>
+      <w:rPr>
+        <w:rFonts w:ascii="Courier New" w:hAnsi="Courier New" w:cs="Courier New" w:hint="default"/>
+      </w:rPr>
+    </w:lvl>
+    <w:lvl w:ilvl="5" w:tplc="0C0A0005" w:tentative="1">
+      <w:start w:val="1"/>
+      <w:numFmt w:val="bullet"/>
+      <w:lvlText w:val=""/>
+      <w:lvlJc w:val="left"/>
+      <w:pPr>
+        <w:ind w:left="5040" w:hanging="360"/>
+      </w:pPr>
+      <w:rPr>
+        <w:rFonts w:ascii="Wingdings" w:hAnsi="Wingdings" w:hint="default"/>
+      </w:rPr>
+    </w:lvl>
+    <w:lvl w:ilvl="6" w:tplc="0C0A0001" w:tentative="1">
+      <w:start w:val="1"/>
+      <w:numFmt w:val="bullet"/>
+      <w:lvlText w:val=""/>
+      <w:lvlJc w:val="left"/>
+      <w:pPr>
+        <w:ind w:left="5760" w:hanging="360"/>
+      </w:pPr>
+      <w:rPr>
+        <w:rFonts w:ascii="Symbol" w:hAnsi="Symbol" w:hint="default"/>
+      </w:rPr>
+    </w:lvl>
+    <w:lvl w:ilvl="7" w:tplc="0C0A0003" w:tentative="1">
+      <w:start w:val="1"/>
+      <w:numFmt w:val="bullet"/>
+      <w:lvlText w:val="o"/>
+      <w:lvlJc w:val="left"/>
+      <w:pPr>
+        <w:ind w:left="6480" w:hanging="360"/>
+      </w:pPr>
+      <w:rPr>
+        <w:rFonts w:ascii="Courier New" w:hAnsi="Courier New" w:cs="Courier New" w:hint="default"/>
+      </w:rPr>
+    </w:lvl>
+    <w:lvl w:ilvl="8" w:tplc="0C0A0005" w:tentative="1">
+      <w:start w:val="1"/>
+      <w:numFmt w:val="bullet"/>
+      <w:lvlText w:val=""/>
+      <w:lvlJc w:val="left"/>
+      <w:pPr>
+        <w:ind w:left="7200" w:hanging="360"/>
+      </w:pPr>
+      <w:rPr>
+        <w:rFonts w:ascii="Wingdings" w:hAnsi="Wingdings" w:hint="default"/>
+      </w:rPr>
+    </w:lvl>
+  </w:abstractNum>
+  <w:abstractNum w:abstractNumId="15" w15:restartNumberingAfterBreak="0">
     <w:nsid w:val="5D58335F"/>
     <w:multiLevelType w:val="multilevel"/>
     <w:tmpl w:val="DE5CF44A"/>
@@ -3445,7 +4923,7 @@
       </w:pPr>
     </w:lvl>
   </w:abstractNum>
-  <w:abstractNum w:abstractNumId="10" w15:restartNumberingAfterBreak="0">
+  <w:abstractNum w:abstractNumId="16" w15:restartNumberingAfterBreak="0">
     <w:nsid w:val="5E02446F"/>
     <w:multiLevelType w:val="hybridMultilevel"/>
     <w:tmpl w:val="297A8B56"/>
@@ -3558,7 +5036,7 @@
       </w:rPr>
     </w:lvl>
   </w:abstractNum>
-  <w:abstractNum w:abstractNumId="11" w15:restartNumberingAfterBreak="0">
+  <w:abstractNum w:abstractNumId="17" w15:restartNumberingAfterBreak="0">
     <w:nsid w:val="627F7F4F"/>
     <w:multiLevelType w:val="hybridMultilevel"/>
     <w:tmpl w:val="D340FC1A"/>
@@ -3649,7 +5127,7 @@
       </w:pPr>
     </w:lvl>
   </w:abstractNum>
-  <w:abstractNum w:abstractNumId="12" w15:restartNumberingAfterBreak="0">
+  <w:abstractNum w:abstractNumId="18" w15:restartNumberingAfterBreak="0">
     <w:nsid w:val="67085B1D"/>
     <w:multiLevelType w:val="hybridMultilevel"/>
     <w:tmpl w:val="472A9CBE"/>
@@ -3738,44 +5216,526 @@
       </w:pPr>
     </w:lvl>
   </w:abstractNum>
+  <w:abstractNum w:abstractNumId="19" w15:restartNumberingAfterBreak="0">
+    <w:nsid w:val="6A004CB6"/>
+    <w:multiLevelType w:val="hybridMultilevel"/>
+    <w:tmpl w:val="475E68C2"/>
+    <w:lvl w:ilvl="0" w:tplc="0C0A0001">
+      <w:start w:val="1"/>
+      <w:numFmt w:val="bullet"/>
+      <w:lvlText w:val=""/>
+      <w:lvlJc w:val="left"/>
+      <w:pPr>
+        <w:ind w:left="1440" w:hanging="360"/>
+      </w:pPr>
+      <w:rPr>
+        <w:rFonts w:ascii="Symbol" w:hAnsi="Symbol" w:hint="default"/>
+      </w:rPr>
+    </w:lvl>
+    <w:lvl w:ilvl="1" w:tplc="0C0A0003" w:tentative="1">
+      <w:start w:val="1"/>
+      <w:numFmt w:val="bullet"/>
+      <w:lvlText w:val="o"/>
+      <w:lvlJc w:val="left"/>
+      <w:pPr>
+        <w:ind w:left="2160" w:hanging="360"/>
+      </w:pPr>
+      <w:rPr>
+        <w:rFonts w:ascii="Courier New" w:hAnsi="Courier New" w:cs="Courier New" w:hint="default"/>
+      </w:rPr>
+    </w:lvl>
+    <w:lvl w:ilvl="2" w:tplc="0C0A0005" w:tentative="1">
+      <w:start w:val="1"/>
+      <w:numFmt w:val="bullet"/>
+      <w:lvlText w:val=""/>
+      <w:lvlJc w:val="left"/>
+      <w:pPr>
+        <w:ind w:left="2880" w:hanging="360"/>
+      </w:pPr>
+      <w:rPr>
+        <w:rFonts w:ascii="Wingdings" w:hAnsi="Wingdings" w:hint="default"/>
+      </w:rPr>
+    </w:lvl>
+    <w:lvl w:ilvl="3" w:tplc="0C0A0001" w:tentative="1">
+      <w:start w:val="1"/>
+      <w:numFmt w:val="bullet"/>
+      <w:lvlText w:val=""/>
+      <w:lvlJc w:val="left"/>
+      <w:pPr>
+        <w:ind w:left="3600" w:hanging="360"/>
+      </w:pPr>
+      <w:rPr>
+        <w:rFonts w:ascii="Symbol" w:hAnsi="Symbol" w:hint="default"/>
+      </w:rPr>
+    </w:lvl>
+    <w:lvl w:ilvl="4" w:tplc="0C0A0003" w:tentative="1">
+      <w:start w:val="1"/>
+      <w:numFmt w:val="bullet"/>
+      <w:lvlText w:val="o"/>
+      <w:lvlJc w:val="left"/>
+      <w:pPr>
+        <w:ind w:left="4320" w:hanging="360"/>
+      </w:pPr>
+      <w:rPr>
+        <w:rFonts w:ascii="Courier New" w:hAnsi="Courier New" w:cs="Courier New" w:hint="default"/>
+      </w:rPr>
+    </w:lvl>
+    <w:lvl w:ilvl="5" w:tplc="0C0A0005" w:tentative="1">
+      <w:start w:val="1"/>
+      <w:numFmt w:val="bullet"/>
+      <w:lvlText w:val=""/>
+      <w:lvlJc w:val="left"/>
+      <w:pPr>
+        <w:ind w:left="5040" w:hanging="360"/>
+      </w:pPr>
+      <w:rPr>
+        <w:rFonts w:ascii="Wingdings" w:hAnsi="Wingdings" w:hint="default"/>
+      </w:rPr>
+    </w:lvl>
+    <w:lvl w:ilvl="6" w:tplc="0C0A0001" w:tentative="1">
+      <w:start w:val="1"/>
+      <w:numFmt w:val="bullet"/>
+      <w:lvlText w:val=""/>
+      <w:lvlJc w:val="left"/>
+      <w:pPr>
+        <w:ind w:left="5760" w:hanging="360"/>
+      </w:pPr>
+      <w:rPr>
+        <w:rFonts w:ascii="Symbol" w:hAnsi="Symbol" w:hint="default"/>
+      </w:rPr>
+    </w:lvl>
+    <w:lvl w:ilvl="7" w:tplc="0C0A0003" w:tentative="1">
+      <w:start w:val="1"/>
+      <w:numFmt w:val="bullet"/>
+      <w:lvlText w:val="o"/>
+      <w:lvlJc w:val="left"/>
+      <w:pPr>
+        <w:ind w:left="6480" w:hanging="360"/>
+      </w:pPr>
+      <w:rPr>
+        <w:rFonts w:ascii="Courier New" w:hAnsi="Courier New" w:cs="Courier New" w:hint="default"/>
+      </w:rPr>
+    </w:lvl>
+    <w:lvl w:ilvl="8" w:tplc="0C0A0005" w:tentative="1">
+      <w:start w:val="1"/>
+      <w:numFmt w:val="bullet"/>
+      <w:lvlText w:val=""/>
+      <w:lvlJc w:val="left"/>
+      <w:pPr>
+        <w:ind w:left="7200" w:hanging="360"/>
+      </w:pPr>
+      <w:rPr>
+        <w:rFonts w:ascii="Wingdings" w:hAnsi="Wingdings" w:hint="default"/>
+      </w:rPr>
+    </w:lvl>
+  </w:abstractNum>
+  <w:abstractNum w:abstractNumId="20" w15:restartNumberingAfterBreak="0">
+    <w:nsid w:val="716A39D8"/>
+    <w:multiLevelType w:val="hybridMultilevel"/>
+    <w:tmpl w:val="81040CE4"/>
+    <w:lvl w:ilvl="0" w:tplc="0C0A0001">
+      <w:start w:val="1"/>
+      <w:numFmt w:val="bullet"/>
+      <w:lvlText w:val=""/>
+      <w:lvlJc w:val="left"/>
+      <w:pPr>
+        <w:ind w:left="1428" w:hanging="360"/>
+      </w:pPr>
+      <w:rPr>
+        <w:rFonts w:ascii="Symbol" w:hAnsi="Symbol" w:hint="default"/>
+      </w:rPr>
+    </w:lvl>
+    <w:lvl w:ilvl="1" w:tplc="0C0A0003" w:tentative="1">
+      <w:start w:val="1"/>
+      <w:numFmt w:val="bullet"/>
+      <w:lvlText w:val="o"/>
+      <w:lvlJc w:val="left"/>
+      <w:pPr>
+        <w:ind w:left="2148" w:hanging="360"/>
+      </w:pPr>
+      <w:rPr>
+        <w:rFonts w:ascii="Courier New" w:hAnsi="Courier New" w:cs="Courier New" w:hint="default"/>
+      </w:rPr>
+    </w:lvl>
+    <w:lvl w:ilvl="2" w:tplc="0C0A0005" w:tentative="1">
+      <w:start w:val="1"/>
+      <w:numFmt w:val="bullet"/>
+      <w:lvlText w:val=""/>
+      <w:lvlJc w:val="left"/>
+      <w:pPr>
+        <w:ind w:left="2868" w:hanging="360"/>
+      </w:pPr>
+      <w:rPr>
+        <w:rFonts w:ascii="Wingdings" w:hAnsi="Wingdings" w:hint="default"/>
+      </w:rPr>
+    </w:lvl>
+    <w:lvl w:ilvl="3" w:tplc="0C0A0001" w:tentative="1">
+      <w:start w:val="1"/>
+      <w:numFmt w:val="bullet"/>
+      <w:lvlText w:val=""/>
+      <w:lvlJc w:val="left"/>
+      <w:pPr>
+        <w:ind w:left="3588" w:hanging="360"/>
+      </w:pPr>
+      <w:rPr>
+        <w:rFonts w:ascii="Symbol" w:hAnsi="Symbol" w:hint="default"/>
+      </w:rPr>
+    </w:lvl>
+    <w:lvl w:ilvl="4" w:tplc="0C0A0003" w:tentative="1">
+      <w:start w:val="1"/>
+      <w:numFmt w:val="bullet"/>
+      <w:lvlText w:val="o"/>
+      <w:lvlJc w:val="left"/>
+      <w:pPr>
+        <w:ind w:left="4308" w:hanging="360"/>
+      </w:pPr>
+      <w:rPr>
+        <w:rFonts w:ascii="Courier New" w:hAnsi="Courier New" w:cs="Courier New" w:hint="default"/>
+      </w:rPr>
+    </w:lvl>
+    <w:lvl w:ilvl="5" w:tplc="0C0A0005" w:tentative="1">
+      <w:start w:val="1"/>
+      <w:numFmt w:val="bullet"/>
+      <w:lvlText w:val=""/>
+      <w:lvlJc w:val="left"/>
+      <w:pPr>
+        <w:ind w:left="5028" w:hanging="360"/>
+      </w:pPr>
+      <w:rPr>
+        <w:rFonts w:ascii="Wingdings" w:hAnsi="Wingdings" w:hint="default"/>
+      </w:rPr>
+    </w:lvl>
+    <w:lvl w:ilvl="6" w:tplc="0C0A0001" w:tentative="1">
+      <w:start w:val="1"/>
+      <w:numFmt w:val="bullet"/>
+      <w:lvlText w:val=""/>
+      <w:lvlJc w:val="left"/>
+      <w:pPr>
+        <w:ind w:left="5748" w:hanging="360"/>
+      </w:pPr>
+      <w:rPr>
+        <w:rFonts w:ascii="Symbol" w:hAnsi="Symbol" w:hint="default"/>
+      </w:rPr>
+    </w:lvl>
+    <w:lvl w:ilvl="7" w:tplc="0C0A0003" w:tentative="1">
+      <w:start w:val="1"/>
+      <w:numFmt w:val="bullet"/>
+      <w:lvlText w:val="o"/>
+      <w:lvlJc w:val="left"/>
+      <w:pPr>
+        <w:ind w:left="6468" w:hanging="360"/>
+      </w:pPr>
+      <w:rPr>
+        <w:rFonts w:ascii="Courier New" w:hAnsi="Courier New" w:cs="Courier New" w:hint="default"/>
+      </w:rPr>
+    </w:lvl>
+    <w:lvl w:ilvl="8" w:tplc="0C0A0005" w:tentative="1">
+      <w:start w:val="1"/>
+      <w:numFmt w:val="bullet"/>
+      <w:lvlText w:val=""/>
+      <w:lvlJc w:val="left"/>
+      <w:pPr>
+        <w:ind w:left="7188" w:hanging="360"/>
+      </w:pPr>
+      <w:rPr>
+        <w:rFonts w:ascii="Wingdings" w:hAnsi="Wingdings" w:hint="default"/>
+      </w:rPr>
+    </w:lvl>
+  </w:abstractNum>
+  <w:abstractNum w:abstractNumId="21" w15:restartNumberingAfterBreak="0">
+    <w:nsid w:val="75BC08EB"/>
+    <w:multiLevelType w:val="hybridMultilevel"/>
+    <w:tmpl w:val="788645D0"/>
+    <w:lvl w:ilvl="0" w:tplc="0C0A0001">
+      <w:start w:val="1"/>
+      <w:numFmt w:val="bullet"/>
+      <w:lvlText w:val=""/>
+      <w:lvlJc w:val="left"/>
+      <w:pPr>
+        <w:ind w:left="1440" w:hanging="360"/>
+      </w:pPr>
+      <w:rPr>
+        <w:rFonts w:ascii="Symbol" w:hAnsi="Symbol" w:hint="default"/>
+      </w:rPr>
+    </w:lvl>
+    <w:lvl w:ilvl="1" w:tplc="0C0A0003" w:tentative="1">
+      <w:start w:val="1"/>
+      <w:numFmt w:val="bullet"/>
+      <w:lvlText w:val="o"/>
+      <w:lvlJc w:val="left"/>
+      <w:pPr>
+        <w:ind w:left="2160" w:hanging="360"/>
+      </w:pPr>
+      <w:rPr>
+        <w:rFonts w:ascii="Courier New" w:hAnsi="Courier New" w:cs="Courier New" w:hint="default"/>
+      </w:rPr>
+    </w:lvl>
+    <w:lvl w:ilvl="2" w:tplc="0C0A0005" w:tentative="1">
+      <w:start w:val="1"/>
+      <w:numFmt w:val="bullet"/>
+      <w:lvlText w:val=""/>
+      <w:lvlJc w:val="left"/>
+      <w:pPr>
+        <w:ind w:left="2880" w:hanging="360"/>
+      </w:pPr>
+      <w:rPr>
+        <w:rFonts w:ascii="Wingdings" w:hAnsi="Wingdings" w:hint="default"/>
+      </w:rPr>
+    </w:lvl>
+    <w:lvl w:ilvl="3" w:tplc="0C0A0001" w:tentative="1">
+      <w:start w:val="1"/>
+      <w:numFmt w:val="bullet"/>
+      <w:lvlText w:val=""/>
+      <w:lvlJc w:val="left"/>
+      <w:pPr>
+        <w:ind w:left="3600" w:hanging="360"/>
+      </w:pPr>
+      <w:rPr>
+        <w:rFonts w:ascii="Symbol" w:hAnsi="Symbol" w:hint="default"/>
+      </w:rPr>
+    </w:lvl>
+    <w:lvl w:ilvl="4" w:tplc="0C0A0003" w:tentative="1">
+      <w:start w:val="1"/>
+      <w:numFmt w:val="bullet"/>
+      <w:lvlText w:val="o"/>
+      <w:lvlJc w:val="left"/>
+      <w:pPr>
+        <w:ind w:left="4320" w:hanging="360"/>
+      </w:pPr>
+      <w:rPr>
+        <w:rFonts w:ascii="Courier New" w:hAnsi="Courier New" w:cs="Courier New" w:hint="default"/>
+      </w:rPr>
+    </w:lvl>
+    <w:lvl w:ilvl="5" w:tplc="0C0A0005" w:tentative="1">
+      <w:start w:val="1"/>
+      <w:numFmt w:val="bullet"/>
+      <w:lvlText w:val=""/>
+      <w:lvlJc w:val="left"/>
+      <w:pPr>
+        <w:ind w:left="5040" w:hanging="360"/>
+      </w:pPr>
+      <w:rPr>
+        <w:rFonts w:ascii="Wingdings" w:hAnsi="Wingdings" w:hint="default"/>
+      </w:rPr>
+    </w:lvl>
+    <w:lvl w:ilvl="6" w:tplc="0C0A0001" w:tentative="1">
+      <w:start w:val="1"/>
+      <w:numFmt w:val="bullet"/>
+      <w:lvlText w:val=""/>
+      <w:lvlJc w:val="left"/>
+      <w:pPr>
+        <w:ind w:left="5760" w:hanging="360"/>
+      </w:pPr>
+      <w:rPr>
+        <w:rFonts w:ascii="Symbol" w:hAnsi="Symbol" w:hint="default"/>
+      </w:rPr>
+    </w:lvl>
+    <w:lvl w:ilvl="7" w:tplc="0C0A0003" w:tentative="1">
+      <w:start w:val="1"/>
+      <w:numFmt w:val="bullet"/>
+      <w:lvlText w:val="o"/>
+      <w:lvlJc w:val="left"/>
+      <w:pPr>
+        <w:ind w:left="6480" w:hanging="360"/>
+      </w:pPr>
+      <w:rPr>
+        <w:rFonts w:ascii="Courier New" w:hAnsi="Courier New" w:cs="Courier New" w:hint="default"/>
+      </w:rPr>
+    </w:lvl>
+    <w:lvl w:ilvl="8" w:tplc="0C0A0005" w:tentative="1">
+      <w:start w:val="1"/>
+      <w:numFmt w:val="bullet"/>
+      <w:lvlText w:val=""/>
+      <w:lvlJc w:val="left"/>
+      <w:pPr>
+        <w:ind w:left="7200" w:hanging="360"/>
+      </w:pPr>
+      <w:rPr>
+        <w:rFonts w:ascii="Wingdings" w:hAnsi="Wingdings" w:hint="default"/>
+      </w:rPr>
+    </w:lvl>
+  </w:abstractNum>
+  <w:abstractNum w:abstractNumId="22" w15:restartNumberingAfterBreak="0">
+    <w:nsid w:val="770A7BBC"/>
+    <w:multiLevelType w:val="hybridMultilevel"/>
+    <w:tmpl w:val="6B3A071A"/>
+    <w:lvl w:ilvl="0" w:tplc="0C0A0001">
+      <w:start w:val="1"/>
+      <w:numFmt w:val="bullet"/>
+      <w:lvlText w:val=""/>
+      <w:lvlJc w:val="left"/>
+      <w:pPr>
+        <w:ind w:left="2136" w:hanging="360"/>
+      </w:pPr>
+      <w:rPr>
+        <w:rFonts w:ascii="Symbol" w:hAnsi="Symbol" w:hint="default"/>
+      </w:rPr>
+    </w:lvl>
+    <w:lvl w:ilvl="1" w:tplc="0C0A0003" w:tentative="1">
+      <w:start w:val="1"/>
+      <w:numFmt w:val="bullet"/>
+      <w:lvlText w:val="o"/>
+      <w:lvlJc w:val="left"/>
+      <w:pPr>
+        <w:ind w:left="2856" w:hanging="360"/>
+      </w:pPr>
+      <w:rPr>
+        <w:rFonts w:ascii="Courier New" w:hAnsi="Courier New" w:cs="Courier New" w:hint="default"/>
+      </w:rPr>
+    </w:lvl>
+    <w:lvl w:ilvl="2" w:tplc="0C0A0005" w:tentative="1">
+      <w:start w:val="1"/>
+      <w:numFmt w:val="bullet"/>
+      <w:lvlText w:val=""/>
+      <w:lvlJc w:val="left"/>
+      <w:pPr>
+        <w:ind w:left="3576" w:hanging="360"/>
+      </w:pPr>
+      <w:rPr>
+        <w:rFonts w:ascii="Wingdings" w:hAnsi="Wingdings" w:hint="default"/>
+      </w:rPr>
+    </w:lvl>
+    <w:lvl w:ilvl="3" w:tplc="0C0A0001" w:tentative="1">
+      <w:start w:val="1"/>
+      <w:numFmt w:val="bullet"/>
+      <w:lvlText w:val=""/>
+      <w:lvlJc w:val="left"/>
+      <w:pPr>
+        <w:ind w:left="4296" w:hanging="360"/>
+      </w:pPr>
+      <w:rPr>
+        <w:rFonts w:ascii="Symbol" w:hAnsi="Symbol" w:hint="default"/>
+      </w:rPr>
+    </w:lvl>
+    <w:lvl w:ilvl="4" w:tplc="0C0A0003" w:tentative="1">
+      <w:start w:val="1"/>
+      <w:numFmt w:val="bullet"/>
+      <w:lvlText w:val="o"/>
+      <w:lvlJc w:val="left"/>
+      <w:pPr>
+        <w:ind w:left="5016" w:hanging="360"/>
+      </w:pPr>
+      <w:rPr>
+        <w:rFonts w:ascii="Courier New" w:hAnsi="Courier New" w:cs="Courier New" w:hint="default"/>
+      </w:rPr>
+    </w:lvl>
+    <w:lvl w:ilvl="5" w:tplc="0C0A0005" w:tentative="1">
+      <w:start w:val="1"/>
+      <w:numFmt w:val="bullet"/>
+      <w:lvlText w:val=""/>
+      <w:lvlJc w:val="left"/>
+      <w:pPr>
+        <w:ind w:left="5736" w:hanging="360"/>
+      </w:pPr>
+      <w:rPr>
+        <w:rFonts w:ascii="Wingdings" w:hAnsi="Wingdings" w:hint="default"/>
+      </w:rPr>
+    </w:lvl>
+    <w:lvl w:ilvl="6" w:tplc="0C0A0001" w:tentative="1">
+      <w:start w:val="1"/>
+      <w:numFmt w:val="bullet"/>
+      <w:lvlText w:val=""/>
+      <w:lvlJc w:val="left"/>
+      <w:pPr>
+        <w:ind w:left="6456" w:hanging="360"/>
+      </w:pPr>
+      <w:rPr>
+        <w:rFonts w:ascii="Symbol" w:hAnsi="Symbol" w:hint="default"/>
+      </w:rPr>
+    </w:lvl>
+    <w:lvl w:ilvl="7" w:tplc="0C0A0003" w:tentative="1">
+      <w:start w:val="1"/>
+      <w:numFmt w:val="bullet"/>
+      <w:lvlText w:val="o"/>
+      <w:lvlJc w:val="left"/>
+      <w:pPr>
+        <w:ind w:left="7176" w:hanging="360"/>
+      </w:pPr>
+      <w:rPr>
+        <w:rFonts w:ascii="Courier New" w:hAnsi="Courier New" w:cs="Courier New" w:hint="default"/>
+      </w:rPr>
+    </w:lvl>
+    <w:lvl w:ilvl="8" w:tplc="0C0A0005" w:tentative="1">
+      <w:start w:val="1"/>
+      <w:numFmt w:val="bullet"/>
+      <w:lvlText w:val=""/>
+      <w:lvlJc w:val="left"/>
+      <w:pPr>
+        <w:ind w:left="7896" w:hanging="360"/>
+      </w:pPr>
+      <w:rPr>
+        <w:rFonts w:ascii="Wingdings" w:hAnsi="Wingdings" w:hint="default"/>
+      </w:rPr>
+    </w:lvl>
+  </w:abstractNum>
   <w:num w:numId="1" w16cid:durableId="263537509">
-    <w:abstractNumId w:val="8"/>
+    <w:abstractNumId w:val="13"/>
   </w:num>
   <w:num w:numId="2" w16cid:durableId="566496313">
+    <w:abstractNumId w:val="16"/>
+  </w:num>
+  <w:num w:numId="3" w16cid:durableId="779495827">
+    <w:abstractNumId w:val="7"/>
+  </w:num>
+  <w:num w:numId="4" w16cid:durableId="1014722644">
     <w:abstractNumId w:val="10"/>
   </w:num>
-  <w:num w:numId="3" w16cid:durableId="779495827">
+  <w:num w:numId="5" w16cid:durableId="1856186999">
+    <w:abstractNumId w:val="2"/>
+  </w:num>
+  <w:num w:numId="6" w16cid:durableId="312297249">
+    <w:abstractNumId w:val="12"/>
+  </w:num>
+  <w:num w:numId="7" w16cid:durableId="1226405149">
+    <w:abstractNumId w:val="17"/>
+  </w:num>
+  <w:num w:numId="8" w16cid:durableId="570239169">
+    <w:abstractNumId w:val="15"/>
+  </w:num>
+  <w:num w:numId="9" w16cid:durableId="470876258">
+    <w:abstractNumId w:val="6"/>
+  </w:num>
+  <w:num w:numId="10" w16cid:durableId="407385202">
+    <w:abstractNumId w:val="9"/>
+  </w:num>
+  <w:num w:numId="11" w16cid:durableId="1408259822">
+    <w:abstractNumId w:val="18"/>
+  </w:num>
+  <w:num w:numId="12" w16cid:durableId="677274030">
+    <w:abstractNumId w:val="3"/>
+  </w:num>
+  <w:num w:numId="13" w16cid:durableId="48262156">
     <w:abstractNumId w:val="4"/>
   </w:num>
-  <w:num w:numId="4" w16cid:durableId="1014722644">
-    <w:abstractNumId w:val="6"/>
+  <w:num w:numId="14" w16cid:durableId="1355423105">
+    <w:abstractNumId w:val="5"/>
   </w:num>
-  <w:num w:numId="5" w16cid:durableId="1856186999">
+  <w:num w:numId="15" w16cid:durableId="1735546788">
     <w:abstractNumId w:val="0"/>
   </w:num>
-  <w:num w:numId="6" w16cid:durableId="312297249">
-    <w:abstractNumId w:val="7"/>
+  <w:num w:numId="16" w16cid:durableId="1727416301">
+    <w:abstractNumId w:val="1"/>
   </w:num>
-  <w:num w:numId="7" w16cid:durableId="1226405149">
+  <w:num w:numId="17" w16cid:durableId="641235420">
+    <w:abstractNumId w:val="14"/>
+  </w:num>
+  <w:num w:numId="18" w16cid:durableId="516966273">
+    <w:abstractNumId w:val="19"/>
+  </w:num>
+  <w:num w:numId="19" w16cid:durableId="1645348593">
+    <w:abstractNumId w:val="21"/>
+  </w:num>
+  <w:num w:numId="20" w16cid:durableId="261037686">
     <w:abstractNumId w:val="11"/>
   </w:num>
-  <w:num w:numId="8" w16cid:durableId="570239169">
-    <w:abstractNumId w:val="9"/>
+  <w:num w:numId="21" w16cid:durableId="735275848">
+    <w:abstractNumId w:val="22"/>
   </w:num>
-  <w:num w:numId="9" w16cid:durableId="470876258">
-    <w:abstractNumId w:val="3"/>
+  <w:num w:numId="22" w16cid:durableId="1087385121">
+    <w:abstractNumId w:val="20"/>
   </w:num>
-  <w:num w:numId="10" w16cid:durableId="407385202">
-    <w:abstractNumId w:val="5"/>
-  </w:num>
-  <w:num w:numId="11" w16cid:durableId="1408259822">
-    <w:abstractNumId w:val="12"/>
-  </w:num>
-  <w:num w:numId="12" w16cid:durableId="677274030">
-    <w:abstractNumId w:val="1"/>
-  </w:num>
-  <w:num w:numId="13" w16cid:durableId="48262156">
-    <w:abstractNumId w:val="2"/>
+  <w:num w:numId="23" w16cid:durableId="2140217499">
+    <w:abstractNumId w:val="8"/>
   </w:num>
 </w:numbering>
 </file>
@@ -4368,7 +6328,6 @@
   <w:style w:type="character" w:default="1" w:styleId="Fuentedeprrafopredeter">
     <w:name w:val="Default Paragraph Font"/>
     <w:uiPriority w:val="1"/>
-    <w:semiHidden/>
     <w:unhideWhenUsed/>
   </w:style>
   <w:style w:type="table" w:default="1" w:styleId="Tablanormal">
@@ -15784,6 +17743,30 @@
       <w:sz w:val="24"/>
       <w:szCs w:val="24"/>
       <w:lang w:eastAsia="es-ES"/>
+    </w:rPr>
+  </w:style>
+  <w:style w:type="character" w:styleId="Mencinsinresolver">
+    <w:name w:val="Unresolved Mention"/>
+    <w:basedOn w:val="Fuentedeprrafopredeter"/>
+    <w:uiPriority w:val="99"/>
+    <w:semiHidden/>
+    <w:unhideWhenUsed/>
+    <w:rsid w:val="00DC4EF9"/>
+    <w:rPr>
+      <w:color w:val="605E5C"/>
+      <w:shd w:val="clear" w:color="auto" w:fill="E1DFDD"/>
+    </w:rPr>
+  </w:style>
+  <w:style w:type="character" w:styleId="Hipervnculovisitado">
+    <w:name w:val="FollowedHyperlink"/>
+    <w:basedOn w:val="Fuentedeprrafopredeter"/>
+    <w:uiPriority w:val="99"/>
+    <w:semiHidden/>
+    <w:unhideWhenUsed/>
+    <w:rsid w:val="00DC4EF9"/>
+    <w:rPr>
+      <w:color w:val="954F72" w:themeColor="followedHyperlink"/>
+      <w:u w:val="single"/>
     </w:rPr>
   </w:style>
 </w:styles>

</xml_diff>

<commit_message>
PIA Tarea Ropa hecha
</commit_message>
<xml_diff>
--- a/Programacion de Inteligencia Artificial/2EV/Tema 5/Python/Ejercicios/Practica 5.3/Práctica 5.3. Clasificador Ropa.docx
+++ b/Programacion de Inteligencia Artificial/2EV/Tema 5/Python/Ejercicios/Practica 5.3/Práctica 5.3. Clasificador Ropa.docx
@@ -4,15 +4,7 @@
   <w:body>
     <w:p>
       <w:r>
-        <w:t xml:space="preserve">Una vez que hemos experimentado con </w:t>
-      </w:r>
-      <w:proofErr w:type="spellStart"/>
-      <w:r>
-        <w:t>keras</w:t>
-      </w:r>
-      <w:proofErr w:type="spellEnd"/>
-      <w:r>
-        <w:t xml:space="preserve"> y con problemas de regresión, clasificación binaria y clasificación multiclase, vamos a trabajar con un conjunto de datos más complejo. </w:t>
+        <w:t xml:space="preserve">Una vez que hemos experimentado con keras y con problemas de regresión, clasificación binaria y clasificación multiclase, vamos a trabajar con un conjunto de datos más complejo. </w:t>
       </w:r>
     </w:p>
     <w:p>
@@ -20,47 +12,7 @@
         <w:t>L</w:t>
       </w:r>
       <w:r>
-        <w:t xml:space="preserve">os expertos en data </w:t>
-      </w:r>
-      <w:proofErr w:type="spellStart"/>
-      <w:r>
-        <w:t>science</w:t>
-      </w:r>
-      <w:proofErr w:type="spellEnd"/>
-      <w:r>
-        <w:t xml:space="preserve"> de la empresa </w:t>
-      </w:r>
-      <w:proofErr w:type="spellStart"/>
-      <w:r>
-        <w:t>Zalando</w:t>
-      </w:r>
-      <w:proofErr w:type="spellEnd"/>
-      <w:r>
-        <w:t xml:space="preserve"> </w:t>
-      </w:r>
-      <w:proofErr w:type="spellStart"/>
-      <w:r>
-        <w:t>Research</w:t>
-      </w:r>
-      <w:proofErr w:type="spellEnd"/>
-      <w:r>
-        <w:t xml:space="preserve">, Han Xiao y </w:t>
-      </w:r>
-      <w:proofErr w:type="spellStart"/>
-      <w:r>
-        <w:t>Kashif</w:t>
-      </w:r>
-      <w:proofErr w:type="spellEnd"/>
-      <w:r>
-        <w:t xml:space="preserve"> </w:t>
-      </w:r>
-      <w:proofErr w:type="spellStart"/>
-      <w:r>
-        <w:t>Rasul</w:t>
-      </w:r>
-      <w:proofErr w:type="spellEnd"/>
-      <w:r>
-        <w:t xml:space="preserve">, </w:t>
+        <w:t xml:space="preserve">os expertos en data science de la empresa Zalando Research, Han Xiao y Kashif Rasul, </w:t>
       </w:r>
       <w:r>
         <w:t>ha</w:t>
@@ -69,15 +21,7 @@
         <w:t>n</w:t>
       </w:r>
       <w:r>
-        <w:t xml:space="preserve"> creado un </w:t>
-      </w:r>
-      <w:proofErr w:type="spellStart"/>
-      <w:r>
-        <w:t>dataset</w:t>
-      </w:r>
-      <w:proofErr w:type="spellEnd"/>
-      <w:r>
-        <w:t xml:space="preserve"> de imágenes de sus productos </w:t>
+        <w:t xml:space="preserve"> creado un dataset de imágenes de sus productos </w:t>
       </w:r>
       <w:r>
         <w:t>para experimentar con algoritmos de aprendizaje automático:</w:t>
@@ -130,95 +74,18 @@
     </w:p>
     <w:p>
       <w:r>
-        <w:t xml:space="preserve">Este </w:t>
-      </w:r>
-      <w:proofErr w:type="spellStart"/>
-      <w:r>
-        <w:t>dataset</w:t>
-      </w:r>
-      <w:proofErr w:type="spellEnd"/>
-      <w:r>
-        <w:t xml:space="preserve"> fue bautizada como </w:t>
-      </w:r>
-      <w:proofErr w:type="spellStart"/>
-      <w:r>
-        <w:t>Fashion</w:t>
-      </w:r>
-      <w:proofErr w:type="spellEnd"/>
-      <w:r>
-        <w:t xml:space="preserve"> MNIST y se han subido este </w:t>
-      </w:r>
-      <w:proofErr w:type="spellStart"/>
-      <w:r>
-        <w:t>dataset</w:t>
-      </w:r>
-      <w:proofErr w:type="spellEnd"/>
-      <w:r>
-        <w:t xml:space="preserve"> a mul</w:t>
+        <w:t>Este dataset fue bautizada como Fashion MNIST y se han subido este dataset a mul</w:t>
       </w:r>
       <w:r>
         <w:t>t</w:t>
       </w:r>
       <w:r>
-        <w:t xml:space="preserve">itud de fuentes, como </w:t>
-      </w:r>
-      <w:proofErr w:type="spellStart"/>
-      <w:r>
-        <w:t>Github</w:t>
-      </w:r>
-      <w:proofErr w:type="spellEnd"/>
-      <w:r>
-        <w:t xml:space="preserve"> o </w:t>
-      </w:r>
-      <w:proofErr w:type="spellStart"/>
-      <w:r>
-        <w:t>Kaggle</w:t>
-      </w:r>
-      <w:proofErr w:type="spellEnd"/>
-      <w:r>
-        <w:t xml:space="preserve">. Incluso está disponible dentro de los </w:t>
-      </w:r>
-      <w:proofErr w:type="spellStart"/>
-      <w:r>
-        <w:t>datasets</w:t>
-      </w:r>
-      <w:proofErr w:type="spellEnd"/>
-      <w:r>
-        <w:t xml:space="preserve"> (</w:t>
-      </w:r>
-      <w:proofErr w:type="spellStart"/>
-      <w:proofErr w:type="gramStart"/>
-      <w:r>
-        <w:t>keras.datasets</w:t>
-      </w:r>
-      <w:proofErr w:type="gramEnd"/>
-      <w:r>
-        <w:t>.fashion_mnist</w:t>
-      </w:r>
-      <w:proofErr w:type="spellEnd"/>
-      <w:r>
-        <w:t xml:space="preserve">). </w:t>
+        <w:t xml:space="preserve">itud de fuentes, como Github o Kaggle. Incluso está disponible dentro de los datasets (keras.datasets.fashion_mnist). </w:t>
       </w:r>
     </w:p>
     <w:p>
       <w:r>
-        <w:t xml:space="preserve">¿Os acordáis de los vídeos de la serie </w:t>
-      </w:r>
-      <w:proofErr w:type="spellStart"/>
-      <w:r>
-        <w:t>Animated</w:t>
-      </w:r>
-      <w:proofErr w:type="spellEnd"/>
-      <w:r>
-        <w:t xml:space="preserve"> </w:t>
-      </w:r>
-      <w:proofErr w:type="spellStart"/>
-      <w:r>
-        <w:t>Maths</w:t>
-      </w:r>
-      <w:proofErr w:type="spellEnd"/>
-      <w:r>
-        <w:t xml:space="preserve"> </w:t>
+        <w:t xml:space="preserve">¿Os acordáis de los vídeos de la serie Animated Maths </w:t>
       </w:r>
       <w:r>
         <w:t xml:space="preserve">de </w:t>
@@ -230,55 +97,7 @@
         <w:t>? En estos vídeos se explicaba cómo clasificar dígitos manuscritos que la MNIST (</w:t>
       </w:r>
       <w:r>
-        <w:t>"</w:t>
-      </w:r>
-      <w:proofErr w:type="spellStart"/>
-      <w:r>
-        <w:t>Modified</w:t>
-      </w:r>
-      <w:proofErr w:type="spellEnd"/>
-      <w:r>
-        <w:t xml:space="preserve"> </w:t>
-      </w:r>
-      <w:proofErr w:type="spellStart"/>
-      <w:r>
-        <w:t>National</w:t>
-      </w:r>
-      <w:proofErr w:type="spellEnd"/>
-      <w:r>
-        <w:t xml:space="preserve"> </w:t>
-      </w:r>
-      <w:proofErr w:type="spellStart"/>
-      <w:r>
-        <w:t>Institute</w:t>
-      </w:r>
-      <w:proofErr w:type="spellEnd"/>
-      <w:r>
-        <w:t xml:space="preserve"> </w:t>
-      </w:r>
-      <w:proofErr w:type="spellStart"/>
-      <w:r>
-        <w:t>of</w:t>
-      </w:r>
-      <w:proofErr w:type="spellEnd"/>
-      <w:r>
-        <w:t xml:space="preserve"> </w:t>
-      </w:r>
-      <w:proofErr w:type="spellStart"/>
-      <w:r>
-        <w:t>Standards</w:t>
-      </w:r>
-      <w:proofErr w:type="spellEnd"/>
-      <w:r>
-        <w:t xml:space="preserve"> and </w:t>
-      </w:r>
-      <w:proofErr w:type="spellStart"/>
-      <w:r>
-        <w:t>Technology</w:t>
-      </w:r>
-      <w:proofErr w:type="spellEnd"/>
-      <w:r>
-        <w:t>"</w:t>
+        <w:t>"Modified National Institute of Standards and Technology"</w:t>
       </w:r>
       <w:r>
         <w:t xml:space="preserve">) había recopilado de cientos de estudiantes. </w:t>
@@ -286,34 +105,10 @@
     </w:p>
     <w:p>
       <w:r>
-        <w:t xml:space="preserve">La idea detrás </w:t>
-      </w:r>
-      <w:proofErr w:type="spellStart"/>
-      <w:r>
-        <w:t>Fashion</w:t>
-      </w:r>
-      <w:proofErr w:type="spellEnd"/>
-      <w:r>
-        <w:t>-MNIST surgió como una necesidad de proporcionar a la comunidad de aprendizaje automático un conjunto de datos más desafiante que el MNIST original, con el fin de impulsar el desarrollo de modelos de aprendizaje automático más sofisticados. Los artículos de moda presentan una complejidad mayor en términos de variabilidad de patrones, formas y texturas, lo que ofrece un desafío más significativo para los algoritmos de clasificación.</w:t>
-      </w:r>
-      <w:r>
-        <w:t xml:space="preserve"> En lugar de dígitos, contiene imágenes de artículos de moda de </w:t>
-      </w:r>
-      <w:proofErr w:type="spellStart"/>
-      <w:r>
-        <w:t>Zalando</w:t>
-      </w:r>
-      <w:proofErr w:type="spellEnd"/>
-      <w:r>
-        <w:t xml:space="preserve">, una empresa de moda en línea. Este conjunto de datos incluye 70,000 imágenes de 10 categorías diferentes de ropa y accesorios, como camisetas/tops, pantalones, vestidos, abrigos, sandalias, camisas, zapatillas, bolsos, y botas al tobillo. Al igual que MNIST, las imágenes de </w:t>
-      </w:r>
-      <w:proofErr w:type="spellStart"/>
-      <w:r>
-        <w:t>Fashion</w:t>
-      </w:r>
-      <w:proofErr w:type="spellEnd"/>
-      <w:r>
-        <w:t>-MNIST también son en blanco y negro y de 28x28 píxeles</w:t>
+        <w:t>La idea detrás Fashion-MNIST surgió como una necesidad de proporcionar a la comunidad de aprendizaje automático un conjunto de datos más desafiante que el MNIST original, con el fin de impulsar el desarrollo de modelos de aprendizaje automático más sofisticados. Los artículos de moda presentan una complejidad mayor en términos de variabilidad de patrones, formas y texturas, lo que ofrece un desafío más significativo para los algoritmos de clasificación.</w:t>
+      </w:r>
+      <w:r>
+        <w:t xml:space="preserve"> En lugar de dígitos, contiene imágenes de artículos de moda de Zalando, una empresa de moda en línea. Este conjunto de datos incluye 70,000 imágenes de 10 categorías diferentes de ropa y accesorios, como camisetas/tops, pantalones, vestidos, abrigos, sandalias, camisas, zapatillas, bolsos, y botas al tobillo. Al igual que MNIST, las imágenes de Fashion-MNIST también son en blanco y negro y de 28x28 píxeles</w:t>
       </w:r>
       <w:r>
         <w:t>:</w:t>
@@ -399,27 +194,7 @@
           <w:szCs w:val="22"/>
           <w:lang w:eastAsia="en-US"/>
         </w:rPr>
-        <w:t xml:space="preserve">En esta práctica entrenaremos una red neuronal para que reconozca prendas de vestir a partir de un conjunto de datos común llamado </w:t>
-      </w:r>
-      <w:proofErr w:type="spellStart"/>
-      <w:r>
-        <w:rPr>
-          <w:rFonts w:asciiTheme="minorHAnsi" w:eastAsiaTheme="minorHAnsi" w:hAnsiTheme="minorHAnsi" w:cstheme="minorBidi"/>
-          <w:sz w:val="22"/>
-          <w:szCs w:val="22"/>
-          <w:lang w:eastAsia="en-US"/>
-        </w:rPr>
-        <w:t>Fashion</w:t>
-      </w:r>
-      <w:proofErr w:type="spellEnd"/>
-      <w:r>
-        <w:rPr>
-          <w:rFonts w:asciiTheme="minorHAnsi" w:eastAsiaTheme="minorHAnsi" w:hAnsiTheme="minorHAnsi" w:cstheme="minorBidi"/>
-          <w:sz w:val="22"/>
-          <w:szCs w:val="22"/>
-          <w:lang w:eastAsia="en-US"/>
-        </w:rPr>
-        <w:t xml:space="preserve"> MNIST. Puede obtener más información sobre este conjunto de datos </w:t>
+        <w:t>En esta práctica entrenaremos una red neuronal para que reconozca prendas de vestir a partir de un conjunto de datos común llamado Fashion MNIST. Puede obtener más información sobre este conjunto de datos </w:t>
       </w:r>
       <w:hyperlink r:id="rId10" w:tgtFrame="_blank" w:history="1">
         <w:r>
@@ -536,53 +311,7 @@
           <w:shd w:val="clear" w:color="auto" w:fill="FFFFFF"/>
         </w:rPr>
         <w:lastRenderedPageBreak/>
-        <w:t xml:space="preserve">Los datos de </w:t>
-      </w:r>
-      <w:proofErr w:type="spellStart"/>
-      <w:r>
-        <w:rPr>
-          <w:rFonts w:ascii="Helvetica" w:hAnsi="Helvetica" w:cs="Helvetica"/>
-          <w:color w:val="000000"/>
-          <w:sz w:val="21"/>
-          <w:szCs w:val="21"/>
-          <w:shd w:val="clear" w:color="auto" w:fill="FFFFFF"/>
-        </w:rPr>
-        <w:t>Fashion</w:t>
-      </w:r>
-      <w:proofErr w:type="spellEnd"/>
-      <w:r>
-        <w:rPr>
-          <w:rFonts w:ascii="Helvetica" w:hAnsi="Helvetica" w:cs="Helvetica"/>
-          <w:color w:val="000000"/>
-          <w:sz w:val="21"/>
-          <w:szCs w:val="21"/>
-          <w:shd w:val="clear" w:color="auto" w:fill="FFFFFF"/>
-        </w:rPr>
-        <w:t xml:space="preserve"> MNIST están disponibles directamente en la API de conjuntos de datos de </w:t>
-      </w:r>
-      <w:proofErr w:type="spellStart"/>
-      <w:proofErr w:type="gramStart"/>
-      <w:r>
-        <w:rPr>
-          <w:rFonts w:ascii="Helvetica" w:hAnsi="Helvetica" w:cs="Helvetica"/>
-          <w:color w:val="000000"/>
-          <w:sz w:val="21"/>
-          <w:szCs w:val="21"/>
-          <w:shd w:val="clear" w:color="auto" w:fill="FFFFFF"/>
-        </w:rPr>
-        <w:t>tf.keras</w:t>
-      </w:r>
-      <w:proofErr w:type="spellEnd"/>
-      <w:proofErr w:type="gramEnd"/>
-      <w:r>
-        <w:rPr>
-          <w:rFonts w:ascii="Helvetica" w:hAnsi="Helvetica" w:cs="Helvetica"/>
-          <w:color w:val="000000"/>
-          <w:sz w:val="21"/>
-          <w:szCs w:val="21"/>
-          <w:shd w:val="clear" w:color="auto" w:fill="FFFFFF"/>
-        </w:rPr>
-        <w:t>. Lo</w:t>
+        <w:t>Los datos de Fashion MNIST están disponibles directamente en la API de conjuntos de datos de tf.keras. Lo</w:t>
       </w:r>
       <w:r>
         <w:rPr>
@@ -607,7 +336,6 @@
           <w:lang w:val="en-US"/>
         </w:rPr>
       </w:pPr>
-      <w:proofErr w:type="spellStart"/>
       <w:r>
         <w:rPr>
           <w:rFonts w:ascii="Consolas" w:hAnsi="Consolas"/>
@@ -616,65 +344,8 @@
           <w:szCs w:val="18"/>
           <w:lang w:val="en-US"/>
         </w:rPr>
-        <w:t>mnist</w:t>
-      </w:r>
-      <w:proofErr w:type="spellEnd"/>
-      <w:r>
-        <w:rPr>
-          <w:rFonts w:ascii="Consolas" w:hAnsi="Consolas"/>
-          <w:color w:val="4472C4" w:themeColor="accent1"/>
-          <w:sz w:val="18"/>
-          <w:szCs w:val="18"/>
-          <w:lang w:val="en-US"/>
-        </w:rPr>
-        <w:t xml:space="preserve"> = </w:t>
-      </w:r>
-      <w:proofErr w:type="spellStart"/>
-      <w:proofErr w:type="gramStart"/>
-      <w:r>
-        <w:rPr>
-          <w:rFonts w:ascii="Consolas" w:hAnsi="Consolas"/>
-          <w:color w:val="4472C4" w:themeColor="accent1"/>
-          <w:sz w:val="18"/>
-          <w:szCs w:val="18"/>
-          <w:lang w:val="en-US"/>
-        </w:rPr>
-        <w:t>tf.keras</w:t>
-      </w:r>
-      <w:proofErr w:type="gramEnd"/>
-      <w:r>
-        <w:rPr>
-          <w:rFonts w:ascii="Consolas" w:hAnsi="Consolas"/>
-          <w:color w:val="4472C4" w:themeColor="accent1"/>
-          <w:sz w:val="18"/>
-          <w:szCs w:val="18"/>
-          <w:lang w:val="en-US"/>
-        </w:rPr>
-        <w:t>.</w:t>
-      </w:r>
-      <w:proofErr w:type="gramStart"/>
-      <w:r>
-        <w:rPr>
-          <w:rFonts w:ascii="Consolas" w:hAnsi="Consolas"/>
-          <w:color w:val="4472C4" w:themeColor="accent1"/>
-          <w:sz w:val="18"/>
-          <w:szCs w:val="18"/>
-          <w:lang w:val="en-US"/>
-        </w:rPr>
-        <w:t>datasets.fashion</w:t>
-      </w:r>
-      <w:proofErr w:type="gramEnd"/>
-      <w:r>
-        <w:rPr>
-          <w:rFonts w:ascii="Consolas" w:hAnsi="Consolas"/>
-          <w:color w:val="4472C4" w:themeColor="accent1"/>
-          <w:sz w:val="18"/>
-          <w:szCs w:val="18"/>
-          <w:lang w:val="en-US"/>
-        </w:rPr>
-        <w:t>_mnist</w:t>
-      </w:r>
-      <w:proofErr w:type="spellEnd"/>
+        <w:t>mnist = tf.keras.datasets.fashion_mnist</w:t>
+      </w:r>
     </w:p>
     <w:p>
       <w:pPr>
@@ -696,151 +367,7 @@
           <w:szCs w:val="18"/>
           <w:lang w:val="en-US"/>
         </w:rPr>
-        <w:t>(</w:t>
-      </w:r>
-      <w:proofErr w:type="spellStart"/>
-      <w:r>
-        <w:rPr>
-          <w:rFonts w:ascii="Consolas" w:hAnsi="Consolas"/>
-          <w:color w:val="4472C4" w:themeColor="accent1"/>
-          <w:sz w:val="18"/>
-          <w:szCs w:val="18"/>
-          <w:lang w:val="en-US"/>
-        </w:rPr>
-        <w:t>training_images</w:t>
-      </w:r>
-      <w:proofErr w:type="spellEnd"/>
-      <w:r>
-        <w:rPr>
-          <w:rFonts w:ascii="Consolas" w:hAnsi="Consolas"/>
-          <w:color w:val="4472C4" w:themeColor="accent1"/>
-          <w:sz w:val="18"/>
-          <w:szCs w:val="18"/>
-          <w:lang w:val="en-US"/>
-        </w:rPr>
-        <w:t xml:space="preserve">, </w:t>
-      </w:r>
-      <w:proofErr w:type="spellStart"/>
-      <w:r>
-        <w:rPr>
-          <w:rFonts w:ascii="Consolas" w:hAnsi="Consolas"/>
-          <w:color w:val="4472C4" w:themeColor="accent1"/>
-          <w:sz w:val="18"/>
-          <w:szCs w:val="18"/>
-          <w:lang w:val="en-US"/>
-        </w:rPr>
-        <w:t>training_labels</w:t>
-      </w:r>
-      <w:proofErr w:type="spellEnd"/>
-      <w:r>
-        <w:rPr>
-          <w:rFonts w:ascii="Consolas" w:hAnsi="Consolas"/>
-          <w:color w:val="4472C4" w:themeColor="accent1"/>
-          <w:sz w:val="18"/>
-          <w:szCs w:val="18"/>
-          <w:lang w:val="en-US"/>
-        </w:rPr>
-        <w:t>), (</w:t>
-      </w:r>
-      <w:proofErr w:type="spellStart"/>
-      <w:r>
-        <w:rPr>
-          <w:rFonts w:ascii="Consolas" w:hAnsi="Consolas"/>
-          <w:color w:val="4472C4" w:themeColor="accent1"/>
-          <w:sz w:val="18"/>
-          <w:szCs w:val="18"/>
-          <w:lang w:val="en-US"/>
-        </w:rPr>
-        <w:t>test_images</w:t>
-      </w:r>
-      <w:proofErr w:type="spellEnd"/>
-      <w:r>
-        <w:rPr>
-          <w:rFonts w:ascii="Consolas" w:hAnsi="Consolas"/>
-          <w:color w:val="4472C4" w:themeColor="accent1"/>
-          <w:sz w:val="18"/>
-          <w:szCs w:val="18"/>
-          <w:lang w:val="en-US"/>
-        </w:rPr>
-        <w:t xml:space="preserve">, </w:t>
-      </w:r>
-      <w:proofErr w:type="spellStart"/>
-      <w:r>
-        <w:rPr>
-          <w:rFonts w:ascii="Consolas" w:hAnsi="Consolas"/>
-          <w:color w:val="4472C4" w:themeColor="accent1"/>
-          <w:sz w:val="18"/>
-          <w:szCs w:val="18"/>
-          <w:lang w:val="en-US"/>
-        </w:rPr>
-        <w:t>test_labels</w:t>
-      </w:r>
-      <w:proofErr w:type="spellEnd"/>
-      <w:r>
-        <w:rPr>
-          <w:rFonts w:ascii="Consolas" w:hAnsi="Consolas"/>
-          <w:color w:val="4472C4" w:themeColor="accent1"/>
-          <w:sz w:val="18"/>
-          <w:szCs w:val="18"/>
-          <w:lang w:val="en-US"/>
-        </w:rPr>
-        <w:t xml:space="preserve">) = </w:t>
-      </w:r>
-      <w:proofErr w:type="spellStart"/>
-      <w:proofErr w:type="gramStart"/>
-      <w:r>
-        <w:rPr>
-          <w:rFonts w:ascii="Consolas" w:hAnsi="Consolas"/>
-          <w:color w:val="4472C4" w:themeColor="accent1"/>
-          <w:sz w:val="18"/>
-          <w:szCs w:val="18"/>
-          <w:lang w:val="en-US"/>
-        </w:rPr>
-        <w:t>mnist.load</w:t>
-      </w:r>
-      <w:proofErr w:type="gramEnd"/>
-      <w:r>
-        <w:rPr>
-          <w:rFonts w:ascii="Consolas" w:hAnsi="Consolas"/>
-          <w:color w:val="4472C4" w:themeColor="accent1"/>
-          <w:sz w:val="18"/>
-          <w:szCs w:val="18"/>
-          <w:lang w:val="en-US"/>
-        </w:rPr>
-        <w:t>_</w:t>
-      </w:r>
-      <w:proofErr w:type="gramStart"/>
-      <w:r>
-        <w:rPr>
-          <w:rFonts w:ascii="Consolas" w:hAnsi="Consolas"/>
-          <w:color w:val="4472C4" w:themeColor="accent1"/>
-          <w:sz w:val="18"/>
-          <w:szCs w:val="18"/>
-          <w:lang w:val="en-US"/>
-        </w:rPr>
-        <w:t>data</w:t>
-      </w:r>
-      <w:proofErr w:type="spellEnd"/>
-      <w:r>
-        <w:rPr>
-          <w:rFonts w:ascii="Consolas" w:hAnsi="Consolas"/>
-          <w:color w:val="4472C4" w:themeColor="accent1"/>
-          <w:sz w:val="18"/>
-          <w:szCs w:val="18"/>
-          <w:lang w:val="en-US"/>
-        </w:rPr>
-        <w:t>(</w:t>
-      </w:r>
-      <w:proofErr w:type="gramEnd"/>
-      <w:r>
-        <w:rPr>
-          <w:rFonts w:ascii="Consolas" w:hAnsi="Consolas"/>
-          <w:color w:val="4472C4" w:themeColor="accent1"/>
-          <w:sz w:val="18"/>
-          <w:szCs w:val="18"/>
-          <w:lang w:val="en-US"/>
-        </w:rPr>
-        <w:t>)</w:t>
+        <w:t>(training_images, training_labels), (test_images, test_labels) = mnist.load_data()</w:t>
       </w:r>
     </w:p>
     <w:p>
@@ -851,28 +378,7 @@
         <w:t>¿Qué representan cada una de l</w:t>
       </w:r>
       <w:r>
-        <w:t xml:space="preserve">as variables que devuelve </w:t>
-      </w:r>
-      <w:proofErr w:type="spellStart"/>
-      <w:proofErr w:type="gramStart"/>
-      <w:r>
-        <w:t>mnist.load</w:t>
-      </w:r>
-      <w:proofErr w:type="gramEnd"/>
-      <w:r>
-        <w:t>_</w:t>
-      </w:r>
-      <w:proofErr w:type="gramStart"/>
-      <w:r>
-        <w:t>data</w:t>
-      </w:r>
-      <w:proofErr w:type="spellEnd"/>
-      <w:r>
-        <w:t>(</w:t>
-      </w:r>
-      <w:proofErr w:type="gramEnd"/>
-      <w:r>
-        <w:t>)? ¿Cuántos elementos y qué forma tiene cada uno de ellos?</w:t>
+        <w:t>as variables que devuelve mnist.load_data()? ¿Cuántos elementos y qué forma tiene cada uno de ellos?</w:t>
       </w:r>
     </w:p>
     <w:p>
@@ -883,25 +389,8 @@
           <w:numId w:val="14"/>
         </w:numPr>
       </w:pPr>
-      <w:proofErr w:type="spellStart"/>
-      <w:r>
-        <w:t>training_images</w:t>
-      </w:r>
-      <w:proofErr w:type="spellEnd"/>
-      <w:r>
-        <w:t>: contiene 60.000 imágenes de entrenamiento</w:t>
-      </w:r>
-      <w:r>
-        <w:t xml:space="preserve">, </w:t>
-      </w:r>
-      <w:r>
-        <w:t xml:space="preserve">en blanco y negro </w:t>
-      </w:r>
-      <w:r>
-        <w:t>con</w:t>
-      </w:r>
-      <w:r>
-        <w:t xml:space="preserve"> una resolución de 28x28. Su forma es (60000, 28, 28).</w:t>
+      <w:r>
+        <w:t>training_images: contiene 60.000 imágenes de entrenamiento, en blanco y negro con una resolución de 28x28. Su forma es (60000, 28, 28).</w:t>
       </w:r>
     </w:p>
     <w:p>
@@ -912,31 +401,8 @@
           <w:numId w:val="14"/>
         </w:numPr>
       </w:pPr>
-      <w:proofErr w:type="spellStart"/>
-      <w:r>
-        <w:t>training_labels</w:t>
-      </w:r>
-      <w:proofErr w:type="spellEnd"/>
-      <w:r>
-        <w:t xml:space="preserve">: </w:t>
-      </w:r>
-      <w:r>
-        <w:t>son</w:t>
-      </w:r>
-      <w:r>
-        <w:t xml:space="preserve"> las etiquetas a las imágenes de entrenamiento. Cada </w:t>
-      </w:r>
-      <w:r>
-        <w:t>una</w:t>
-      </w:r>
-      <w:r>
-        <w:t xml:space="preserve"> </w:t>
-      </w:r>
-      <w:r>
-        <w:t>va</w:t>
-      </w:r>
-      <w:r>
-        <w:t xml:space="preserve"> del 0 al 9. Su forma es (60000,).</w:t>
+      <w:r>
+        <w:t>training_labels: son las etiquetas a las imágenes de entrenamiento. Cada una va del 0 al 9. Su forma es (60000,).</w:t>
       </w:r>
     </w:p>
     <w:p>
@@ -947,19 +413,8 @@
           <w:numId w:val="14"/>
         </w:numPr>
       </w:pPr>
-      <w:proofErr w:type="spellStart"/>
-      <w:r>
-        <w:t>test_images</w:t>
-      </w:r>
-      <w:proofErr w:type="spellEnd"/>
-      <w:r>
-        <w:t>: tiene 10.000 imágenes</w:t>
-      </w:r>
-      <w:r>
-        <w:t xml:space="preserve"> </w:t>
-      </w:r>
-      <w:r>
-        <w:t>para evaluar el modelo. Tienen la misma forma que las de entrenamiento: (10000, 28, 28).</w:t>
+      <w:r>
+        <w:t>test_images: tiene 10.000 imágenes para evaluar el modelo. Tienen la misma forma que las de entrenamiento: (10000, 28, 28).</w:t>
       </w:r>
     </w:p>
     <w:p>
@@ -970,19 +425,8 @@
           <w:numId w:val="14"/>
         </w:numPr>
       </w:pPr>
-      <w:proofErr w:type="spellStart"/>
-      <w:r>
-        <w:t>test_labels</w:t>
-      </w:r>
-      <w:proofErr w:type="spellEnd"/>
-      <w:r>
-        <w:t xml:space="preserve">: </w:t>
-      </w:r>
-      <w:r>
-        <w:t>son</w:t>
-      </w:r>
-      <w:r>
-        <w:t xml:space="preserve"> las etiquetas a las imágenes de prueba. Su </w:t>
+      <w:r>
+        <w:t xml:space="preserve">test_labels: son las etiquetas a las imágenes de prueba. Su </w:t>
       </w:r>
       <w:r>
         <w:t>forma</w:t>
@@ -1006,31 +450,7 @@
         </w:numPr>
       </w:pPr>
       <w:r>
-        <w:t xml:space="preserve">Visualiza el contenido de </w:t>
-      </w:r>
-      <w:proofErr w:type="spellStart"/>
-      <w:r>
-        <w:t>training_</w:t>
-      </w:r>
-      <w:proofErr w:type="gramStart"/>
-      <w:r>
-        <w:t>images</w:t>
-      </w:r>
-      <w:proofErr w:type="spellEnd"/>
-      <w:r>
-        <w:t>[</w:t>
-      </w:r>
-      <w:proofErr w:type="gramEnd"/>
-      <w:r>
-        <w:t xml:space="preserve">0] con un </w:t>
-      </w:r>
-      <w:proofErr w:type="spellStart"/>
-      <w:r>
-        <w:t>print</w:t>
-      </w:r>
-      <w:proofErr w:type="spellEnd"/>
-      <w:r>
-        <w:t xml:space="preserve">. </w:t>
+        <w:t xml:space="preserve">Visualiza el contenido de training_images[0] con un print. </w:t>
       </w:r>
       <w:r>
         <w:t xml:space="preserve">¿Cuál es su forma? </w:t>
@@ -1047,25 +467,7 @@
         <w:pStyle w:val="Prrafodelista"/>
       </w:pPr>
       <w:r>
-        <w:t xml:space="preserve">Puedes visualizar una imagen en </w:t>
-      </w:r>
-      <w:proofErr w:type="spellStart"/>
-      <w:proofErr w:type="gramStart"/>
-      <w:r>
-        <w:t>matplotlib.pyplot</w:t>
-      </w:r>
-      <w:proofErr w:type="spellEnd"/>
-      <w:proofErr w:type="gramEnd"/>
-      <w:r>
-        <w:t xml:space="preserve"> con el método </w:t>
-      </w:r>
-      <w:proofErr w:type="spellStart"/>
-      <w:r>
-        <w:t>imshow</w:t>
-      </w:r>
-      <w:proofErr w:type="spellEnd"/>
-      <w:r>
-        <w:t>, que recibe como parámetro la imagen que quieres mostrar.</w:t>
+        <w:t>Puedes visualizar una imagen en matplotlib.pyplot con el método imshow, que recibe como parámetro la imagen que quieres mostrar.</w:t>
       </w:r>
     </w:p>
     <w:p>
@@ -1130,15 +532,7 @@
         </w:numPr>
       </w:pPr>
       <w:r>
-        <w:t xml:space="preserve">¿Cuántas clases diferentes de ropa hay? Visualiza en una figura de </w:t>
-      </w:r>
-      <w:proofErr w:type="spellStart"/>
-      <w:r>
-        <w:t>matplotlib</w:t>
-      </w:r>
-      <w:proofErr w:type="spellEnd"/>
-      <w:r>
-        <w:t>, 10 elementos de cada clase</w:t>
+        <w:t>¿Cuántas clases diferentes de ropa hay? Visualiza en una figura de matplotlib, 10 elementos de cada clase</w:t>
       </w:r>
       <w:r>
         <w:t>.</w:t>
@@ -1156,83 +550,20 @@
         <w:t xml:space="preserve">Las clases son: </w:t>
       </w:r>
       <w:r>
-        <w:t>T-</w:t>
-      </w:r>
-      <w:proofErr w:type="spellStart"/>
-      <w:r>
-        <w:t>shirt</w:t>
-      </w:r>
-      <w:proofErr w:type="spellEnd"/>
-      <w:r>
-        <w:t xml:space="preserve">/top, </w:t>
-      </w:r>
-      <w:proofErr w:type="spellStart"/>
-      <w:r>
-        <w:t>Trouser</w:t>
-      </w:r>
-      <w:proofErr w:type="spellEnd"/>
-      <w:r>
-        <w:t xml:space="preserve">, Pullover, </w:t>
-      </w:r>
-      <w:proofErr w:type="spellStart"/>
-      <w:r>
-        <w:t>Dress</w:t>
-      </w:r>
-      <w:proofErr w:type="spellEnd"/>
-      <w:r>
-        <w:t xml:space="preserve">, </w:t>
-      </w:r>
-      <w:proofErr w:type="spellStart"/>
-      <w:r>
-        <w:t>Coat</w:t>
-      </w:r>
-      <w:proofErr w:type="spellEnd"/>
-      <w:r>
-        <w:t>,</w:t>
+        <w:t>T-shirt/top, Trouser, Pullover, Dress, Coat,</w:t>
       </w:r>
       <w:r>
         <w:t xml:space="preserve"> </w:t>
       </w:r>
-      <w:proofErr w:type="spellStart"/>
-      <w:r>
-        <w:t>Sandal</w:t>
-      </w:r>
-      <w:proofErr w:type="spellEnd"/>
-      <w:r>
-        <w:t xml:space="preserve">, </w:t>
-      </w:r>
-      <w:proofErr w:type="spellStart"/>
-      <w:r>
-        <w:t>Shirt</w:t>
-      </w:r>
-      <w:proofErr w:type="spellEnd"/>
-      <w:r>
-        <w:t xml:space="preserve">, </w:t>
-      </w:r>
-      <w:proofErr w:type="spellStart"/>
-      <w:r>
-        <w:t>Sneaker</w:t>
-      </w:r>
-      <w:proofErr w:type="spellEnd"/>
-      <w:r>
-        <w:t>, Bag</w:t>
+      <w:r>
+        <w:t>Sandal, Shirt, Sneaker, Bag</w:t>
       </w:r>
       <w:r>
         <w:t xml:space="preserve"> y </w:t>
       </w:r>
-      <w:proofErr w:type="spellStart"/>
-      <w:r>
-        <w:t>Ankle</w:t>
-      </w:r>
-      <w:proofErr w:type="spellEnd"/>
-      <w:r>
-        <w:t xml:space="preserve"> </w:t>
-      </w:r>
-      <w:proofErr w:type="spellStart"/>
-      <w:r>
-        <w:t>boot</w:t>
-      </w:r>
-      <w:proofErr w:type="spellEnd"/>
+      <w:r>
+        <w:t>Ankle boot</w:t>
+      </w:r>
     </w:p>
     <w:p>
       <w:pPr>
@@ -1250,19 +581,7 @@
           <w:rPr>
             <w:rStyle w:val="Hipervnculo"/>
           </w:rPr>
-          <w:t>https://keras.io/api/dataset</w:t>
-        </w:r>
-        <w:r>
-          <w:rPr>
-            <w:rStyle w:val="Hipervnculo"/>
-          </w:rPr>
-          <w:t>s</w:t>
-        </w:r>
-        <w:r>
-          <w:rPr>
-            <w:rStyle w:val="Hipervnculo"/>
-          </w:rPr>
-          <w:t>/fashion_mnist/</w:t>
+          <w:t>https://keras.io/api/datasets/fashion_mnist/</w:t>
         </w:r>
       </w:hyperlink>
     </w:p>
@@ -1296,23 +615,13 @@
           <w:szCs w:val="20"/>
         </w:rPr>
       </w:pPr>
-      <w:proofErr w:type="spellStart"/>
       <w:r>
         <w:rPr>
           <w:color w:val="4472C4" w:themeColor="accent1"/>
           <w:sz w:val="20"/>
           <w:szCs w:val="20"/>
         </w:rPr>
-        <w:t>class_names</w:t>
-      </w:r>
-      <w:proofErr w:type="spellEnd"/>
-      <w:r>
-        <w:rPr>
-          <w:color w:val="4472C4" w:themeColor="accent1"/>
-          <w:sz w:val="20"/>
-          <w:szCs w:val="20"/>
-        </w:rPr>
-        <w:t xml:space="preserve"> = ['Camiseta', 'Pantalón', 'Jersey', 'Vestido', 'Abrigo', 'Sandalia', 'Camisa', 'Zapatilla', 'Bolso', 'Bota']</w:t>
+        <w:t>class_names = ['Camiseta', 'Pantalón', 'Jersey', 'Vestido', 'Abrigo', 'Sandalia', 'Camisa', 'Zapatilla', 'Bolso', 'Bota']</w:t>
       </w:r>
     </w:p>
     <w:p>
@@ -1325,8 +634,6 @@
           <w:lang w:val="en-US"/>
         </w:rPr>
       </w:pPr>
-      <w:proofErr w:type="spellStart"/>
-      <w:proofErr w:type="gramStart"/>
       <w:r>
         <w:rPr>
           <w:color w:val="4472C4" w:themeColor="accent1"/>
@@ -1334,60 +641,7 @@
           <w:szCs w:val="20"/>
           <w:lang w:val="en-US"/>
         </w:rPr>
-        <w:t>x,idx</w:t>
-      </w:r>
-      <w:proofErr w:type="spellEnd"/>
-      <w:proofErr w:type="gramEnd"/>
-      <w:r>
-        <w:rPr>
-          <w:color w:val="4472C4" w:themeColor="accent1"/>
-          <w:sz w:val="20"/>
-          <w:szCs w:val="20"/>
-          <w:lang w:val="en-US"/>
-        </w:rPr>
-        <w:t xml:space="preserve"> = </w:t>
-      </w:r>
-      <w:proofErr w:type="spellStart"/>
-      <w:proofErr w:type="gramStart"/>
-      <w:r>
-        <w:rPr>
-          <w:color w:val="4472C4" w:themeColor="accent1"/>
-          <w:sz w:val="20"/>
-          <w:szCs w:val="20"/>
-          <w:lang w:val="en-US"/>
-        </w:rPr>
-        <w:t>tf.unique</w:t>
-      </w:r>
-      <w:proofErr w:type="spellEnd"/>
-      <w:proofErr w:type="gramEnd"/>
-      <w:r>
-        <w:rPr>
-          <w:color w:val="4472C4" w:themeColor="accent1"/>
-          <w:sz w:val="20"/>
-          <w:szCs w:val="20"/>
-          <w:lang w:val="en-US"/>
-        </w:rPr>
-        <w:t>(</w:t>
-      </w:r>
-      <w:proofErr w:type="spellStart"/>
-      <w:r>
-        <w:rPr>
-          <w:color w:val="4472C4" w:themeColor="accent1"/>
-          <w:sz w:val="20"/>
-          <w:szCs w:val="20"/>
-          <w:lang w:val="en-US"/>
-        </w:rPr>
-        <w:t>training_labels</w:t>
-      </w:r>
-      <w:proofErr w:type="spellEnd"/>
-      <w:r>
-        <w:rPr>
-          <w:color w:val="4472C4" w:themeColor="accent1"/>
-          <w:sz w:val="20"/>
-          <w:szCs w:val="20"/>
-          <w:lang w:val="en-US"/>
-        </w:rPr>
-        <w:t>)</w:t>
+        <w:t>x,idx = tf.unique(training_labels)</w:t>
       </w:r>
     </w:p>
     <w:p>
@@ -1407,27 +661,7 @@
           <w:szCs w:val="20"/>
           <w:lang w:val="en-US"/>
         </w:rPr>
-        <w:t xml:space="preserve">for </w:t>
-      </w:r>
-      <w:proofErr w:type="spellStart"/>
-      <w:r>
-        <w:rPr>
-          <w:color w:val="4472C4" w:themeColor="accent1"/>
-          <w:sz w:val="20"/>
-          <w:szCs w:val="20"/>
-          <w:lang w:val="en-US"/>
-        </w:rPr>
-        <w:t>i</w:t>
-      </w:r>
-      <w:proofErr w:type="spellEnd"/>
-      <w:r>
-        <w:rPr>
-          <w:color w:val="4472C4" w:themeColor="accent1"/>
-          <w:sz w:val="20"/>
-          <w:szCs w:val="20"/>
-          <w:lang w:val="en-US"/>
-        </w:rPr>
-        <w:t xml:space="preserve"> in x:</w:t>
+        <w:t>for i in x:</w:t>
       </w:r>
     </w:p>
     <w:p>
@@ -1447,47 +681,7 @@
           <w:szCs w:val="20"/>
           <w:lang w:val="en-US"/>
         </w:rPr>
-        <w:t xml:space="preserve">    print(</w:t>
-      </w:r>
-      <w:proofErr w:type="spellStart"/>
-      <w:r>
-        <w:rPr>
-          <w:color w:val="4472C4" w:themeColor="accent1"/>
-          <w:sz w:val="20"/>
-          <w:szCs w:val="20"/>
-          <w:lang w:val="en-US"/>
-        </w:rPr>
-        <w:t>class_names</w:t>
-      </w:r>
-      <w:proofErr w:type="spellEnd"/>
-      <w:r>
-        <w:rPr>
-          <w:color w:val="4472C4" w:themeColor="accent1"/>
-          <w:sz w:val="20"/>
-          <w:szCs w:val="20"/>
-          <w:lang w:val="en-US"/>
-        </w:rPr>
-        <w:t>[</w:t>
-      </w:r>
-      <w:proofErr w:type="spellStart"/>
-      <w:r>
-        <w:rPr>
-          <w:color w:val="4472C4" w:themeColor="accent1"/>
-          <w:sz w:val="20"/>
-          <w:szCs w:val="20"/>
-          <w:lang w:val="en-US"/>
-        </w:rPr>
-        <w:t>i</w:t>
-      </w:r>
-      <w:proofErr w:type="spellEnd"/>
-      <w:r>
-        <w:rPr>
-          <w:color w:val="4472C4" w:themeColor="accent1"/>
-          <w:sz w:val="20"/>
-          <w:szCs w:val="20"/>
-          <w:lang w:val="en-US"/>
-        </w:rPr>
-        <w:t>])</w:t>
+        <w:t xml:space="preserve">    print(class_names[i])</w:t>
       </w:r>
     </w:p>
     <w:p>
@@ -1516,44 +710,8 @@
         <w:rPr>
           <w:lang w:val="en-US"/>
         </w:rPr>
-        <w:t xml:space="preserve">Línea 83 </w:t>
-      </w:r>
-      <w:proofErr w:type="spellStart"/>
-      <w:r>
-        <w:rPr>
-          <w:lang w:val="en-US"/>
-        </w:rPr>
-        <w:t>en</w:t>
-      </w:r>
-      <w:proofErr w:type="spellEnd"/>
-      <w:r>
-        <w:rPr>
-          <w:lang w:val="en-US"/>
-        </w:rPr>
-        <w:t xml:space="preserve"> </w:t>
-      </w:r>
-      <w:proofErr w:type="spellStart"/>
-      <w:r>
-        <w:rPr>
-          <w:lang w:val="en-US"/>
-        </w:rPr>
-        <w:t>el</w:t>
-      </w:r>
-      <w:proofErr w:type="spellEnd"/>
-      <w:r>
-        <w:rPr>
-          <w:lang w:val="en-US"/>
-        </w:rPr>
-        <w:t xml:space="preserve"> </w:t>
-      </w:r>
-      <w:proofErr w:type="spellStart"/>
-      <w:r>
-        <w:rPr>
-          <w:lang w:val="en-US"/>
-        </w:rPr>
-        <w:t>código</w:t>
-      </w:r>
-      <w:proofErr w:type="spellEnd"/>
+        <w:t>Línea 83 en el código</w:t>
+      </w:r>
     </w:p>
     <w:p>
       <w:pPr>
@@ -1572,15 +730,7 @@
         </w:numPr>
       </w:pPr>
       <w:r>
-        <w:t xml:space="preserve">Cuando trabajamos con imágenes, para pasarlas a una RNA, es mejor escalar los valores de sus píxeles. Normalizar es simplemente convertir los valores de los píxeles a un rango 0-1 en lugar de un rango 0-255 (valores posibles de un byte). Por tanto, tan sólo tienes que dividir todos los pixeles entre 255. Puedes investigar sobre lo que es el </w:t>
-      </w:r>
-      <w:proofErr w:type="spellStart"/>
-      <w:r>
-        <w:t>MinMaxScaler</w:t>
-      </w:r>
-      <w:proofErr w:type="spellEnd"/>
-      <w:r>
-        <w:t>. Escala los valores de los píxeles de todas las imágenes.</w:t>
+        <w:t>Cuando trabajamos con imágenes, para pasarlas a una RNA, es mejor escalar los valores de sus píxeles. Normalizar es simplemente convertir los valores de los píxeles a un rango 0-1 en lugar de un rango 0-255 (valores posibles de un byte). Por tanto, tan sólo tienes que dividir todos los pixeles entre 255. Puedes investigar sobre lo que es el MinMaxScaler. Escala los valores de los píxeles de todas las imágenes.</w:t>
       </w:r>
     </w:p>
     <w:p>
@@ -1609,23 +759,7 @@
         </w:numPr>
       </w:pPr>
       <w:r>
-        <w:t xml:space="preserve">Crea un modelo de </w:t>
-      </w:r>
-      <w:proofErr w:type="spellStart"/>
-      <w:r>
-        <w:t>keras</w:t>
-      </w:r>
-      <w:proofErr w:type="spellEnd"/>
-      <w:r>
-        <w:t xml:space="preserve"> para que aprenda las diferencias entre las clases de ropa. ¿Qué forma tendrá la capa de entrada? Para que la RNA procese mejor la primera capa, hay que aplicar una capa llamada </w:t>
-      </w:r>
-      <w:proofErr w:type="spellStart"/>
-      <w:r>
-        <w:t>Flatten</w:t>
-      </w:r>
-      <w:proofErr w:type="spellEnd"/>
-      <w:r>
-        <w:t xml:space="preserve">, que “aplana la matriz que representa todos los píxeles de la imagen. Por tanto, la primera capa de tu modelo será: </w:t>
+        <w:t xml:space="preserve">Crea un modelo de keras para que aprenda las diferencias entre las clases de ropa. ¿Qué forma tendrá la capa de entrada? Para que la RNA procese mejor la primera capa, hay que aplicar una capa llamada Flatten, que “aplana la matriz que representa todos los píxeles de la imagen. Por tanto, la primera capa de tu modelo será: </w:t>
       </w:r>
     </w:p>
     <w:p>
@@ -1659,8 +793,6 @@
           <w:lang w:val="en-US"/>
         </w:rPr>
       </w:pPr>
-      <w:proofErr w:type="spellStart"/>
-      <w:proofErr w:type="gramStart"/>
       <w:r>
         <w:rPr>
           <w:rFonts w:ascii="Consolas" w:hAnsi="Consolas"/>
@@ -1669,75 +801,7 @@
           <w:szCs w:val="18"/>
           <w:lang w:val="en-US"/>
         </w:rPr>
-        <w:t>tf.keras</w:t>
-      </w:r>
-      <w:proofErr w:type="gramEnd"/>
-      <w:r>
-        <w:rPr>
-          <w:rFonts w:ascii="Consolas" w:hAnsi="Consolas"/>
-          <w:color w:val="4472C4" w:themeColor="accent1"/>
-          <w:sz w:val="18"/>
-          <w:szCs w:val="18"/>
-          <w:lang w:val="en-US"/>
-        </w:rPr>
-        <w:t>.</w:t>
-      </w:r>
-      <w:proofErr w:type="gramStart"/>
-      <w:r>
-        <w:rPr>
-          <w:rFonts w:ascii="Consolas" w:hAnsi="Consolas"/>
-          <w:color w:val="4472C4" w:themeColor="accent1"/>
-          <w:sz w:val="18"/>
-          <w:szCs w:val="18"/>
-          <w:lang w:val="en-US"/>
-        </w:rPr>
-        <w:t>layers.Flatten</w:t>
-      </w:r>
-      <w:proofErr w:type="spellEnd"/>
-      <w:proofErr w:type="gramEnd"/>
-      <w:r>
-        <w:rPr>
-          <w:rFonts w:ascii="Consolas" w:hAnsi="Consolas"/>
-          <w:color w:val="4472C4" w:themeColor="accent1"/>
-          <w:sz w:val="18"/>
-          <w:szCs w:val="18"/>
-          <w:lang w:val="en-US"/>
-        </w:rPr>
-        <w:t>(</w:t>
-      </w:r>
-      <w:proofErr w:type="spellStart"/>
-      <w:r>
-        <w:rPr>
-          <w:rFonts w:ascii="Consolas" w:hAnsi="Consolas"/>
-          <w:color w:val="4472C4" w:themeColor="accent1"/>
-          <w:sz w:val="18"/>
-          <w:szCs w:val="18"/>
-          <w:lang w:val="en-US"/>
-        </w:rPr>
-        <w:t>input_shape</w:t>
-      </w:r>
-      <w:proofErr w:type="spellEnd"/>
-      <w:proofErr w:type="gramStart"/>
-      <w:r>
-        <w:rPr>
-          <w:rFonts w:ascii="Consolas" w:hAnsi="Consolas"/>
-          <w:color w:val="4472C4" w:themeColor="accent1"/>
-          <w:sz w:val="18"/>
-          <w:szCs w:val="18"/>
-          <w:lang w:val="en-US"/>
-        </w:rPr>
-        <w:t>=(</w:t>
-      </w:r>
-      <w:proofErr w:type="gramEnd"/>
-      <w:r>
-        <w:rPr>
-          <w:rFonts w:ascii="Consolas" w:hAnsi="Consolas"/>
-          <w:color w:val="4472C4" w:themeColor="accent1"/>
-          <w:sz w:val="18"/>
-          <w:szCs w:val="18"/>
-          <w:lang w:val="en-US"/>
-        </w:rPr>
-        <w:t>28,28))</w:t>
+        <w:t>tf.keras.layers.Flatten(input_shape=(28,28))</w:t>
       </w:r>
     </w:p>
     <w:p>
@@ -1763,15 +827,7 @@
         <w:t xml:space="preserve"> también en el modelo una capa oculta de 128 neuronas</w:t>
       </w:r>
       <w:r>
-        <w:t xml:space="preserve"> con la función de activación ‘</w:t>
-      </w:r>
-      <w:proofErr w:type="spellStart"/>
-      <w:r>
-        <w:t>relu</w:t>
-      </w:r>
-      <w:proofErr w:type="spellEnd"/>
-      <w:r>
-        <w:t>’</w:t>
+        <w:t xml:space="preserve"> con la función de activación ‘relu’</w:t>
       </w:r>
       <w:r>
         <w:t>.</w:t>
@@ -1827,15 +883,7 @@
         </w:numPr>
       </w:pPr>
       <w:r>
-        <w:t xml:space="preserve">La función de activación debe ser </w:t>
-      </w:r>
-      <w:proofErr w:type="spellStart"/>
-      <w:r>
-        <w:t>softmax</w:t>
-      </w:r>
-      <w:proofErr w:type="spellEnd"/>
-      <w:r>
-        <w:t xml:space="preserve">, </w:t>
+        <w:t xml:space="preserve">La función de activación debe ser softmax, </w:t>
       </w:r>
       <w:r>
         <w:t>para</w:t>
@@ -1895,23 +943,7 @@
         </w:numPr>
       </w:pPr>
       <w:r>
-        <w:t xml:space="preserve">Compila el modelo utilizando el método compile con el optimizador Adam, función de pérdida </w:t>
-      </w:r>
-      <w:proofErr w:type="spellStart"/>
-      <w:r>
-        <w:t>sparse_categorical_crossentropy</w:t>
-      </w:r>
-      <w:proofErr w:type="spellEnd"/>
-      <w:r>
-        <w:t xml:space="preserve"> y utilizando como métrica “</w:t>
-      </w:r>
-      <w:proofErr w:type="spellStart"/>
-      <w:r>
-        <w:t>Accuracy</w:t>
-      </w:r>
-      <w:proofErr w:type="spellEnd"/>
-      <w:r>
-        <w:t>”.</w:t>
+        <w:t>Compila el modelo utilizando el método compile con el optimizador Adam, función de pérdida sparse_categorical_crossentropy y utilizando como métrica “Accuracy”.</w:t>
       </w:r>
     </w:p>
     <w:p>
@@ -1940,15 +972,7 @@
         </w:numPr>
       </w:pPr>
       <w:r>
-        <w:t xml:space="preserve">Entrena el conjunto </w:t>
-      </w:r>
-      <w:proofErr w:type="spellStart"/>
-      <w:r>
-        <w:t>training_images</w:t>
-      </w:r>
-      <w:proofErr w:type="spellEnd"/>
-      <w:r>
-        <w:t xml:space="preserve"> durante </w:t>
+        <w:t xml:space="preserve">Entrena el conjunto training_images durante </w:t>
       </w:r>
       <w:r>
         <w:t>5</w:t>
@@ -2010,15 +1034,7 @@
         </w:numPr>
       </w:pPr>
       <w:r>
-        <w:t xml:space="preserve">Evalúa el modelo con el conjunto </w:t>
-      </w:r>
-      <w:proofErr w:type="gramStart"/>
-      <w:r>
-        <w:t>de test</w:t>
-      </w:r>
-      <w:proofErr w:type="gramEnd"/>
-      <w:r>
-        <w:t xml:space="preserve"> y comenta los resultados que has obtenidos</w:t>
+        <w:t>Evalúa el modelo con el conjunto de test y comenta los resultados que has obtenidos</w:t>
       </w:r>
     </w:p>
     <w:p>
@@ -2106,53 +1122,7 @@
           <w:szCs w:val="18"/>
           <w:lang w:val="en-US"/>
         </w:rPr>
-        <w:t xml:space="preserve">classifications = </w:t>
-      </w:r>
-      <w:proofErr w:type="spellStart"/>
-      <w:proofErr w:type="gramStart"/>
-      <w:r>
-        <w:rPr>
-          <w:rFonts w:ascii="Consolas" w:hAnsi="Consolas"/>
-          <w:color w:val="4472C4" w:themeColor="accent1"/>
-          <w:sz w:val="18"/>
-          <w:szCs w:val="18"/>
-          <w:lang w:val="en-US"/>
-        </w:rPr>
-        <w:t>model.predict</w:t>
-      </w:r>
-      <w:proofErr w:type="spellEnd"/>
-      <w:proofErr w:type="gramEnd"/>
-      <w:r>
-        <w:rPr>
-          <w:rFonts w:ascii="Consolas" w:hAnsi="Consolas"/>
-          <w:color w:val="4472C4" w:themeColor="accent1"/>
-          <w:sz w:val="18"/>
-          <w:szCs w:val="18"/>
-          <w:lang w:val="en-US"/>
-        </w:rPr>
-        <w:t>(</w:t>
-      </w:r>
-      <w:proofErr w:type="spellStart"/>
-      <w:r>
-        <w:rPr>
-          <w:rFonts w:ascii="Consolas" w:hAnsi="Consolas"/>
-          <w:color w:val="4472C4" w:themeColor="accent1"/>
-          <w:sz w:val="18"/>
-          <w:szCs w:val="18"/>
-          <w:lang w:val="en-US"/>
-        </w:rPr>
-        <w:t>test_images</w:t>
-      </w:r>
-      <w:proofErr w:type="spellEnd"/>
-      <w:r>
-        <w:rPr>
-          <w:rFonts w:ascii="Consolas" w:hAnsi="Consolas"/>
-          <w:color w:val="4472C4" w:themeColor="accent1"/>
-          <w:sz w:val="18"/>
-          <w:szCs w:val="18"/>
-          <w:lang w:val="en-US"/>
-        </w:rPr>
-        <w:t>)</w:t>
+        <w:t>classifications = model.predict(test_images)</w:t>
       </w:r>
     </w:p>
     <w:p>
@@ -2165,7 +1135,6 @@
           <w:szCs w:val="18"/>
         </w:rPr>
       </w:pPr>
-      <w:proofErr w:type="spellStart"/>
       <w:r>
         <w:rPr>
           <w:rFonts w:ascii="Consolas" w:hAnsi="Consolas"/>
@@ -2173,48 +1142,7 @@
           <w:sz w:val="18"/>
           <w:szCs w:val="18"/>
         </w:rPr>
-        <w:t>print</w:t>
-      </w:r>
-      <w:proofErr w:type="spellEnd"/>
-      <w:r>
-        <w:rPr>
-          <w:rFonts w:ascii="Consolas" w:hAnsi="Consolas"/>
-          <w:color w:val="4472C4" w:themeColor="accent1"/>
-          <w:sz w:val="18"/>
-          <w:szCs w:val="18"/>
-        </w:rPr>
-        <w:t>(</w:t>
-      </w:r>
-      <w:proofErr w:type="spellStart"/>
-      <w:proofErr w:type="gramStart"/>
-      <w:r>
-        <w:rPr>
-          <w:rFonts w:ascii="Consolas" w:hAnsi="Consolas"/>
-          <w:color w:val="4472C4" w:themeColor="accent1"/>
-          <w:sz w:val="18"/>
-          <w:szCs w:val="18"/>
-        </w:rPr>
-        <w:t>classifications</w:t>
-      </w:r>
-      <w:proofErr w:type="spellEnd"/>
-      <w:r>
-        <w:rPr>
-          <w:rFonts w:ascii="Consolas" w:hAnsi="Consolas"/>
-          <w:color w:val="4472C4" w:themeColor="accent1"/>
-          <w:sz w:val="18"/>
-          <w:szCs w:val="18"/>
-        </w:rPr>
-        <w:t>[</w:t>
-      </w:r>
-      <w:proofErr w:type="gramEnd"/>
-      <w:r>
-        <w:rPr>
-          <w:rFonts w:ascii="Consolas" w:hAnsi="Consolas"/>
-          <w:color w:val="4472C4" w:themeColor="accent1"/>
-          <w:sz w:val="18"/>
-          <w:szCs w:val="18"/>
-        </w:rPr>
-        <w:t>0])</w:t>
+        <w:t>print(classifications[0])</w:t>
       </w:r>
     </w:p>
     <w:p>
@@ -2416,31 +1344,7 @@
         <w:t>.</w:t>
       </w:r>
       <w:r>
-        <w:t xml:space="preserve"> Puedes utilizar la función </w:t>
-      </w:r>
-      <w:proofErr w:type="spellStart"/>
-      <w:r>
-        <w:t>imread</w:t>
-      </w:r>
-      <w:proofErr w:type="spellEnd"/>
-      <w:r>
-        <w:t xml:space="preserve"> del paquete cv2 (</w:t>
-      </w:r>
-      <w:proofErr w:type="spellStart"/>
-      <w:r>
-        <w:t>Computer</w:t>
-      </w:r>
-      <w:proofErr w:type="spellEnd"/>
-      <w:r>
-        <w:t xml:space="preserve"> </w:t>
-      </w:r>
-      <w:proofErr w:type="spellStart"/>
-      <w:r>
-        <w:t>Vision</w:t>
-      </w:r>
-      <w:proofErr w:type="spellEnd"/>
-      <w:r>
-        <w:t xml:space="preserve"> 2):</w:t>
+        <w:t xml:space="preserve"> Puedes utilizar la función imread del paquete cv2 (Computer Vision 2):</w:t>
       </w:r>
     </w:p>
     <w:p>
@@ -2453,7 +1357,6 @@
           <w:szCs w:val="18"/>
         </w:rPr>
       </w:pPr>
-      <w:proofErr w:type="spellStart"/>
       <w:r>
         <w:rPr>
           <w:rFonts w:ascii="Consolas" w:hAnsi="Consolas"/>
@@ -2461,17 +1364,7 @@
           <w:sz w:val="18"/>
           <w:szCs w:val="18"/>
         </w:rPr>
-        <w:t>import</w:t>
-      </w:r>
-      <w:proofErr w:type="spellEnd"/>
-      <w:r>
-        <w:rPr>
-          <w:rFonts w:ascii="Consolas" w:hAnsi="Consolas"/>
-          <w:color w:val="4472C4" w:themeColor="accent1"/>
-          <w:sz w:val="18"/>
-          <w:szCs w:val="18"/>
-        </w:rPr>
-        <w:t xml:space="preserve"> cv2</w:t>
+        <w:t>import cv2</w:t>
       </w:r>
     </w:p>
     <w:p>
@@ -2484,7 +1377,6 @@
           <w:szCs w:val="18"/>
         </w:rPr>
       </w:pPr>
-      <w:proofErr w:type="spellStart"/>
       <w:r>
         <w:rPr>
           <w:rFonts w:ascii="Consolas" w:hAnsi="Consolas"/>
@@ -2492,17 +1384,7 @@
           <w:sz w:val="18"/>
           <w:szCs w:val="18"/>
         </w:rPr>
-        <w:t>mi_imagen</w:t>
-      </w:r>
-      <w:proofErr w:type="spellEnd"/>
-      <w:r>
-        <w:rPr>
-          <w:rFonts w:ascii="Consolas" w:hAnsi="Consolas"/>
-          <w:color w:val="4472C4" w:themeColor="accent1"/>
-          <w:sz w:val="18"/>
-          <w:szCs w:val="18"/>
-        </w:rPr>
-        <w:t>=cv2.imread('mi</w:t>
+        <w:t>mi_imagen=cv2.imread('mi</w:t>
       </w:r>
       <w:r>
         <w:rPr>
@@ -2520,27 +1402,7 @@
           <w:sz w:val="18"/>
           <w:szCs w:val="18"/>
         </w:rPr>
-        <w:t>.png</w:t>
-      </w:r>
-      <w:proofErr w:type="gramStart"/>
-      <w:r>
-        <w:rPr>
-          <w:rFonts w:ascii="Consolas" w:hAnsi="Consolas"/>
-          <w:color w:val="4472C4" w:themeColor="accent1"/>
-          <w:sz w:val="18"/>
-          <w:szCs w:val="18"/>
-        </w:rPr>
-        <w:t>',cv2.IMREAD</w:t>
-      </w:r>
-      <w:proofErr w:type="gramEnd"/>
-      <w:r>
-        <w:rPr>
-          <w:rFonts w:ascii="Consolas" w:hAnsi="Consolas"/>
-          <w:color w:val="4472C4" w:themeColor="accent1"/>
-          <w:sz w:val="18"/>
-          <w:szCs w:val="18"/>
-        </w:rPr>
-        <w:t>_GRAYSCALE)</w:t>
+        <w:t>.png',cv2.IMREAD_GRAYSCALE)</w:t>
       </w:r>
     </w:p>
     <w:p>
@@ -2553,8 +1415,6 @@
           <w:szCs w:val="18"/>
         </w:rPr>
       </w:pPr>
-      <w:proofErr w:type="spellStart"/>
-      <w:proofErr w:type="gramStart"/>
       <w:r>
         <w:rPr>
           <w:rFonts w:ascii="Consolas" w:hAnsi="Consolas"/>
@@ -2562,38 +1422,7 @@
           <w:sz w:val="18"/>
           <w:szCs w:val="18"/>
         </w:rPr>
-        <w:t>plt.imshow</w:t>
-      </w:r>
-      <w:proofErr w:type="spellEnd"/>
-      <w:proofErr w:type="gramEnd"/>
-      <w:r>
-        <w:rPr>
-          <w:rFonts w:ascii="Consolas" w:hAnsi="Consolas"/>
-          <w:color w:val="4472C4" w:themeColor="accent1"/>
-          <w:sz w:val="18"/>
-          <w:szCs w:val="18"/>
-        </w:rPr>
-        <w:t>(</w:t>
-      </w:r>
-      <w:proofErr w:type="spellStart"/>
-      <w:r>
-        <w:rPr>
-          <w:rFonts w:ascii="Consolas" w:hAnsi="Consolas"/>
-          <w:color w:val="4472C4" w:themeColor="accent1"/>
-          <w:sz w:val="18"/>
-          <w:szCs w:val="18"/>
-        </w:rPr>
-        <w:t>mi_imagen</w:t>
-      </w:r>
-      <w:proofErr w:type="spellEnd"/>
-      <w:r>
-        <w:rPr>
-          <w:rFonts w:ascii="Consolas" w:hAnsi="Consolas"/>
-          <w:color w:val="4472C4" w:themeColor="accent1"/>
-          <w:sz w:val="18"/>
-          <w:szCs w:val="18"/>
-        </w:rPr>
-        <w:t>)</w:t>
+        <w:t>plt.imshow(mi_imagen)</w:t>
       </w:r>
     </w:p>
     <w:p>
@@ -2750,21 +1579,151 @@
         </w:numPr>
       </w:pPr>
       <w:r>
-        <w:t xml:space="preserve">¿Qué pasaría si eliminas la capa </w:t>
-      </w:r>
-      <w:proofErr w:type="spellStart"/>
-      <w:proofErr w:type="gramStart"/>
-      <w:r>
-        <w:t>Flatten</w:t>
-      </w:r>
-      <w:proofErr w:type="spellEnd"/>
-      <w:r>
-        <w:t>(</w:t>
-      </w:r>
-      <w:proofErr w:type="gramEnd"/>
-      <w:r>
-        <w:t>)? ¿Por qué crees que es así?</w:t>
-      </w:r>
+        <w:t>¿Qué pasaría si eliminas la capa Flatten()? ¿Por qué crees que es así?</w:t>
+      </w:r>
+    </w:p>
+    <w:p>
+      <w:pPr>
+        <w:pStyle w:val="Prrafodelista"/>
+        <w:numPr>
+          <w:ilvl w:val="0"/>
+          <w:numId w:val="24"/>
+        </w:numPr>
+      </w:pPr>
+      <w:r>
+        <w:t>Saltará un error al entrenar el modelo</w:t>
+      </w:r>
+      <w:r>
+        <w:t>, no entiende el formato de los datos porque hay que aplanar la imagen. Espera un vector y no una matriz 2D</w:t>
+      </w:r>
+      <w:r>
+        <w:t xml:space="preserve">: </w:t>
+      </w:r>
+    </w:p>
+    <w:p>
+      <w:pPr>
+        <w:pStyle w:val="Prrafodelista"/>
+        <w:ind w:left="1440"/>
+        <w:rPr>
+          <w:color w:val="FF0000"/>
+        </w:rPr>
+      </w:pPr>
+      <w:r>
+        <w:rPr>
+          <w:color w:val="FF0000"/>
+        </w:rPr>
+        <w:t>File "c:\Users\Eurobeater\Documents\Curso IA y Big Data Git\Programacion de Inteligencia Artificial\2EV\Tema 5\Python\Ejercicios\Practica 5.3\prc5.3_ antonio_gallego_peñalver.py", line 127, in &lt;module&gt;</w:t>
+      </w:r>
+    </w:p>
+    <w:p>
+      <w:pPr>
+        <w:pStyle w:val="Prrafodelista"/>
+        <w:ind w:left="1440"/>
+        <w:rPr>
+          <w:color w:val="FF0000"/>
+        </w:rPr>
+      </w:pPr>
+      <w:r>
+        <w:rPr>
+          <w:color w:val="FF0000"/>
+        </w:rPr>
+        <w:t xml:space="preserve">    model.fit(training_images, training_labels, epochs=5)</w:t>
+      </w:r>
+    </w:p>
+    <w:p>
+      <w:pPr>
+        <w:pStyle w:val="Prrafodelista"/>
+        <w:ind w:left="1440"/>
+        <w:rPr>
+          <w:color w:val="FF0000"/>
+        </w:rPr>
+      </w:pPr>
+      <w:r>
+        <w:rPr>
+          <w:color w:val="FF0000"/>
+        </w:rPr>
+        <w:t xml:space="preserve">  File "C:\Users\Eurobeater\anaconda3\Lib\site-packages\keras\src\utils\traceback_utils.py", line 122, in error_handler</w:t>
+      </w:r>
+    </w:p>
+    <w:p>
+      <w:pPr>
+        <w:pStyle w:val="Prrafodelista"/>
+        <w:ind w:left="1440"/>
+        <w:rPr>
+          <w:color w:val="FF0000"/>
+        </w:rPr>
+      </w:pPr>
+      <w:r>
+        <w:rPr>
+          <w:color w:val="FF0000"/>
+        </w:rPr>
+        <w:t xml:space="preserve">    raise e.with_traceback(filtered_tb) from None</w:t>
+      </w:r>
+    </w:p>
+    <w:p>
+      <w:pPr>
+        <w:pStyle w:val="Prrafodelista"/>
+        <w:ind w:left="1440"/>
+        <w:rPr>
+          <w:color w:val="FF0000"/>
+        </w:rPr>
+      </w:pPr>
+      <w:r>
+        <w:rPr>
+          <w:color w:val="FF0000"/>
+        </w:rPr>
+        <w:t xml:space="preserve">  File "C:\Users\Eurobeater\anaconda3\Lib\site-packages\keras\src\backend\tensorflow\nn.py", line 725, in sparse_categorical_crossentropy</w:t>
+      </w:r>
+    </w:p>
+    <w:p>
+      <w:pPr>
+        <w:pStyle w:val="Prrafodelista"/>
+        <w:ind w:left="1440"/>
+        <w:rPr>
+          <w:color w:val="FF0000"/>
+        </w:rPr>
+      </w:pPr>
+      <w:r>
+        <w:rPr>
+          <w:color w:val="FF0000"/>
+        </w:rPr>
+        <w:t xml:space="preserve">    raise ValueError(</w:t>
+      </w:r>
+    </w:p>
+    <w:p>
+      <w:pPr>
+        <w:pStyle w:val="Prrafodelista"/>
+        <w:ind w:left="1440"/>
+        <w:rPr>
+          <w:color w:val="FF0000"/>
+        </w:rPr>
+      </w:pPr>
+      <w:r>
+        <w:rPr>
+          <w:color w:val="FF0000"/>
+        </w:rPr>
+        <w:t>ValueError: Argument `output` must have rank (ndim) `target.ndim - 1`. Received: target.shape=(32,), output.shape=(32, 28, 10)</w:t>
+      </w:r>
+    </w:p>
+    <w:p>
+      <w:pPr>
+        <w:pStyle w:val="Prrafodelista"/>
+        <w:ind w:left="1440"/>
+      </w:pPr>
+    </w:p>
+    <w:p>
+      <w:pPr>
+        <w:pStyle w:val="Prrafodelista"/>
+        <w:ind w:left="1440"/>
+      </w:pPr>
+      <w:r>
+        <w:t>El código esta comentado para que no salte ningún error, se pueden quitar los comentarios de la línea en cuestión para comprobar</w:t>
+      </w:r>
+    </w:p>
+    <w:p>
+      <w:pPr>
+        <w:pStyle w:val="Prrafodelista"/>
+      </w:pPr>
     </w:p>
     <w:p>
       <w:pPr>
@@ -2786,8 +1745,92 @@
     <w:p>
       <w:pPr>
         <w:pStyle w:val="Prrafodelista"/>
-      </w:pPr>
+        <w:numPr>
+          <w:ilvl w:val="0"/>
+          <w:numId w:val="24"/>
+        </w:numPr>
+      </w:pPr>
+      <w:r>
+        <w:t>Hay 10 capas de salida porque hay 10 clases posibles.</w:t>
+      </w:r>
+      <w:r>
+        <w:t xml:space="preserve"> Si no ponemos 10, el modelo no clasificará correctamente</w:t>
+      </w:r>
+      <w:r>
+        <w:t>.</w:t>
+      </w:r>
     </w:p>
+    <w:p>
+      <w:pPr>
+        <w:pStyle w:val="Prrafodelista"/>
+        <w:numPr>
+          <w:ilvl w:val="0"/>
+          <w:numId w:val="24"/>
+        </w:numPr>
+      </w:pPr>
+      <w:r>
+        <w:t>Cada una representa la probabilidad de pertenecer a una clase.</w:t>
+      </w:r>
+    </w:p>
+    <w:p>
+      <w:pPr>
+        <w:pStyle w:val="Prrafodelista"/>
+        <w:numPr>
+          <w:ilvl w:val="0"/>
+          <w:numId w:val="24"/>
+        </w:numPr>
+      </w:pPr>
+      <w:r>
+        <w:t>El error en cuestión:</w:t>
+      </w:r>
+    </w:p>
+    <w:p>
+      <w:pPr>
+        <w:pStyle w:val="Prrafodelista"/>
+        <w:ind w:left="1440"/>
+        <w:rPr>
+          <w:color w:val="FF0000"/>
+        </w:rPr>
+      </w:pPr>
+      <w:r>
+        <w:rPr>
+          <w:color w:val="FF0000"/>
+        </w:rPr>
+        <w:t>Received a label value of 9 which is outside the valid range of [0, 5).  Label values: 2 6 3 7 2 0 4 4 3 3 8 9 8 2 4 8 1 2 9 0 6 4 5 5 0 0 6 0 5 5 9 4</w:t>
+      </w:r>
+    </w:p>
+    <w:p>
+      <w:pPr>
+        <w:pStyle w:val="Prrafodelista"/>
+        <w:ind w:left="1440"/>
+        <w:rPr>
+          <w:color w:val="FF0000"/>
+        </w:rPr>
+      </w:pPr>
+      <w:r>
+        <w:rPr>
+          <w:color w:val="FF0000"/>
+        </w:rPr>
+        <w:t xml:space="preserve">         [[{{node compile_loss/sparse_categorical_crossentropy/SparseSoftmaxCrossEntropyWithLogits/SparseSoftmaxCrossEntropyWithLogits}}]] [Op:__inference_multi_step_on_iterator_137584]</w:t>
+      </w:r>
+    </w:p>
+    <w:p>
+      <w:pPr>
+        <w:pStyle w:val="Prrafodelista"/>
+        <w:ind w:left="1440"/>
+      </w:pPr>
+    </w:p>
+    <w:p>
+      <w:pPr>
+        <w:pStyle w:val="Prrafodelista"/>
+        <w:ind w:left="1440"/>
+      </w:pPr>
+      <w:r>
+        <w:t>El código esta comentado para que no salte ningún error, se pueden quitar los comentarios de la línea en cuestión para comprobar</w:t>
+      </w:r>
+    </w:p>
+    <w:p/>
+    <w:p/>
     <w:p>
       <w:pPr>
         <w:pStyle w:val="Prrafodelista"/>
@@ -2797,7 +1840,98 @@
         </w:numPr>
       </w:pPr>
       <w:r>
+        <w:lastRenderedPageBreak/>
         <w:t>Considera los efectos de capas adicionales en la red. ¿Qué pasará si agregas otra capa entre la que tiene 512 y la capa final con 10?</w:t>
+      </w:r>
+    </w:p>
+    <w:p>
+      <w:pPr>
+        <w:pStyle w:val="Prrafodelista"/>
+        <w:numPr>
+          <w:ilvl w:val="0"/>
+          <w:numId w:val="25"/>
+        </w:numPr>
+      </w:pPr>
+      <w:r>
+        <w:t>E</w:t>
+      </w:r>
+      <w:r>
+        <w:t xml:space="preserve">l entrenamiento tarda un poco </w:t>
+      </w:r>
+      <w:r>
+        <w:t xml:space="preserve">por </w:t>
+      </w:r>
+      <w:r>
+        <w:t>aument</w:t>
+      </w:r>
+      <w:r>
+        <w:t>ar</w:t>
+      </w:r>
+      <w:r>
+        <w:t xml:space="preserve"> </w:t>
+      </w:r>
+      <w:r>
+        <w:t xml:space="preserve">los </w:t>
+      </w:r>
+      <w:r>
+        <w:t>parámetros.</w:t>
+      </w:r>
+      <w:r>
+        <w:t xml:space="preserve"> Aumenta la </w:t>
+      </w:r>
+      <w:r>
+        <w:t>precisión</w:t>
+      </w:r>
+      <w:r>
+        <w:t xml:space="preserve"> </w:t>
+      </w:r>
+      <w:r>
+        <w:t>ligeramente, aprend</w:t>
+      </w:r>
+      <w:r>
+        <w:t>iendo</w:t>
+      </w:r>
+      <w:r>
+        <w:t xml:space="preserve"> </w:t>
+      </w:r>
+      <w:r>
+        <w:t>patrones</w:t>
+      </w:r>
+      <w:r>
+        <w:t xml:space="preserve"> más complej</w:t>
+      </w:r>
+      <w:r>
+        <w:t>os</w:t>
+      </w:r>
+      <w:r>
+        <w:t>.</w:t>
+      </w:r>
+    </w:p>
+    <w:p>
+      <w:pPr>
+        <w:pStyle w:val="Prrafodelista"/>
+        <w:numPr>
+          <w:ilvl w:val="0"/>
+          <w:numId w:val="25"/>
+        </w:numPr>
+      </w:pPr>
+      <w:r>
+        <w:t>A</w:t>
+      </w:r>
+      <w:r>
+        <w:t>lcanzó aproximadamente un 89,5% de precisión.</w:t>
+      </w:r>
+    </w:p>
+    <w:p>
+      <w:pPr>
+        <w:pStyle w:val="Prrafodelista"/>
+        <w:numPr>
+          <w:ilvl w:val="0"/>
+          <w:numId w:val="25"/>
+        </w:numPr>
+      </w:pPr>
+      <w:r>
+        <w:t>Línea 223</w:t>
       </w:r>
     </w:p>
     <w:p>
@@ -2828,6 +1962,33 @@
     </w:p>
     <w:p>
       <w:pPr>
+        <w:pStyle w:val="Prrafodelista"/>
+        <w:numPr>
+          <w:ilvl w:val="0"/>
+          <w:numId w:val="25"/>
+        </w:numPr>
+      </w:pPr>
+      <w:r>
+        <w:t>Si se aumentan las épocas, el modelo tarda más en entrenar, haciendo que aprenda mejor</w:t>
+      </w:r>
+      <w:r>
+        <w:t>.</w:t>
+      </w:r>
+    </w:p>
+    <w:p>
+      <w:pPr>
+        <w:pStyle w:val="Prrafodelista"/>
+        <w:numPr>
+          <w:ilvl w:val="0"/>
+          <w:numId w:val="25"/>
+        </w:numPr>
+      </w:pPr>
+      <w:r>
+        <w:t>Si entrenamos con muchas épocas, hay riesgo de que se produzca sobreajuste. Si entrenamos con muchas épocas, el modelo puede sufrir underfitting.</w:t>
+      </w:r>
+    </w:p>
+    <w:p>
+      <w:pPr>
         <w:pStyle w:val="NormalWeb"/>
         <w:numPr>
           <w:ilvl w:val="0"/>
@@ -2854,6 +2015,39 @@
     </w:p>
     <w:p>
       <w:pPr>
+        <w:pStyle w:val="Prrafodelista"/>
+        <w:numPr>
+          <w:ilvl w:val="0"/>
+          <w:numId w:val="25"/>
+        </w:numPr>
+      </w:pPr>
+      <w:r>
+        <w:t>Con 15 épocas la precisión del modelo ha aumentado y la pérdida ha disminuido en comparación con 5 épocas</w:t>
+      </w:r>
+      <w:r>
+        <w:t>.</w:t>
+      </w:r>
+    </w:p>
+    <w:p>
+      <w:pPr>
+        <w:pStyle w:val="Prrafodelista"/>
+        <w:numPr>
+          <w:ilvl w:val="0"/>
+          <w:numId w:val="25"/>
+        </w:numPr>
+      </w:pPr>
+      <w:r>
+        <w:t>Línea 239.</w:t>
+      </w:r>
+    </w:p>
+    <w:p>
+      <w:pPr>
+        <w:pStyle w:val="Prrafodelista"/>
+        <w:ind w:left="1440"/>
+      </w:pPr>
+    </w:p>
+    <w:p>
+      <w:pPr>
         <w:pStyle w:val="NormalWeb"/>
         <w:numPr>
           <w:ilvl w:val="0"/>
@@ -2880,6 +2074,39 @@
     </w:p>
     <w:p>
       <w:pPr>
+        <w:pStyle w:val="Prrafodelista"/>
+        <w:numPr>
+          <w:ilvl w:val="0"/>
+          <w:numId w:val="25"/>
+        </w:numPr>
+      </w:pPr>
+      <w:r>
+        <w:t>No hay sobreajuste. El los siguió disminuyendo y la precisión mejoró</w:t>
+      </w:r>
+      <w:r>
+        <w:t>.</w:t>
+      </w:r>
+    </w:p>
+    <w:p>
+      <w:pPr>
+        <w:pStyle w:val="Prrafodelista"/>
+        <w:numPr>
+          <w:ilvl w:val="0"/>
+          <w:numId w:val="25"/>
+        </w:numPr>
+      </w:pPr>
+      <w:r>
+        <w:t>Línea 238</w:t>
+      </w:r>
+    </w:p>
+    <w:p>
+      <w:pPr>
+        <w:pStyle w:val="Prrafodelista"/>
+        <w:ind w:left="1440"/>
+      </w:pPr>
+    </w:p>
+    <w:p>
+      <w:pPr>
         <w:pStyle w:val="NormalWeb"/>
         <w:numPr>
           <w:ilvl w:val="0"/>
@@ -2927,9 +2154,8 @@
           <w:szCs w:val="22"/>
           <w:lang w:eastAsia="en-US"/>
         </w:rPr>
-        <w:t xml:space="preserve">Anteriormente, cuando entrenaste con épocas adicionales, probablemente te fijaras en que a veces, el valor de </w:t>
-      </w:r>
-      <w:proofErr w:type="spellStart"/>
+        <w:t xml:space="preserve">Anteriormente, cuando entrenaste con épocas adicionales, probablemente te fijaras en que a veces, el valor de loss deja de disminuir o el valor de accuracy deja de aumentar. Aun así, el entrenamiento no finalizó hasta pasado un buen rato. Es posible que hayas pensado "¿no sería genial que pudiera detener el entrenamiento cuando se alcance un valor de accuracy deseado?" </w:t>
+      </w:r>
       <w:r>
         <w:rPr>
           <w:rFonts w:asciiTheme="minorHAnsi" w:eastAsiaTheme="minorHAnsi" w:hAnsiTheme="minorHAnsi" w:cstheme="minorBidi"/>
@@ -2937,106 +2163,7 @@
           <w:szCs w:val="22"/>
           <w:lang w:eastAsia="en-US"/>
         </w:rPr>
-        <w:t>loss</w:t>
-      </w:r>
-      <w:proofErr w:type="spellEnd"/>
-      <w:r>
-        <w:rPr>
-          <w:rFonts w:asciiTheme="minorHAnsi" w:eastAsiaTheme="minorHAnsi" w:hAnsiTheme="minorHAnsi" w:cstheme="minorBidi"/>
-          <w:sz w:val="22"/>
-          <w:szCs w:val="22"/>
-          <w:lang w:eastAsia="en-US"/>
-        </w:rPr>
-        <w:t xml:space="preserve"> deja de disminuir o el valor de </w:t>
-      </w:r>
-      <w:proofErr w:type="spellStart"/>
-      <w:r>
-        <w:rPr>
-          <w:rFonts w:asciiTheme="minorHAnsi" w:eastAsiaTheme="minorHAnsi" w:hAnsiTheme="minorHAnsi" w:cstheme="minorBidi"/>
-          <w:sz w:val="22"/>
-          <w:szCs w:val="22"/>
-          <w:lang w:eastAsia="en-US"/>
-        </w:rPr>
-        <w:t>accuracy</w:t>
-      </w:r>
-      <w:proofErr w:type="spellEnd"/>
-      <w:r>
-        <w:rPr>
-          <w:rFonts w:asciiTheme="minorHAnsi" w:eastAsiaTheme="minorHAnsi" w:hAnsiTheme="minorHAnsi" w:cstheme="minorBidi"/>
-          <w:sz w:val="22"/>
-          <w:szCs w:val="22"/>
-          <w:lang w:eastAsia="en-US"/>
-        </w:rPr>
-        <w:t xml:space="preserve"> deja de aumentar. Aun así, el entrenamiento no finalizó hasta pasado un buen rato. Es posible que hayas pensado "¿no sería genial que pudiera detener el entrenamiento cuando se alcance un valor de </w:t>
-      </w:r>
-      <w:proofErr w:type="spellStart"/>
-      <w:r>
-        <w:rPr>
-          <w:rFonts w:asciiTheme="minorHAnsi" w:eastAsiaTheme="minorHAnsi" w:hAnsiTheme="minorHAnsi" w:cstheme="minorBidi"/>
-          <w:sz w:val="22"/>
-          <w:szCs w:val="22"/>
-          <w:lang w:eastAsia="en-US"/>
-        </w:rPr>
-        <w:t>accuracy</w:t>
-      </w:r>
-      <w:proofErr w:type="spellEnd"/>
-      <w:r>
-        <w:rPr>
-          <w:rFonts w:asciiTheme="minorHAnsi" w:eastAsiaTheme="minorHAnsi" w:hAnsiTheme="minorHAnsi" w:cstheme="minorBidi"/>
-          <w:sz w:val="22"/>
-          <w:szCs w:val="22"/>
-          <w:lang w:eastAsia="en-US"/>
-        </w:rPr>
-        <w:t xml:space="preserve"> deseado?" </w:t>
-      </w:r>
-      <w:r>
-        <w:rPr>
-          <w:rFonts w:asciiTheme="minorHAnsi" w:eastAsiaTheme="minorHAnsi" w:hAnsiTheme="minorHAnsi" w:cstheme="minorBidi"/>
-          <w:sz w:val="22"/>
-          <w:szCs w:val="22"/>
-          <w:lang w:eastAsia="en-US"/>
-        </w:rPr>
-        <w:t xml:space="preserve">Pregunta al chat </w:t>
-      </w:r>
-      <w:proofErr w:type="spellStart"/>
-      <w:r>
-        <w:rPr>
-          <w:rFonts w:asciiTheme="minorHAnsi" w:eastAsiaTheme="minorHAnsi" w:hAnsiTheme="minorHAnsi" w:cstheme="minorBidi"/>
-          <w:sz w:val="22"/>
-          <w:szCs w:val="22"/>
-          <w:lang w:eastAsia="en-US"/>
-        </w:rPr>
-        <w:t>gpt</w:t>
-      </w:r>
-      <w:proofErr w:type="spellEnd"/>
-      <w:r>
-        <w:rPr>
-          <w:rFonts w:asciiTheme="minorHAnsi" w:eastAsiaTheme="minorHAnsi" w:hAnsiTheme="minorHAnsi" w:cstheme="minorBidi"/>
-          <w:sz w:val="22"/>
-          <w:szCs w:val="22"/>
-          <w:lang w:eastAsia="en-US"/>
-        </w:rPr>
-        <w:t xml:space="preserve"> cómo puedes hacerlo utilizando una función de </w:t>
-      </w:r>
-      <w:proofErr w:type="spellStart"/>
-      <w:r>
-        <w:rPr>
-          <w:rFonts w:asciiTheme="minorHAnsi" w:eastAsiaTheme="minorHAnsi" w:hAnsiTheme="minorHAnsi" w:cstheme="minorBidi"/>
-          <w:sz w:val="22"/>
-          <w:szCs w:val="22"/>
-          <w:lang w:eastAsia="en-US"/>
-        </w:rPr>
-        <w:t>callback</w:t>
-      </w:r>
-      <w:proofErr w:type="spellEnd"/>
-      <w:r>
-        <w:rPr>
-          <w:rFonts w:asciiTheme="minorHAnsi" w:eastAsiaTheme="minorHAnsi" w:hAnsiTheme="minorHAnsi" w:cstheme="minorBidi"/>
-          <w:sz w:val="22"/>
-          <w:szCs w:val="22"/>
-          <w:lang w:eastAsia="en-US"/>
-        </w:rPr>
-        <w:t xml:space="preserve"> y añade a tu modelo que, una vez alcanzado el 91% de efectividad, deje de entrenar.</w:t>
+        <w:t>Pregunta al chat gpt cómo puedes hacerlo utilizando una función de callback y añade a tu modelo que, una vez alcanzado el 91% de efectividad, deje de entrenar.</w:t>
       </w:r>
     </w:p>
     <w:p>
@@ -3170,60 +2297,30 @@
       </w:rPr>
       <w:t xml:space="preserve"> – </w:t>
     </w:r>
-    <w:proofErr w:type="spellStart"/>
     <w:r>
       <w:rPr>
         <w:i/>
         <w:iCs/>
         <w:color w:val="2F5496" w:themeColor="accent1" w:themeShade="BF"/>
       </w:rPr>
-      <w:t>Mnist</w:t>
+      <w:t>Mnist: Zalando</w:t>
     </w:r>
-    <w:proofErr w:type="spellEnd"/>
     <w:r>
       <w:rPr>
         <w:i/>
         <w:iCs/>
         <w:color w:val="2F5496" w:themeColor="accent1" w:themeShade="BF"/>
       </w:rPr>
-      <w:t xml:space="preserve">: </w:t>
+      <w:t>: Un modelo de datos exponencialmente más grande</w:t>
     </w:r>
-    <w:proofErr w:type="spellStart"/>
     <w:r>
       <w:rPr>
         <w:i/>
         <w:iCs/>
         <w:color w:val="2F5496" w:themeColor="accent1" w:themeShade="BF"/>
       </w:rPr>
-      <w:t>Zalando</w:t>
-    </w:r>
-    <w:proofErr w:type="spellEnd"/>
-    <w:r>
-      <w:rPr>
-        <w:i/>
-        <w:iCs/>
-        <w:color w:val="2F5496" w:themeColor="accent1" w:themeShade="BF"/>
-      </w:rPr>
-      <w:t xml:space="preserve">: Un modelo de datos exponencialmente más </w:t>
-    </w:r>
-    <w:proofErr w:type="spellStart"/>
-    <w:r>
-      <w:rPr>
-        <w:i/>
-        <w:iCs/>
-        <w:color w:val="2F5496" w:themeColor="accent1" w:themeShade="BF"/>
-      </w:rPr>
-      <w:t>grande</w:t>
-    </w:r>
-    <w:r>
-      <w:rPr>
-        <w:i/>
-        <w:iCs/>
-        <w:color w:val="2F5496" w:themeColor="accent1" w:themeShade="BF"/>
-      </w:rPr>
       <w:t>º</w:t>
     </w:r>
-    <w:proofErr w:type="spellEnd"/>
   </w:p>
   <w:p>
     <w:pPr>
@@ -3236,6 +2333,232 @@
 <file path=word/numbering.xml><?xml version="1.0" encoding="utf-8"?>
 <w:numbering xmlns:wpc="http://schemas.microsoft.com/office/word/2010/wordprocessingCanvas" xmlns:cx="http://schemas.microsoft.com/office/drawing/2014/chartex" xmlns:cx1="http://schemas.microsoft.com/office/drawing/2015/9/8/chartex" xmlns:cx2="http://schemas.microsoft.com/office/drawing/2015/10/21/chartex" xmlns:cx3="http://schemas.microsoft.com/office/drawing/2016/5/9/chartex" xmlns:cx4="http://schemas.microsoft.com/office/drawing/2016/5/10/chartex" xmlns:cx5="http://schemas.microsoft.com/office/drawing/2016/5/11/chartex" xmlns:cx6="http://schemas.microsoft.com/office/drawing/2016/5/12/chartex" xmlns:cx7="http://schemas.microsoft.com/office/drawing/2016/5/13/chartex" xmlns:cx8="http://schemas.microsoft.com/office/drawing/2016/5/14/chartex" xmlns:mc="http://schemas.openxmlformats.org/markup-compatibility/2006" xmlns:aink="http://schemas.microsoft.com/office/drawing/2016/ink" xmlns:am3d="http://schemas.microsoft.com/office/drawing/2017/model3d" xmlns:o="urn:schemas-microsoft-com:office:office" xmlns:oel="http://schemas.microsoft.com/office/2019/extlst" xmlns:r="http://schemas.openxmlformats.org/officeDocument/2006/relationships" xmlns:m="http://schemas.openxmlformats.org/officeDocument/2006/math" xmlns:v="urn:schemas-microsoft-com:vml" xmlns:wp14="http://schemas.microsoft.com/office/word/2010/wordprocessingDrawing" xmlns:wp="http://schemas.openxmlformats.org/drawingml/2006/wordprocessingDrawing" xmlns:w10="urn:schemas-microsoft-com:office:word" xmlns:w="http://schemas.openxmlformats.org/wordprocessingml/2006/main" xmlns:w14="http://schemas.microsoft.com/office/word/2010/wordml" xmlns:w15="http://schemas.microsoft.com/office/word/2012/wordml" xmlns:w16cex="http://schemas.microsoft.com/office/word/2018/wordml/cex" xmlns:w16cid="http://schemas.microsoft.com/office/word/2016/wordml/cid" xmlns:w16="http://schemas.microsoft.com/office/word/2018/wordml" xmlns:w16du="http://schemas.microsoft.com/office/word/2023/wordml/word16du" xmlns:w16sdtdh="http://schemas.microsoft.com/office/word/2020/wordml/sdtdatahash" xmlns:w16sdtfl="http://schemas.microsoft.com/office/word/2024/wordml/sdtformatlock" xmlns:w16se="http://schemas.microsoft.com/office/word/2015/wordml/symex" xmlns:wpg="http://schemas.microsoft.com/office/word/2010/wordprocessingGroup" xmlns:wpi="http://schemas.microsoft.com/office/word/2010/wordprocessingInk" xmlns:wne="http://schemas.microsoft.com/office/word/2006/wordml" xmlns:wps="http://schemas.microsoft.com/office/word/2010/wordprocessingShape" mc:Ignorable="w14 w15 w16se w16cid w16 w16cex w16sdtdh w16sdtfl w16du wp14">
   <w:abstractNum w:abstractNumId="0" w15:restartNumberingAfterBreak="0">
+    <w:nsid w:val="03546258"/>
+    <w:multiLevelType w:val="hybridMultilevel"/>
+    <w:tmpl w:val="1AB88430"/>
+    <w:lvl w:ilvl="0" w:tplc="0C0A0001">
+      <w:start w:val="1"/>
+      <w:numFmt w:val="bullet"/>
+      <w:lvlText w:val=""/>
+      <w:lvlJc w:val="left"/>
+      <w:pPr>
+        <w:ind w:left="1440" w:hanging="360"/>
+      </w:pPr>
+      <w:rPr>
+        <w:rFonts w:ascii="Symbol" w:hAnsi="Symbol" w:hint="default"/>
+      </w:rPr>
+    </w:lvl>
+    <w:lvl w:ilvl="1" w:tplc="0C0A0003" w:tentative="1">
+      <w:start w:val="1"/>
+      <w:numFmt w:val="bullet"/>
+      <w:lvlText w:val="o"/>
+      <w:lvlJc w:val="left"/>
+      <w:pPr>
+        <w:ind w:left="2160" w:hanging="360"/>
+      </w:pPr>
+      <w:rPr>
+        <w:rFonts w:ascii="Courier New" w:hAnsi="Courier New" w:cs="Courier New" w:hint="default"/>
+      </w:rPr>
+    </w:lvl>
+    <w:lvl w:ilvl="2" w:tplc="0C0A0005" w:tentative="1">
+      <w:start w:val="1"/>
+      <w:numFmt w:val="bullet"/>
+      <w:lvlText w:val=""/>
+      <w:lvlJc w:val="left"/>
+      <w:pPr>
+        <w:ind w:left="2880" w:hanging="360"/>
+      </w:pPr>
+      <w:rPr>
+        <w:rFonts w:ascii="Wingdings" w:hAnsi="Wingdings" w:hint="default"/>
+      </w:rPr>
+    </w:lvl>
+    <w:lvl w:ilvl="3" w:tplc="0C0A0001" w:tentative="1">
+      <w:start w:val="1"/>
+      <w:numFmt w:val="bullet"/>
+      <w:lvlText w:val=""/>
+      <w:lvlJc w:val="left"/>
+      <w:pPr>
+        <w:ind w:left="3600" w:hanging="360"/>
+      </w:pPr>
+      <w:rPr>
+        <w:rFonts w:ascii="Symbol" w:hAnsi="Symbol" w:hint="default"/>
+      </w:rPr>
+    </w:lvl>
+    <w:lvl w:ilvl="4" w:tplc="0C0A0003" w:tentative="1">
+      <w:start w:val="1"/>
+      <w:numFmt w:val="bullet"/>
+      <w:lvlText w:val="o"/>
+      <w:lvlJc w:val="left"/>
+      <w:pPr>
+        <w:ind w:left="4320" w:hanging="360"/>
+      </w:pPr>
+      <w:rPr>
+        <w:rFonts w:ascii="Courier New" w:hAnsi="Courier New" w:cs="Courier New" w:hint="default"/>
+      </w:rPr>
+    </w:lvl>
+    <w:lvl w:ilvl="5" w:tplc="0C0A0005" w:tentative="1">
+      <w:start w:val="1"/>
+      <w:numFmt w:val="bullet"/>
+      <w:lvlText w:val=""/>
+      <w:lvlJc w:val="left"/>
+      <w:pPr>
+        <w:ind w:left="5040" w:hanging="360"/>
+      </w:pPr>
+      <w:rPr>
+        <w:rFonts w:ascii="Wingdings" w:hAnsi="Wingdings" w:hint="default"/>
+      </w:rPr>
+    </w:lvl>
+    <w:lvl w:ilvl="6" w:tplc="0C0A0001" w:tentative="1">
+      <w:start w:val="1"/>
+      <w:numFmt w:val="bullet"/>
+      <w:lvlText w:val=""/>
+      <w:lvlJc w:val="left"/>
+      <w:pPr>
+        <w:ind w:left="5760" w:hanging="360"/>
+      </w:pPr>
+      <w:rPr>
+        <w:rFonts w:ascii="Symbol" w:hAnsi="Symbol" w:hint="default"/>
+      </w:rPr>
+    </w:lvl>
+    <w:lvl w:ilvl="7" w:tplc="0C0A0003" w:tentative="1">
+      <w:start w:val="1"/>
+      <w:numFmt w:val="bullet"/>
+      <w:lvlText w:val="o"/>
+      <w:lvlJc w:val="left"/>
+      <w:pPr>
+        <w:ind w:left="6480" w:hanging="360"/>
+      </w:pPr>
+      <w:rPr>
+        <w:rFonts w:ascii="Courier New" w:hAnsi="Courier New" w:cs="Courier New" w:hint="default"/>
+      </w:rPr>
+    </w:lvl>
+    <w:lvl w:ilvl="8" w:tplc="0C0A0005" w:tentative="1">
+      <w:start w:val="1"/>
+      <w:numFmt w:val="bullet"/>
+      <w:lvlText w:val=""/>
+      <w:lvlJc w:val="left"/>
+      <w:pPr>
+        <w:ind w:left="7200" w:hanging="360"/>
+      </w:pPr>
+      <w:rPr>
+        <w:rFonts w:ascii="Wingdings" w:hAnsi="Wingdings" w:hint="default"/>
+      </w:rPr>
+    </w:lvl>
+  </w:abstractNum>
+  <w:abstractNum w:abstractNumId="1" w15:restartNumberingAfterBreak="0">
+    <w:nsid w:val="071D03A9"/>
+    <w:multiLevelType w:val="hybridMultilevel"/>
+    <w:tmpl w:val="38C2EE4A"/>
+    <w:lvl w:ilvl="0" w:tplc="0C0A0001">
+      <w:start w:val="1"/>
+      <w:numFmt w:val="bullet"/>
+      <w:lvlText w:val=""/>
+      <w:lvlJc w:val="left"/>
+      <w:pPr>
+        <w:ind w:left="1440" w:hanging="360"/>
+      </w:pPr>
+      <w:rPr>
+        <w:rFonts w:ascii="Symbol" w:hAnsi="Symbol" w:hint="default"/>
+      </w:rPr>
+    </w:lvl>
+    <w:lvl w:ilvl="1" w:tplc="0C0A0003" w:tentative="1">
+      <w:start w:val="1"/>
+      <w:numFmt w:val="bullet"/>
+      <w:lvlText w:val="o"/>
+      <w:lvlJc w:val="left"/>
+      <w:pPr>
+        <w:ind w:left="2160" w:hanging="360"/>
+      </w:pPr>
+      <w:rPr>
+        <w:rFonts w:ascii="Courier New" w:hAnsi="Courier New" w:cs="Courier New" w:hint="default"/>
+      </w:rPr>
+    </w:lvl>
+    <w:lvl w:ilvl="2" w:tplc="0C0A0005" w:tentative="1">
+      <w:start w:val="1"/>
+      <w:numFmt w:val="bullet"/>
+      <w:lvlText w:val=""/>
+      <w:lvlJc w:val="left"/>
+      <w:pPr>
+        <w:ind w:left="2880" w:hanging="360"/>
+      </w:pPr>
+      <w:rPr>
+        <w:rFonts w:ascii="Wingdings" w:hAnsi="Wingdings" w:hint="default"/>
+      </w:rPr>
+    </w:lvl>
+    <w:lvl w:ilvl="3" w:tplc="0C0A0001" w:tentative="1">
+      <w:start w:val="1"/>
+      <w:numFmt w:val="bullet"/>
+      <w:lvlText w:val=""/>
+      <w:lvlJc w:val="left"/>
+      <w:pPr>
+        <w:ind w:left="3600" w:hanging="360"/>
+      </w:pPr>
+      <w:rPr>
+        <w:rFonts w:ascii="Symbol" w:hAnsi="Symbol" w:hint="default"/>
+      </w:rPr>
+    </w:lvl>
+    <w:lvl w:ilvl="4" w:tplc="0C0A0003" w:tentative="1">
+      <w:start w:val="1"/>
+      <w:numFmt w:val="bullet"/>
+      <w:lvlText w:val="o"/>
+      <w:lvlJc w:val="left"/>
+      <w:pPr>
+        <w:ind w:left="4320" w:hanging="360"/>
+      </w:pPr>
+      <w:rPr>
+        <w:rFonts w:ascii="Courier New" w:hAnsi="Courier New" w:cs="Courier New" w:hint="default"/>
+      </w:rPr>
+    </w:lvl>
+    <w:lvl w:ilvl="5" w:tplc="0C0A0005" w:tentative="1">
+      <w:start w:val="1"/>
+      <w:numFmt w:val="bullet"/>
+      <w:lvlText w:val=""/>
+      <w:lvlJc w:val="left"/>
+      <w:pPr>
+        <w:ind w:left="5040" w:hanging="360"/>
+      </w:pPr>
+      <w:rPr>
+        <w:rFonts w:ascii="Wingdings" w:hAnsi="Wingdings" w:hint="default"/>
+      </w:rPr>
+    </w:lvl>
+    <w:lvl w:ilvl="6" w:tplc="0C0A0001" w:tentative="1">
+      <w:start w:val="1"/>
+      <w:numFmt w:val="bullet"/>
+      <w:lvlText w:val=""/>
+      <w:lvlJc w:val="left"/>
+      <w:pPr>
+        <w:ind w:left="5760" w:hanging="360"/>
+      </w:pPr>
+      <w:rPr>
+        <w:rFonts w:ascii="Symbol" w:hAnsi="Symbol" w:hint="default"/>
+      </w:rPr>
+    </w:lvl>
+    <w:lvl w:ilvl="7" w:tplc="0C0A0003" w:tentative="1">
+      <w:start w:val="1"/>
+      <w:numFmt w:val="bullet"/>
+      <w:lvlText w:val="o"/>
+      <w:lvlJc w:val="left"/>
+      <w:pPr>
+        <w:ind w:left="6480" w:hanging="360"/>
+      </w:pPr>
+      <w:rPr>
+        <w:rFonts w:ascii="Courier New" w:hAnsi="Courier New" w:cs="Courier New" w:hint="default"/>
+      </w:rPr>
+    </w:lvl>
+    <w:lvl w:ilvl="8" w:tplc="0C0A0005" w:tentative="1">
+      <w:start w:val="1"/>
+      <w:numFmt w:val="bullet"/>
+      <w:lvlText w:val=""/>
+      <w:lvlJc w:val="left"/>
+      <w:pPr>
+        <w:ind w:left="7200" w:hanging="360"/>
+      </w:pPr>
+      <w:rPr>
+        <w:rFonts w:ascii="Wingdings" w:hAnsi="Wingdings" w:hint="default"/>
+      </w:rPr>
+    </w:lvl>
+  </w:abstractNum>
+  <w:abstractNum w:abstractNumId="2" w15:restartNumberingAfterBreak="0">
     <w:nsid w:val="09A52954"/>
     <w:multiLevelType w:val="hybridMultilevel"/>
     <w:tmpl w:val="7E92220C"/>
@@ -3348,7 +2671,7 @@
       </w:rPr>
     </w:lvl>
   </w:abstractNum>
-  <w:abstractNum w:abstractNumId="1" w15:restartNumberingAfterBreak="0">
+  <w:abstractNum w:abstractNumId="3" w15:restartNumberingAfterBreak="0">
     <w:nsid w:val="09D847EE"/>
     <w:multiLevelType w:val="hybridMultilevel"/>
     <w:tmpl w:val="3B662504"/>
@@ -3461,7 +2784,233 @@
       </w:rPr>
     </w:lvl>
   </w:abstractNum>
-  <w:abstractNum w:abstractNumId="2" w15:restartNumberingAfterBreak="0">
+  <w:abstractNum w:abstractNumId="4" w15:restartNumberingAfterBreak="0">
+    <w:nsid w:val="0C46098D"/>
+    <w:multiLevelType w:val="hybridMultilevel"/>
+    <w:tmpl w:val="168423F0"/>
+    <w:lvl w:ilvl="0" w:tplc="0C0A0001">
+      <w:start w:val="1"/>
+      <w:numFmt w:val="bullet"/>
+      <w:lvlText w:val=""/>
+      <w:lvlJc w:val="left"/>
+      <w:pPr>
+        <w:ind w:left="1440" w:hanging="360"/>
+      </w:pPr>
+      <w:rPr>
+        <w:rFonts w:ascii="Symbol" w:hAnsi="Symbol" w:hint="default"/>
+      </w:rPr>
+    </w:lvl>
+    <w:lvl w:ilvl="1" w:tplc="0C0A0003" w:tentative="1">
+      <w:start w:val="1"/>
+      <w:numFmt w:val="bullet"/>
+      <w:lvlText w:val="o"/>
+      <w:lvlJc w:val="left"/>
+      <w:pPr>
+        <w:ind w:left="2160" w:hanging="360"/>
+      </w:pPr>
+      <w:rPr>
+        <w:rFonts w:ascii="Courier New" w:hAnsi="Courier New" w:cs="Courier New" w:hint="default"/>
+      </w:rPr>
+    </w:lvl>
+    <w:lvl w:ilvl="2" w:tplc="0C0A0005" w:tentative="1">
+      <w:start w:val="1"/>
+      <w:numFmt w:val="bullet"/>
+      <w:lvlText w:val=""/>
+      <w:lvlJc w:val="left"/>
+      <w:pPr>
+        <w:ind w:left="2880" w:hanging="360"/>
+      </w:pPr>
+      <w:rPr>
+        <w:rFonts w:ascii="Wingdings" w:hAnsi="Wingdings" w:hint="default"/>
+      </w:rPr>
+    </w:lvl>
+    <w:lvl w:ilvl="3" w:tplc="0C0A0001" w:tentative="1">
+      <w:start w:val="1"/>
+      <w:numFmt w:val="bullet"/>
+      <w:lvlText w:val=""/>
+      <w:lvlJc w:val="left"/>
+      <w:pPr>
+        <w:ind w:left="3600" w:hanging="360"/>
+      </w:pPr>
+      <w:rPr>
+        <w:rFonts w:ascii="Symbol" w:hAnsi="Symbol" w:hint="default"/>
+      </w:rPr>
+    </w:lvl>
+    <w:lvl w:ilvl="4" w:tplc="0C0A0003" w:tentative="1">
+      <w:start w:val="1"/>
+      <w:numFmt w:val="bullet"/>
+      <w:lvlText w:val="o"/>
+      <w:lvlJc w:val="left"/>
+      <w:pPr>
+        <w:ind w:left="4320" w:hanging="360"/>
+      </w:pPr>
+      <w:rPr>
+        <w:rFonts w:ascii="Courier New" w:hAnsi="Courier New" w:cs="Courier New" w:hint="default"/>
+      </w:rPr>
+    </w:lvl>
+    <w:lvl w:ilvl="5" w:tplc="0C0A0005" w:tentative="1">
+      <w:start w:val="1"/>
+      <w:numFmt w:val="bullet"/>
+      <w:lvlText w:val=""/>
+      <w:lvlJc w:val="left"/>
+      <w:pPr>
+        <w:ind w:left="5040" w:hanging="360"/>
+      </w:pPr>
+      <w:rPr>
+        <w:rFonts w:ascii="Wingdings" w:hAnsi="Wingdings" w:hint="default"/>
+      </w:rPr>
+    </w:lvl>
+    <w:lvl w:ilvl="6" w:tplc="0C0A0001" w:tentative="1">
+      <w:start w:val="1"/>
+      <w:numFmt w:val="bullet"/>
+      <w:lvlText w:val=""/>
+      <w:lvlJc w:val="left"/>
+      <w:pPr>
+        <w:ind w:left="5760" w:hanging="360"/>
+      </w:pPr>
+      <w:rPr>
+        <w:rFonts w:ascii="Symbol" w:hAnsi="Symbol" w:hint="default"/>
+      </w:rPr>
+    </w:lvl>
+    <w:lvl w:ilvl="7" w:tplc="0C0A0003" w:tentative="1">
+      <w:start w:val="1"/>
+      <w:numFmt w:val="bullet"/>
+      <w:lvlText w:val="o"/>
+      <w:lvlJc w:val="left"/>
+      <w:pPr>
+        <w:ind w:left="6480" w:hanging="360"/>
+      </w:pPr>
+      <w:rPr>
+        <w:rFonts w:ascii="Courier New" w:hAnsi="Courier New" w:cs="Courier New" w:hint="default"/>
+      </w:rPr>
+    </w:lvl>
+    <w:lvl w:ilvl="8" w:tplc="0C0A0005" w:tentative="1">
+      <w:start w:val="1"/>
+      <w:numFmt w:val="bullet"/>
+      <w:lvlText w:val=""/>
+      <w:lvlJc w:val="left"/>
+      <w:pPr>
+        <w:ind w:left="7200" w:hanging="360"/>
+      </w:pPr>
+      <w:rPr>
+        <w:rFonts w:ascii="Wingdings" w:hAnsi="Wingdings" w:hint="default"/>
+      </w:rPr>
+    </w:lvl>
+  </w:abstractNum>
+  <w:abstractNum w:abstractNumId="5" w15:restartNumberingAfterBreak="0">
+    <w:nsid w:val="0EBB5DCE"/>
+    <w:multiLevelType w:val="hybridMultilevel"/>
+    <w:tmpl w:val="A664C19A"/>
+    <w:lvl w:ilvl="0" w:tplc="0C0A0001">
+      <w:start w:val="1"/>
+      <w:numFmt w:val="bullet"/>
+      <w:lvlText w:val=""/>
+      <w:lvlJc w:val="left"/>
+      <w:pPr>
+        <w:ind w:left="1440" w:hanging="360"/>
+      </w:pPr>
+      <w:rPr>
+        <w:rFonts w:ascii="Symbol" w:hAnsi="Symbol" w:hint="default"/>
+      </w:rPr>
+    </w:lvl>
+    <w:lvl w:ilvl="1" w:tplc="0C0A0003" w:tentative="1">
+      <w:start w:val="1"/>
+      <w:numFmt w:val="bullet"/>
+      <w:lvlText w:val="o"/>
+      <w:lvlJc w:val="left"/>
+      <w:pPr>
+        <w:ind w:left="2160" w:hanging="360"/>
+      </w:pPr>
+      <w:rPr>
+        <w:rFonts w:ascii="Courier New" w:hAnsi="Courier New" w:cs="Courier New" w:hint="default"/>
+      </w:rPr>
+    </w:lvl>
+    <w:lvl w:ilvl="2" w:tplc="0C0A0005" w:tentative="1">
+      <w:start w:val="1"/>
+      <w:numFmt w:val="bullet"/>
+      <w:lvlText w:val=""/>
+      <w:lvlJc w:val="left"/>
+      <w:pPr>
+        <w:ind w:left="2880" w:hanging="360"/>
+      </w:pPr>
+      <w:rPr>
+        <w:rFonts w:ascii="Wingdings" w:hAnsi="Wingdings" w:hint="default"/>
+      </w:rPr>
+    </w:lvl>
+    <w:lvl w:ilvl="3" w:tplc="0C0A0001" w:tentative="1">
+      <w:start w:val="1"/>
+      <w:numFmt w:val="bullet"/>
+      <w:lvlText w:val=""/>
+      <w:lvlJc w:val="left"/>
+      <w:pPr>
+        <w:ind w:left="3600" w:hanging="360"/>
+      </w:pPr>
+      <w:rPr>
+        <w:rFonts w:ascii="Symbol" w:hAnsi="Symbol" w:hint="default"/>
+      </w:rPr>
+    </w:lvl>
+    <w:lvl w:ilvl="4" w:tplc="0C0A0003" w:tentative="1">
+      <w:start w:val="1"/>
+      <w:numFmt w:val="bullet"/>
+      <w:lvlText w:val="o"/>
+      <w:lvlJc w:val="left"/>
+      <w:pPr>
+        <w:ind w:left="4320" w:hanging="360"/>
+      </w:pPr>
+      <w:rPr>
+        <w:rFonts w:ascii="Courier New" w:hAnsi="Courier New" w:cs="Courier New" w:hint="default"/>
+      </w:rPr>
+    </w:lvl>
+    <w:lvl w:ilvl="5" w:tplc="0C0A0005" w:tentative="1">
+      <w:start w:val="1"/>
+      <w:numFmt w:val="bullet"/>
+      <w:lvlText w:val=""/>
+      <w:lvlJc w:val="left"/>
+      <w:pPr>
+        <w:ind w:left="5040" w:hanging="360"/>
+      </w:pPr>
+      <w:rPr>
+        <w:rFonts w:ascii="Wingdings" w:hAnsi="Wingdings" w:hint="default"/>
+      </w:rPr>
+    </w:lvl>
+    <w:lvl w:ilvl="6" w:tplc="0C0A0001" w:tentative="1">
+      <w:start w:val="1"/>
+      <w:numFmt w:val="bullet"/>
+      <w:lvlText w:val=""/>
+      <w:lvlJc w:val="left"/>
+      <w:pPr>
+        <w:ind w:left="5760" w:hanging="360"/>
+      </w:pPr>
+      <w:rPr>
+        <w:rFonts w:ascii="Symbol" w:hAnsi="Symbol" w:hint="default"/>
+      </w:rPr>
+    </w:lvl>
+    <w:lvl w:ilvl="7" w:tplc="0C0A0003" w:tentative="1">
+      <w:start w:val="1"/>
+      <w:numFmt w:val="bullet"/>
+      <w:lvlText w:val="o"/>
+      <w:lvlJc w:val="left"/>
+      <w:pPr>
+        <w:ind w:left="6480" w:hanging="360"/>
+      </w:pPr>
+      <w:rPr>
+        <w:rFonts w:ascii="Courier New" w:hAnsi="Courier New" w:cs="Courier New" w:hint="default"/>
+      </w:rPr>
+    </w:lvl>
+    <w:lvl w:ilvl="8" w:tplc="0C0A0005" w:tentative="1">
+      <w:start w:val="1"/>
+      <w:numFmt w:val="bullet"/>
+      <w:lvlText w:val=""/>
+      <w:lvlJc w:val="left"/>
+      <w:pPr>
+        <w:ind w:left="7200" w:hanging="360"/>
+      </w:pPr>
+      <w:rPr>
+        <w:rFonts w:ascii="Wingdings" w:hAnsi="Wingdings" w:hint="default"/>
+      </w:rPr>
+    </w:lvl>
+  </w:abstractNum>
+  <w:abstractNum w:abstractNumId="6" w15:restartNumberingAfterBreak="0">
     <w:nsid w:val="10123D11"/>
     <w:multiLevelType w:val="hybridMultilevel"/>
     <w:tmpl w:val="DE726FF0"/>
@@ -3550,7 +3099,7 @@
       </w:pPr>
     </w:lvl>
   </w:abstractNum>
-  <w:abstractNum w:abstractNumId="3" w15:restartNumberingAfterBreak="0">
+  <w:abstractNum w:abstractNumId="7" w15:restartNumberingAfterBreak="0">
     <w:nsid w:val="142469B8"/>
     <w:multiLevelType w:val="multilevel"/>
     <w:tmpl w:val="0240C32E"/>
@@ -3663,7 +3212,7 @@
       </w:pPr>
     </w:lvl>
   </w:abstractNum>
-  <w:abstractNum w:abstractNumId="4" w15:restartNumberingAfterBreak="0">
+  <w:abstractNum w:abstractNumId="8" w15:restartNumberingAfterBreak="0">
     <w:nsid w:val="15690824"/>
     <w:multiLevelType w:val="multilevel"/>
     <w:tmpl w:val="ADFE98F0"/>
@@ -3776,7 +3325,7 @@
       </w:pPr>
     </w:lvl>
   </w:abstractNum>
-  <w:abstractNum w:abstractNumId="5" w15:restartNumberingAfterBreak="0">
+  <w:abstractNum w:abstractNumId="9" w15:restartNumberingAfterBreak="0">
     <w:nsid w:val="1B5C47C4"/>
     <w:multiLevelType w:val="hybridMultilevel"/>
     <w:tmpl w:val="FD6EF990"/>
@@ -3889,7 +3438,7 @@
       </w:rPr>
     </w:lvl>
   </w:abstractNum>
-  <w:abstractNum w:abstractNumId="6" w15:restartNumberingAfterBreak="0">
+  <w:abstractNum w:abstractNumId="10" w15:restartNumberingAfterBreak="0">
     <w:nsid w:val="1BC34293"/>
     <w:multiLevelType w:val="hybridMultilevel"/>
     <w:tmpl w:val="FBC8D922"/>
@@ -3978,7 +3527,7 @@
       </w:pPr>
     </w:lvl>
   </w:abstractNum>
-  <w:abstractNum w:abstractNumId="7" w15:restartNumberingAfterBreak="0">
+  <w:abstractNum w:abstractNumId="11" w15:restartNumberingAfterBreak="0">
     <w:nsid w:val="20685EFD"/>
     <w:multiLevelType w:val="hybridMultilevel"/>
     <w:tmpl w:val="D0EEE0D8"/>
@@ -4067,7 +3616,7 @@
       </w:pPr>
     </w:lvl>
   </w:abstractNum>
-  <w:abstractNum w:abstractNumId="8" w15:restartNumberingAfterBreak="0">
+  <w:abstractNum w:abstractNumId="12" w15:restartNumberingAfterBreak="0">
     <w:nsid w:val="22A01AEB"/>
     <w:multiLevelType w:val="hybridMultilevel"/>
     <w:tmpl w:val="BD785F8A"/>
@@ -4180,7 +3729,7 @@
       </w:rPr>
     </w:lvl>
   </w:abstractNum>
-  <w:abstractNum w:abstractNumId="9" w15:restartNumberingAfterBreak="0">
+  <w:abstractNum w:abstractNumId="13" w15:restartNumberingAfterBreak="0">
     <w:nsid w:val="25487848"/>
     <w:multiLevelType w:val="multilevel"/>
     <w:tmpl w:val="756C322C"/>
@@ -4293,7 +3842,7 @@
       </w:pPr>
     </w:lvl>
   </w:abstractNum>
-  <w:abstractNum w:abstractNumId="10" w15:restartNumberingAfterBreak="0">
+  <w:abstractNum w:abstractNumId="14" w15:restartNumberingAfterBreak="0">
     <w:nsid w:val="255031BC"/>
     <w:multiLevelType w:val="hybridMultilevel"/>
     <w:tmpl w:val="694AB7C0"/>
@@ -4406,7 +3955,7 @@
       </w:rPr>
     </w:lvl>
   </w:abstractNum>
-  <w:abstractNum w:abstractNumId="11" w15:restartNumberingAfterBreak="0">
+  <w:abstractNum w:abstractNumId="15" w15:restartNumberingAfterBreak="0">
     <w:nsid w:val="3D2B5D68"/>
     <w:multiLevelType w:val="hybridMultilevel"/>
     <w:tmpl w:val="7040A29E"/>
@@ -4519,7 +4068,7 @@
       </w:rPr>
     </w:lvl>
   </w:abstractNum>
-  <w:abstractNum w:abstractNumId="12" w15:restartNumberingAfterBreak="0">
+  <w:abstractNum w:abstractNumId="16" w15:restartNumberingAfterBreak="0">
     <w:nsid w:val="44EE165A"/>
     <w:multiLevelType w:val="hybridMultilevel"/>
     <w:tmpl w:val="3E6C3B02"/>
@@ -4608,7 +4157,233 @@
       </w:pPr>
     </w:lvl>
   </w:abstractNum>
-  <w:abstractNum w:abstractNumId="13" w15:restartNumberingAfterBreak="0">
+  <w:abstractNum w:abstractNumId="17" w15:restartNumberingAfterBreak="0">
+    <w:nsid w:val="452C659F"/>
+    <w:multiLevelType w:val="hybridMultilevel"/>
+    <w:tmpl w:val="BDD2BA72"/>
+    <w:lvl w:ilvl="0" w:tplc="0C0A0001">
+      <w:start w:val="1"/>
+      <w:numFmt w:val="bullet"/>
+      <w:lvlText w:val=""/>
+      <w:lvlJc w:val="left"/>
+      <w:pPr>
+        <w:ind w:left="1440" w:hanging="360"/>
+      </w:pPr>
+      <w:rPr>
+        <w:rFonts w:ascii="Symbol" w:hAnsi="Symbol" w:hint="default"/>
+      </w:rPr>
+    </w:lvl>
+    <w:lvl w:ilvl="1" w:tplc="0C0A0003" w:tentative="1">
+      <w:start w:val="1"/>
+      <w:numFmt w:val="bullet"/>
+      <w:lvlText w:val="o"/>
+      <w:lvlJc w:val="left"/>
+      <w:pPr>
+        <w:ind w:left="2160" w:hanging="360"/>
+      </w:pPr>
+      <w:rPr>
+        <w:rFonts w:ascii="Courier New" w:hAnsi="Courier New" w:cs="Courier New" w:hint="default"/>
+      </w:rPr>
+    </w:lvl>
+    <w:lvl w:ilvl="2" w:tplc="0C0A0005" w:tentative="1">
+      <w:start w:val="1"/>
+      <w:numFmt w:val="bullet"/>
+      <w:lvlText w:val=""/>
+      <w:lvlJc w:val="left"/>
+      <w:pPr>
+        <w:ind w:left="2880" w:hanging="360"/>
+      </w:pPr>
+      <w:rPr>
+        <w:rFonts w:ascii="Wingdings" w:hAnsi="Wingdings" w:hint="default"/>
+      </w:rPr>
+    </w:lvl>
+    <w:lvl w:ilvl="3" w:tplc="0C0A0001" w:tentative="1">
+      <w:start w:val="1"/>
+      <w:numFmt w:val="bullet"/>
+      <w:lvlText w:val=""/>
+      <w:lvlJc w:val="left"/>
+      <w:pPr>
+        <w:ind w:left="3600" w:hanging="360"/>
+      </w:pPr>
+      <w:rPr>
+        <w:rFonts w:ascii="Symbol" w:hAnsi="Symbol" w:hint="default"/>
+      </w:rPr>
+    </w:lvl>
+    <w:lvl w:ilvl="4" w:tplc="0C0A0003" w:tentative="1">
+      <w:start w:val="1"/>
+      <w:numFmt w:val="bullet"/>
+      <w:lvlText w:val="o"/>
+      <w:lvlJc w:val="left"/>
+      <w:pPr>
+        <w:ind w:left="4320" w:hanging="360"/>
+      </w:pPr>
+      <w:rPr>
+        <w:rFonts w:ascii="Courier New" w:hAnsi="Courier New" w:cs="Courier New" w:hint="default"/>
+      </w:rPr>
+    </w:lvl>
+    <w:lvl w:ilvl="5" w:tplc="0C0A0005" w:tentative="1">
+      <w:start w:val="1"/>
+      <w:numFmt w:val="bullet"/>
+      <w:lvlText w:val=""/>
+      <w:lvlJc w:val="left"/>
+      <w:pPr>
+        <w:ind w:left="5040" w:hanging="360"/>
+      </w:pPr>
+      <w:rPr>
+        <w:rFonts w:ascii="Wingdings" w:hAnsi="Wingdings" w:hint="default"/>
+      </w:rPr>
+    </w:lvl>
+    <w:lvl w:ilvl="6" w:tplc="0C0A0001" w:tentative="1">
+      <w:start w:val="1"/>
+      <w:numFmt w:val="bullet"/>
+      <w:lvlText w:val=""/>
+      <w:lvlJc w:val="left"/>
+      <w:pPr>
+        <w:ind w:left="5760" w:hanging="360"/>
+      </w:pPr>
+      <w:rPr>
+        <w:rFonts w:ascii="Symbol" w:hAnsi="Symbol" w:hint="default"/>
+      </w:rPr>
+    </w:lvl>
+    <w:lvl w:ilvl="7" w:tplc="0C0A0003" w:tentative="1">
+      <w:start w:val="1"/>
+      <w:numFmt w:val="bullet"/>
+      <w:lvlText w:val="o"/>
+      <w:lvlJc w:val="left"/>
+      <w:pPr>
+        <w:ind w:left="6480" w:hanging="360"/>
+      </w:pPr>
+      <w:rPr>
+        <w:rFonts w:ascii="Courier New" w:hAnsi="Courier New" w:cs="Courier New" w:hint="default"/>
+      </w:rPr>
+    </w:lvl>
+    <w:lvl w:ilvl="8" w:tplc="0C0A0005" w:tentative="1">
+      <w:start w:val="1"/>
+      <w:numFmt w:val="bullet"/>
+      <w:lvlText w:val=""/>
+      <w:lvlJc w:val="left"/>
+      <w:pPr>
+        <w:ind w:left="7200" w:hanging="360"/>
+      </w:pPr>
+      <w:rPr>
+        <w:rFonts w:ascii="Wingdings" w:hAnsi="Wingdings" w:hint="default"/>
+      </w:rPr>
+    </w:lvl>
+  </w:abstractNum>
+  <w:abstractNum w:abstractNumId="18" w15:restartNumberingAfterBreak="0">
+    <w:nsid w:val="4557629F"/>
+    <w:multiLevelType w:val="hybridMultilevel"/>
+    <w:tmpl w:val="7AC8EF3C"/>
+    <w:lvl w:ilvl="0" w:tplc="0C0A0001">
+      <w:start w:val="1"/>
+      <w:numFmt w:val="bullet"/>
+      <w:lvlText w:val=""/>
+      <w:lvlJc w:val="left"/>
+      <w:pPr>
+        <w:ind w:left="1428" w:hanging="360"/>
+      </w:pPr>
+      <w:rPr>
+        <w:rFonts w:ascii="Symbol" w:hAnsi="Symbol" w:hint="default"/>
+      </w:rPr>
+    </w:lvl>
+    <w:lvl w:ilvl="1" w:tplc="0C0A0003" w:tentative="1">
+      <w:start w:val="1"/>
+      <w:numFmt w:val="bullet"/>
+      <w:lvlText w:val="o"/>
+      <w:lvlJc w:val="left"/>
+      <w:pPr>
+        <w:ind w:left="2148" w:hanging="360"/>
+      </w:pPr>
+      <w:rPr>
+        <w:rFonts w:ascii="Courier New" w:hAnsi="Courier New" w:cs="Courier New" w:hint="default"/>
+      </w:rPr>
+    </w:lvl>
+    <w:lvl w:ilvl="2" w:tplc="0C0A0005" w:tentative="1">
+      <w:start w:val="1"/>
+      <w:numFmt w:val="bullet"/>
+      <w:lvlText w:val=""/>
+      <w:lvlJc w:val="left"/>
+      <w:pPr>
+        <w:ind w:left="2868" w:hanging="360"/>
+      </w:pPr>
+      <w:rPr>
+        <w:rFonts w:ascii="Wingdings" w:hAnsi="Wingdings" w:hint="default"/>
+      </w:rPr>
+    </w:lvl>
+    <w:lvl w:ilvl="3" w:tplc="0C0A0001" w:tentative="1">
+      <w:start w:val="1"/>
+      <w:numFmt w:val="bullet"/>
+      <w:lvlText w:val=""/>
+      <w:lvlJc w:val="left"/>
+      <w:pPr>
+        <w:ind w:left="3588" w:hanging="360"/>
+      </w:pPr>
+      <w:rPr>
+        <w:rFonts w:ascii="Symbol" w:hAnsi="Symbol" w:hint="default"/>
+      </w:rPr>
+    </w:lvl>
+    <w:lvl w:ilvl="4" w:tplc="0C0A0003" w:tentative="1">
+      <w:start w:val="1"/>
+      <w:numFmt w:val="bullet"/>
+      <w:lvlText w:val="o"/>
+      <w:lvlJc w:val="left"/>
+      <w:pPr>
+        <w:ind w:left="4308" w:hanging="360"/>
+      </w:pPr>
+      <w:rPr>
+        <w:rFonts w:ascii="Courier New" w:hAnsi="Courier New" w:cs="Courier New" w:hint="default"/>
+      </w:rPr>
+    </w:lvl>
+    <w:lvl w:ilvl="5" w:tplc="0C0A0005" w:tentative="1">
+      <w:start w:val="1"/>
+      <w:numFmt w:val="bullet"/>
+      <w:lvlText w:val=""/>
+      <w:lvlJc w:val="left"/>
+      <w:pPr>
+        <w:ind w:left="5028" w:hanging="360"/>
+      </w:pPr>
+      <w:rPr>
+        <w:rFonts w:ascii="Wingdings" w:hAnsi="Wingdings" w:hint="default"/>
+      </w:rPr>
+    </w:lvl>
+    <w:lvl w:ilvl="6" w:tplc="0C0A0001" w:tentative="1">
+      <w:start w:val="1"/>
+      <w:numFmt w:val="bullet"/>
+      <w:lvlText w:val=""/>
+      <w:lvlJc w:val="left"/>
+      <w:pPr>
+        <w:ind w:left="5748" w:hanging="360"/>
+      </w:pPr>
+      <w:rPr>
+        <w:rFonts w:ascii="Symbol" w:hAnsi="Symbol" w:hint="default"/>
+      </w:rPr>
+    </w:lvl>
+    <w:lvl w:ilvl="7" w:tplc="0C0A0003" w:tentative="1">
+      <w:start w:val="1"/>
+      <w:numFmt w:val="bullet"/>
+      <w:lvlText w:val="o"/>
+      <w:lvlJc w:val="left"/>
+      <w:pPr>
+        <w:ind w:left="6468" w:hanging="360"/>
+      </w:pPr>
+      <w:rPr>
+        <w:rFonts w:ascii="Courier New" w:hAnsi="Courier New" w:cs="Courier New" w:hint="default"/>
+      </w:rPr>
+    </w:lvl>
+    <w:lvl w:ilvl="8" w:tplc="0C0A0005" w:tentative="1">
+      <w:start w:val="1"/>
+      <w:numFmt w:val="bullet"/>
+      <w:lvlText w:val=""/>
+      <w:lvlJc w:val="left"/>
+      <w:pPr>
+        <w:ind w:left="7188" w:hanging="360"/>
+      </w:pPr>
+      <w:rPr>
+        <w:rFonts w:ascii="Wingdings" w:hAnsi="Wingdings" w:hint="default"/>
+      </w:rPr>
+    </w:lvl>
+  </w:abstractNum>
+  <w:abstractNum w:abstractNumId="19" w15:restartNumberingAfterBreak="0">
     <w:nsid w:val="4AC07671"/>
     <w:multiLevelType w:val="hybridMultilevel"/>
     <w:tmpl w:val="29F6237A"/>
@@ -4697,7 +4472,7 @@
       </w:pPr>
     </w:lvl>
   </w:abstractNum>
-  <w:abstractNum w:abstractNumId="14" w15:restartNumberingAfterBreak="0">
+  <w:abstractNum w:abstractNumId="20" w15:restartNumberingAfterBreak="0">
     <w:nsid w:val="4DCC54D4"/>
     <w:multiLevelType w:val="hybridMultilevel"/>
     <w:tmpl w:val="FF82BFCE"/>
@@ -4810,7 +4585,120 @@
       </w:rPr>
     </w:lvl>
   </w:abstractNum>
-  <w:abstractNum w:abstractNumId="15" w15:restartNumberingAfterBreak="0">
+  <w:abstractNum w:abstractNumId="21" w15:restartNumberingAfterBreak="0">
+    <w:nsid w:val="50B31D6C"/>
+    <w:multiLevelType w:val="hybridMultilevel"/>
+    <w:tmpl w:val="D9424266"/>
+    <w:lvl w:ilvl="0" w:tplc="0C0A0001">
+      <w:start w:val="1"/>
+      <w:numFmt w:val="bullet"/>
+      <w:lvlText w:val=""/>
+      <w:lvlJc w:val="left"/>
+      <w:pPr>
+        <w:ind w:left="1440" w:hanging="360"/>
+      </w:pPr>
+      <w:rPr>
+        <w:rFonts w:ascii="Symbol" w:hAnsi="Symbol" w:hint="default"/>
+      </w:rPr>
+    </w:lvl>
+    <w:lvl w:ilvl="1" w:tplc="0C0A0003" w:tentative="1">
+      <w:start w:val="1"/>
+      <w:numFmt w:val="bullet"/>
+      <w:lvlText w:val="o"/>
+      <w:lvlJc w:val="left"/>
+      <w:pPr>
+        <w:ind w:left="2160" w:hanging="360"/>
+      </w:pPr>
+      <w:rPr>
+        <w:rFonts w:ascii="Courier New" w:hAnsi="Courier New" w:cs="Courier New" w:hint="default"/>
+      </w:rPr>
+    </w:lvl>
+    <w:lvl w:ilvl="2" w:tplc="0C0A0005" w:tentative="1">
+      <w:start w:val="1"/>
+      <w:numFmt w:val="bullet"/>
+      <w:lvlText w:val=""/>
+      <w:lvlJc w:val="left"/>
+      <w:pPr>
+        <w:ind w:left="2880" w:hanging="360"/>
+      </w:pPr>
+      <w:rPr>
+        <w:rFonts w:ascii="Wingdings" w:hAnsi="Wingdings" w:hint="default"/>
+      </w:rPr>
+    </w:lvl>
+    <w:lvl w:ilvl="3" w:tplc="0C0A0001" w:tentative="1">
+      <w:start w:val="1"/>
+      <w:numFmt w:val="bullet"/>
+      <w:lvlText w:val=""/>
+      <w:lvlJc w:val="left"/>
+      <w:pPr>
+        <w:ind w:left="3600" w:hanging="360"/>
+      </w:pPr>
+      <w:rPr>
+        <w:rFonts w:ascii="Symbol" w:hAnsi="Symbol" w:hint="default"/>
+      </w:rPr>
+    </w:lvl>
+    <w:lvl w:ilvl="4" w:tplc="0C0A0003" w:tentative="1">
+      <w:start w:val="1"/>
+      <w:numFmt w:val="bullet"/>
+      <w:lvlText w:val="o"/>
+      <w:lvlJc w:val="left"/>
+      <w:pPr>
+        <w:ind w:left="4320" w:hanging="360"/>
+      </w:pPr>
+      <w:rPr>
+        <w:rFonts w:ascii="Courier New" w:hAnsi="Courier New" w:cs="Courier New" w:hint="default"/>
+      </w:rPr>
+    </w:lvl>
+    <w:lvl w:ilvl="5" w:tplc="0C0A0005" w:tentative="1">
+      <w:start w:val="1"/>
+      <w:numFmt w:val="bullet"/>
+      <w:lvlText w:val=""/>
+      <w:lvlJc w:val="left"/>
+      <w:pPr>
+        <w:ind w:left="5040" w:hanging="360"/>
+      </w:pPr>
+      <w:rPr>
+        <w:rFonts w:ascii="Wingdings" w:hAnsi="Wingdings" w:hint="default"/>
+      </w:rPr>
+    </w:lvl>
+    <w:lvl w:ilvl="6" w:tplc="0C0A0001" w:tentative="1">
+      <w:start w:val="1"/>
+      <w:numFmt w:val="bullet"/>
+      <w:lvlText w:val=""/>
+      <w:lvlJc w:val="left"/>
+      <w:pPr>
+        <w:ind w:left="5760" w:hanging="360"/>
+      </w:pPr>
+      <w:rPr>
+        <w:rFonts w:ascii="Symbol" w:hAnsi="Symbol" w:hint="default"/>
+      </w:rPr>
+    </w:lvl>
+    <w:lvl w:ilvl="7" w:tplc="0C0A0003" w:tentative="1">
+      <w:start w:val="1"/>
+      <w:numFmt w:val="bullet"/>
+      <w:lvlText w:val="o"/>
+      <w:lvlJc w:val="left"/>
+      <w:pPr>
+        <w:ind w:left="6480" w:hanging="360"/>
+      </w:pPr>
+      <w:rPr>
+        <w:rFonts w:ascii="Courier New" w:hAnsi="Courier New" w:cs="Courier New" w:hint="default"/>
+      </w:rPr>
+    </w:lvl>
+    <w:lvl w:ilvl="8" w:tplc="0C0A0005" w:tentative="1">
+      <w:start w:val="1"/>
+      <w:numFmt w:val="bullet"/>
+      <w:lvlText w:val=""/>
+      <w:lvlJc w:val="left"/>
+      <w:pPr>
+        <w:ind w:left="7200" w:hanging="360"/>
+      </w:pPr>
+      <w:rPr>
+        <w:rFonts w:ascii="Wingdings" w:hAnsi="Wingdings" w:hint="default"/>
+      </w:rPr>
+    </w:lvl>
+  </w:abstractNum>
+  <w:abstractNum w:abstractNumId="22" w15:restartNumberingAfterBreak="0">
     <w:nsid w:val="5D58335F"/>
     <w:multiLevelType w:val="multilevel"/>
     <w:tmpl w:val="DE5CF44A"/>
@@ -4923,7 +4811,7 @@
       </w:pPr>
     </w:lvl>
   </w:abstractNum>
-  <w:abstractNum w:abstractNumId="16" w15:restartNumberingAfterBreak="0">
+  <w:abstractNum w:abstractNumId="23" w15:restartNumberingAfterBreak="0">
     <w:nsid w:val="5E02446F"/>
     <w:multiLevelType w:val="hybridMultilevel"/>
     <w:tmpl w:val="297A8B56"/>
@@ -5036,7 +4924,120 @@
       </w:rPr>
     </w:lvl>
   </w:abstractNum>
-  <w:abstractNum w:abstractNumId="17" w15:restartNumberingAfterBreak="0">
+  <w:abstractNum w:abstractNumId="24" w15:restartNumberingAfterBreak="0">
+    <w:nsid w:val="620517F3"/>
+    <w:multiLevelType w:val="hybridMultilevel"/>
+    <w:tmpl w:val="F9DE3F4C"/>
+    <w:lvl w:ilvl="0" w:tplc="0C0A0001">
+      <w:start w:val="1"/>
+      <w:numFmt w:val="bullet"/>
+      <w:lvlText w:val=""/>
+      <w:lvlJc w:val="left"/>
+      <w:pPr>
+        <w:ind w:left="1440" w:hanging="360"/>
+      </w:pPr>
+      <w:rPr>
+        <w:rFonts w:ascii="Symbol" w:hAnsi="Symbol" w:hint="default"/>
+      </w:rPr>
+    </w:lvl>
+    <w:lvl w:ilvl="1" w:tplc="0C0A0003" w:tentative="1">
+      <w:start w:val="1"/>
+      <w:numFmt w:val="bullet"/>
+      <w:lvlText w:val="o"/>
+      <w:lvlJc w:val="left"/>
+      <w:pPr>
+        <w:ind w:left="2160" w:hanging="360"/>
+      </w:pPr>
+      <w:rPr>
+        <w:rFonts w:ascii="Courier New" w:hAnsi="Courier New" w:cs="Courier New" w:hint="default"/>
+      </w:rPr>
+    </w:lvl>
+    <w:lvl w:ilvl="2" w:tplc="0C0A0005" w:tentative="1">
+      <w:start w:val="1"/>
+      <w:numFmt w:val="bullet"/>
+      <w:lvlText w:val=""/>
+      <w:lvlJc w:val="left"/>
+      <w:pPr>
+        <w:ind w:left="2880" w:hanging="360"/>
+      </w:pPr>
+      <w:rPr>
+        <w:rFonts w:ascii="Wingdings" w:hAnsi="Wingdings" w:hint="default"/>
+      </w:rPr>
+    </w:lvl>
+    <w:lvl w:ilvl="3" w:tplc="0C0A0001" w:tentative="1">
+      <w:start w:val="1"/>
+      <w:numFmt w:val="bullet"/>
+      <w:lvlText w:val=""/>
+      <w:lvlJc w:val="left"/>
+      <w:pPr>
+        <w:ind w:left="3600" w:hanging="360"/>
+      </w:pPr>
+      <w:rPr>
+        <w:rFonts w:ascii="Symbol" w:hAnsi="Symbol" w:hint="default"/>
+      </w:rPr>
+    </w:lvl>
+    <w:lvl w:ilvl="4" w:tplc="0C0A0003" w:tentative="1">
+      <w:start w:val="1"/>
+      <w:numFmt w:val="bullet"/>
+      <w:lvlText w:val="o"/>
+      <w:lvlJc w:val="left"/>
+      <w:pPr>
+        <w:ind w:left="4320" w:hanging="360"/>
+      </w:pPr>
+      <w:rPr>
+        <w:rFonts w:ascii="Courier New" w:hAnsi="Courier New" w:cs="Courier New" w:hint="default"/>
+      </w:rPr>
+    </w:lvl>
+    <w:lvl w:ilvl="5" w:tplc="0C0A0005" w:tentative="1">
+      <w:start w:val="1"/>
+      <w:numFmt w:val="bullet"/>
+      <w:lvlText w:val=""/>
+      <w:lvlJc w:val="left"/>
+      <w:pPr>
+        <w:ind w:left="5040" w:hanging="360"/>
+      </w:pPr>
+      <w:rPr>
+        <w:rFonts w:ascii="Wingdings" w:hAnsi="Wingdings" w:hint="default"/>
+      </w:rPr>
+    </w:lvl>
+    <w:lvl w:ilvl="6" w:tplc="0C0A0001" w:tentative="1">
+      <w:start w:val="1"/>
+      <w:numFmt w:val="bullet"/>
+      <w:lvlText w:val=""/>
+      <w:lvlJc w:val="left"/>
+      <w:pPr>
+        <w:ind w:left="5760" w:hanging="360"/>
+      </w:pPr>
+      <w:rPr>
+        <w:rFonts w:ascii="Symbol" w:hAnsi="Symbol" w:hint="default"/>
+      </w:rPr>
+    </w:lvl>
+    <w:lvl w:ilvl="7" w:tplc="0C0A0003" w:tentative="1">
+      <w:start w:val="1"/>
+      <w:numFmt w:val="bullet"/>
+      <w:lvlText w:val="o"/>
+      <w:lvlJc w:val="left"/>
+      <w:pPr>
+        <w:ind w:left="6480" w:hanging="360"/>
+      </w:pPr>
+      <w:rPr>
+        <w:rFonts w:ascii="Courier New" w:hAnsi="Courier New" w:cs="Courier New" w:hint="default"/>
+      </w:rPr>
+    </w:lvl>
+    <w:lvl w:ilvl="8" w:tplc="0C0A0005" w:tentative="1">
+      <w:start w:val="1"/>
+      <w:numFmt w:val="bullet"/>
+      <w:lvlText w:val=""/>
+      <w:lvlJc w:val="left"/>
+      <w:pPr>
+        <w:ind w:left="7200" w:hanging="360"/>
+      </w:pPr>
+      <w:rPr>
+        <w:rFonts w:ascii="Wingdings" w:hAnsi="Wingdings" w:hint="default"/>
+      </w:rPr>
+    </w:lvl>
+  </w:abstractNum>
+  <w:abstractNum w:abstractNumId="25" w15:restartNumberingAfterBreak="0">
     <w:nsid w:val="627F7F4F"/>
     <w:multiLevelType w:val="hybridMultilevel"/>
     <w:tmpl w:val="D340FC1A"/>
@@ -5127,7 +5128,7 @@
       </w:pPr>
     </w:lvl>
   </w:abstractNum>
-  <w:abstractNum w:abstractNumId="18" w15:restartNumberingAfterBreak="0">
+  <w:abstractNum w:abstractNumId="26" w15:restartNumberingAfterBreak="0">
     <w:nsid w:val="67085B1D"/>
     <w:multiLevelType w:val="hybridMultilevel"/>
     <w:tmpl w:val="472A9CBE"/>
@@ -5216,7 +5217,7 @@
       </w:pPr>
     </w:lvl>
   </w:abstractNum>
-  <w:abstractNum w:abstractNumId="19" w15:restartNumberingAfterBreak="0">
+  <w:abstractNum w:abstractNumId="27" w15:restartNumberingAfterBreak="0">
     <w:nsid w:val="6A004CB6"/>
     <w:multiLevelType w:val="hybridMultilevel"/>
     <w:tmpl w:val="475E68C2"/>
@@ -5329,7 +5330,7 @@
       </w:rPr>
     </w:lvl>
   </w:abstractNum>
-  <w:abstractNum w:abstractNumId="20" w15:restartNumberingAfterBreak="0">
+  <w:abstractNum w:abstractNumId="28" w15:restartNumberingAfterBreak="0">
     <w:nsid w:val="716A39D8"/>
     <w:multiLevelType w:val="hybridMultilevel"/>
     <w:tmpl w:val="81040CE4"/>
@@ -5442,7 +5443,7 @@
       </w:rPr>
     </w:lvl>
   </w:abstractNum>
-  <w:abstractNum w:abstractNumId="21" w15:restartNumberingAfterBreak="0">
+  <w:abstractNum w:abstractNumId="29" w15:restartNumberingAfterBreak="0">
     <w:nsid w:val="75BC08EB"/>
     <w:multiLevelType w:val="hybridMultilevel"/>
     <w:tmpl w:val="788645D0"/>
@@ -5555,7 +5556,120 @@
       </w:rPr>
     </w:lvl>
   </w:abstractNum>
-  <w:abstractNum w:abstractNumId="22" w15:restartNumberingAfterBreak="0">
+  <w:abstractNum w:abstractNumId="30" w15:restartNumberingAfterBreak="0">
+    <w:nsid w:val="75F04EE6"/>
+    <w:multiLevelType w:val="hybridMultilevel"/>
+    <w:tmpl w:val="292E4D1E"/>
+    <w:lvl w:ilvl="0" w:tplc="0C0A0001">
+      <w:start w:val="1"/>
+      <w:numFmt w:val="bullet"/>
+      <w:lvlText w:val=""/>
+      <w:lvlJc w:val="left"/>
+      <w:pPr>
+        <w:ind w:left="1440" w:hanging="360"/>
+      </w:pPr>
+      <w:rPr>
+        <w:rFonts w:ascii="Symbol" w:hAnsi="Symbol" w:hint="default"/>
+      </w:rPr>
+    </w:lvl>
+    <w:lvl w:ilvl="1" w:tplc="0C0A0003" w:tentative="1">
+      <w:start w:val="1"/>
+      <w:numFmt w:val="bullet"/>
+      <w:lvlText w:val="o"/>
+      <w:lvlJc w:val="left"/>
+      <w:pPr>
+        <w:ind w:left="2160" w:hanging="360"/>
+      </w:pPr>
+      <w:rPr>
+        <w:rFonts w:ascii="Courier New" w:hAnsi="Courier New" w:cs="Courier New" w:hint="default"/>
+      </w:rPr>
+    </w:lvl>
+    <w:lvl w:ilvl="2" w:tplc="0C0A0005" w:tentative="1">
+      <w:start w:val="1"/>
+      <w:numFmt w:val="bullet"/>
+      <w:lvlText w:val=""/>
+      <w:lvlJc w:val="left"/>
+      <w:pPr>
+        <w:ind w:left="2880" w:hanging="360"/>
+      </w:pPr>
+      <w:rPr>
+        <w:rFonts w:ascii="Wingdings" w:hAnsi="Wingdings" w:hint="default"/>
+      </w:rPr>
+    </w:lvl>
+    <w:lvl w:ilvl="3" w:tplc="0C0A0001" w:tentative="1">
+      <w:start w:val="1"/>
+      <w:numFmt w:val="bullet"/>
+      <w:lvlText w:val=""/>
+      <w:lvlJc w:val="left"/>
+      <w:pPr>
+        <w:ind w:left="3600" w:hanging="360"/>
+      </w:pPr>
+      <w:rPr>
+        <w:rFonts w:ascii="Symbol" w:hAnsi="Symbol" w:hint="default"/>
+      </w:rPr>
+    </w:lvl>
+    <w:lvl w:ilvl="4" w:tplc="0C0A0003" w:tentative="1">
+      <w:start w:val="1"/>
+      <w:numFmt w:val="bullet"/>
+      <w:lvlText w:val="o"/>
+      <w:lvlJc w:val="left"/>
+      <w:pPr>
+        <w:ind w:left="4320" w:hanging="360"/>
+      </w:pPr>
+      <w:rPr>
+        <w:rFonts w:ascii="Courier New" w:hAnsi="Courier New" w:cs="Courier New" w:hint="default"/>
+      </w:rPr>
+    </w:lvl>
+    <w:lvl w:ilvl="5" w:tplc="0C0A0005" w:tentative="1">
+      <w:start w:val="1"/>
+      <w:numFmt w:val="bullet"/>
+      <w:lvlText w:val=""/>
+      <w:lvlJc w:val="left"/>
+      <w:pPr>
+        <w:ind w:left="5040" w:hanging="360"/>
+      </w:pPr>
+      <w:rPr>
+        <w:rFonts w:ascii="Wingdings" w:hAnsi="Wingdings" w:hint="default"/>
+      </w:rPr>
+    </w:lvl>
+    <w:lvl w:ilvl="6" w:tplc="0C0A0001" w:tentative="1">
+      <w:start w:val="1"/>
+      <w:numFmt w:val="bullet"/>
+      <w:lvlText w:val=""/>
+      <w:lvlJc w:val="left"/>
+      <w:pPr>
+        <w:ind w:left="5760" w:hanging="360"/>
+      </w:pPr>
+      <w:rPr>
+        <w:rFonts w:ascii="Symbol" w:hAnsi="Symbol" w:hint="default"/>
+      </w:rPr>
+    </w:lvl>
+    <w:lvl w:ilvl="7" w:tplc="0C0A0003" w:tentative="1">
+      <w:start w:val="1"/>
+      <w:numFmt w:val="bullet"/>
+      <w:lvlText w:val="o"/>
+      <w:lvlJc w:val="left"/>
+      <w:pPr>
+        <w:ind w:left="6480" w:hanging="360"/>
+      </w:pPr>
+      <w:rPr>
+        <w:rFonts w:ascii="Courier New" w:hAnsi="Courier New" w:cs="Courier New" w:hint="default"/>
+      </w:rPr>
+    </w:lvl>
+    <w:lvl w:ilvl="8" w:tplc="0C0A0005" w:tentative="1">
+      <w:start w:val="1"/>
+      <w:numFmt w:val="bullet"/>
+      <w:lvlText w:val=""/>
+      <w:lvlJc w:val="left"/>
+      <w:pPr>
+        <w:ind w:left="7200" w:hanging="360"/>
+      </w:pPr>
+      <w:rPr>
+        <w:rFonts w:ascii="Wingdings" w:hAnsi="Wingdings" w:hint="default"/>
+      </w:rPr>
+    </w:lvl>
+  </w:abstractNum>
+  <w:abstractNum w:abstractNumId="31" w15:restartNumberingAfterBreak="0">
     <w:nsid w:val="770A7BBC"/>
     <w:multiLevelType w:val="hybridMultilevel"/>
     <w:tmpl w:val="6B3A071A"/>
@@ -5669,73 +5783,100 @@
     </w:lvl>
   </w:abstractNum>
   <w:num w:numId="1" w16cid:durableId="263537509">
+    <w:abstractNumId w:val="19"/>
+  </w:num>
+  <w:num w:numId="2" w16cid:durableId="566496313">
+    <w:abstractNumId w:val="23"/>
+  </w:num>
+  <w:num w:numId="3" w16cid:durableId="779495827">
+    <w:abstractNumId w:val="11"/>
+  </w:num>
+  <w:num w:numId="4" w16cid:durableId="1014722644">
+    <w:abstractNumId w:val="14"/>
+  </w:num>
+  <w:num w:numId="5" w16cid:durableId="1856186999">
+    <w:abstractNumId w:val="6"/>
+  </w:num>
+  <w:num w:numId="6" w16cid:durableId="312297249">
+    <w:abstractNumId w:val="16"/>
+  </w:num>
+  <w:num w:numId="7" w16cid:durableId="1226405149">
+    <w:abstractNumId w:val="25"/>
+  </w:num>
+  <w:num w:numId="8" w16cid:durableId="570239169">
+    <w:abstractNumId w:val="22"/>
+  </w:num>
+  <w:num w:numId="9" w16cid:durableId="470876258">
+    <w:abstractNumId w:val="10"/>
+  </w:num>
+  <w:num w:numId="10" w16cid:durableId="407385202">
     <w:abstractNumId w:val="13"/>
   </w:num>
-  <w:num w:numId="2" w16cid:durableId="566496313">
-    <w:abstractNumId w:val="16"/>
+  <w:num w:numId="11" w16cid:durableId="1408259822">
+    <w:abstractNumId w:val="26"/>
   </w:num>
-  <w:num w:numId="3" w16cid:durableId="779495827">
+  <w:num w:numId="12" w16cid:durableId="677274030">
     <w:abstractNumId w:val="7"/>
   </w:num>
-  <w:num w:numId="4" w16cid:durableId="1014722644">
-    <w:abstractNumId w:val="10"/>
+  <w:num w:numId="13" w16cid:durableId="48262156">
+    <w:abstractNumId w:val="8"/>
   </w:num>
-  <w:num w:numId="5" w16cid:durableId="1856186999">
+  <w:num w:numId="14" w16cid:durableId="1355423105">
+    <w:abstractNumId w:val="9"/>
+  </w:num>
+  <w:num w:numId="15" w16cid:durableId="1735546788">
     <w:abstractNumId w:val="2"/>
   </w:num>
-  <w:num w:numId="6" w16cid:durableId="312297249">
+  <w:num w:numId="16" w16cid:durableId="1727416301">
+    <w:abstractNumId w:val="3"/>
+  </w:num>
+  <w:num w:numId="17" w16cid:durableId="641235420">
+    <w:abstractNumId w:val="20"/>
+  </w:num>
+  <w:num w:numId="18" w16cid:durableId="516966273">
+    <w:abstractNumId w:val="27"/>
+  </w:num>
+  <w:num w:numId="19" w16cid:durableId="1645348593">
+    <w:abstractNumId w:val="29"/>
+  </w:num>
+  <w:num w:numId="20" w16cid:durableId="261037686">
+    <w:abstractNumId w:val="15"/>
+  </w:num>
+  <w:num w:numId="21" w16cid:durableId="735275848">
+    <w:abstractNumId w:val="31"/>
+  </w:num>
+  <w:num w:numId="22" w16cid:durableId="1087385121">
+    <w:abstractNumId w:val="28"/>
+  </w:num>
+  <w:num w:numId="23" w16cid:durableId="2140217499">
     <w:abstractNumId w:val="12"/>
   </w:num>
-  <w:num w:numId="7" w16cid:durableId="1226405149">
+  <w:num w:numId="24" w16cid:durableId="2092657651">
+    <w:abstractNumId w:val="5"/>
+  </w:num>
+  <w:num w:numId="25" w16cid:durableId="332030391">
+    <w:abstractNumId w:val="24"/>
+  </w:num>
+  <w:num w:numId="26" w16cid:durableId="809445476">
+    <w:abstractNumId w:val="21"/>
+  </w:num>
+  <w:num w:numId="27" w16cid:durableId="1667201392">
+    <w:abstractNumId w:val="0"/>
+  </w:num>
+  <w:num w:numId="28" w16cid:durableId="1376586251">
+    <w:abstractNumId w:val="4"/>
+  </w:num>
+  <w:num w:numId="29" w16cid:durableId="2069761503">
     <w:abstractNumId w:val="17"/>
   </w:num>
-  <w:num w:numId="8" w16cid:durableId="570239169">
-    <w:abstractNumId w:val="15"/>
+  <w:num w:numId="30" w16cid:durableId="1928297773">
+    <w:abstractNumId w:val="30"/>
   </w:num>
-  <w:num w:numId="9" w16cid:durableId="470876258">
-    <w:abstractNumId w:val="6"/>
-  </w:num>
-  <w:num w:numId="10" w16cid:durableId="407385202">
-    <w:abstractNumId w:val="9"/>
-  </w:num>
-  <w:num w:numId="11" w16cid:durableId="1408259822">
-    <w:abstractNumId w:val="18"/>
-  </w:num>
-  <w:num w:numId="12" w16cid:durableId="677274030">
-    <w:abstractNumId w:val="3"/>
-  </w:num>
-  <w:num w:numId="13" w16cid:durableId="48262156">
-    <w:abstractNumId w:val="4"/>
-  </w:num>
-  <w:num w:numId="14" w16cid:durableId="1355423105">
-    <w:abstractNumId w:val="5"/>
-  </w:num>
-  <w:num w:numId="15" w16cid:durableId="1735546788">
-    <w:abstractNumId w:val="0"/>
-  </w:num>
-  <w:num w:numId="16" w16cid:durableId="1727416301">
+  <w:num w:numId="31" w16cid:durableId="129398278">
     <w:abstractNumId w:val="1"/>
   </w:num>
-  <w:num w:numId="17" w16cid:durableId="641235420">
-    <w:abstractNumId w:val="14"/>
-  </w:num>
-  <w:num w:numId="18" w16cid:durableId="516966273">
-    <w:abstractNumId w:val="19"/>
-  </w:num>
-  <w:num w:numId="19" w16cid:durableId="1645348593">
-    <w:abstractNumId w:val="21"/>
-  </w:num>
-  <w:num w:numId="20" w16cid:durableId="261037686">
-    <w:abstractNumId w:val="11"/>
-  </w:num>
-  <w:num w:numId="21" w16cid:durableId="735275848">
-    <w:abstractNumId w:val="22"/>
-  </w:num>
-  <w:num w:numId="22" w16cid:durableId="1087385121">
-    <w:abstractNumId w:val="20"/>
-  </w:num>
-  <w:num w:numId="23" w16cid:durableId="2140217499">
-    <w:abstractNumId w:val="8"/>
+  <w:num w:numId="32" w16cid:durableId="447554006">
+    <w:abstractNumId w:val="18"/>
   </w:num>
 </w:numbering>
 </file>

</xml_diff>

<commit_message>
PIA Tarea 5.3 Clasificador ropa hecha
</commit_message>
<xml_diff>
--- a/Programacion de Inteligencia Artificial/2EV/Tema 5/Python/Ejercicios/Practica 5.3/Práctica 5.3. Clasificador Ropa.docx
+++ b/Programacion de Inteligencia Artificial/2EV/Tema 5/Python/Ejercicios/Practica 5.3/Práctica 5.3. Clasificador Ropa.docx
@@ -2022,10 +2022,7 @@
         </w:numPr>
       </w:pPr>
       <w:r>
-        <w:t>Con 15 épocas la precisión del modelo ha aumentado y la pérdida ha disminuido en comparación con 5 épocas</w:t>
-      </w:r>
-      <w:r>
-        <w:t>.</w:t>
+        <w:t>Con 15 épocas la precisión del modelo ha aumentado y la pérdida ha disminuido en comparación con 5 épocas.</w:t>
       </w:r>
     </w:p>
     <w:p>
@@ -2081,7 +2078,13 @@
         </w:numPr>
       </w:pPr>
       <w:r>
-        <w:t>No hay sobreajuste. El los siguió disminuyendo y la precisión mejoró</w:t>
+        <w:t>No hay sobreajuste. El los</w:t>
+      </w:r>
+      <w:r>
+        <w:t>s</w:t>
+      </w:r>
+      <w:r>
+        <w:t xml:space="preserve"> siguió disminuyendo y la precisión mejoró</w:t>
       </w:r>
       <w:r>
         <w:t>.</w:t>
@@ -2133,6 +2136,30 @@
     </w:p>
     <w:p>
       <w:pPr>
+        <w:pStyle w:val="Prrafodelista"/>
+        <w:numPr>
+          <w:ilvl w:val="0"/>
+          <w:numId w:val="25"/>
+        </w:numPr>
+      </w:pPr>
+      <w:r>
+        <w:t>Sin normalizar, el modelo rinde peor</w:t>
+      </w:r>
+    </w:p>
+    <w:p>
+      <w:pPr>
+        <w:pStyle w:val="Prrafodelista"/>
+        <w:numPr>
+          <w:ilvl w:val="0"/>
+          <w:numId w:val="25"/>
+        </w:numPr>
+      </w:pPr>
+      <w:r>
+        <w:t>Línea 274</w:t>
+      </w:r>
+    </w:p>
+    <w:p>
+      <w:pPr>
         <w:pStyle w:val="NormalWeb"/>
         <w:numPr>
           <w:ilvl w:val="0"/>
@@ -2169,11 +2196,30 @@
     <w:p>
       <w:pPr>
         <w:pStyle w:val="Prrafodelista"/>
-      </w:pPr>
+        <w:numPr>
+          <w:ilvl w:val="0"/>
+          <w:numId w:val="25"/>
+        </w:numPr>
+      </w:pPr>
+      <w:r>
+        <w:t>Para detener el entrenamiento, usé un callback de Keras. Si la precisión baja del 91%, se detiene el entrenamiento con self.model.stop_training = True.</w:t>
+      </w:r>
     </w:p>
     <w:p>
       <w:pPr>
         <w:pStyle w:val="Prrafodelista"/>
+        <w:numPr>
+          <w:ilvl w:val="0"/>
+          <w:numId w:val="25"/>
+        </w:numPr>
+      </w:pPr>
+      <w:r>
+        <w:t>Línea 301.</w:t>
+      </w:r>
+    </w:p>
+    <w:p>
+      <w:pPr>
+        <w:ind w:left="360"/>
       </w:pPr>
     </w:p>
     <w:sectPr>
@@ -2898,6 +2944,119 @@
     </w:lvl>
   </w:abstractNum>
   <w:abstractNum w:abstractNumId="5" w15:restartNumberingAfterBreak="0">
+    <w:nsid w:val="0E186F4E"/>
+    <w:multiLevelType w:val="hybridMultilevel"/>
+    <w:tmpl w:val="845C266C"/>
+    <w:lvl w:ilvl="0" w:tplc="0C0A0001">
+      <w:start w:val="1"/>
+      <w:numFmt w:val="bullet"/>
+      <w:lvlText w:val=""/>
+      <w:lvlJc w:val="left"/>
+      <w:pPr>
+        <w:ind w:left="1440" w:hanging="360"/>
+      </w:pPr>
+      <w:rPr>
+        <w:rFonts w:ascii="Symbol" w:hAnsi="Symbol" w:hint="default"/>
+      </w:rPr>
+    </w:lvl>
+    <w:lvl w:ilvl="1" w:tplc="0C0A0003" w:tentative="1">
+      <w:start w:val="1"/>
+      <w:numFmt w:val="bullet"/>
+      <w:lvlText w:val="o"/>
+      <w:lvlJc w:val="left"/>
+      <w:pPr>
+        <w:ind w:left="2160" w:hanging="360"/>
+      </w:pPr>
+      <w:rPr>
+        <w:rFonts w:ascii="Courier New" w:hAnsi="Courier New" w:cs="Courier New" w:hint="default"/>
+      </w:rPr>
+    </w:lvl>
+    <w:lvl w:ilvl="2" w:tplc="0C0A0005" w:tentative="1">
+      <w:start w:val="1"/>
+      <w:numFmt w:val="bullet"/>
+      <w:lvlText w:val=""/>
+      <w:lvlJc w:val="left"/>
+      <w:pPr>
+        <w:ind w:left="2880" w:hanging="360"/>
+      </w:pPr>
+      <w:rPr>
+        <w:rFonts w:ascii="Wingdings" w:hAnsi="Wingdings" w:hint="default"/>
+      </w:rPr>
+    </w:lvl>
+    <w:lvl w:ilvl="3" w:tplc="0C0A0001" w:tentative="1">
+      <w:start w:val="1"/>
+      <w:numFmt w:val="bullet"/>
+      <w:lvlText w:val=""/>
+      <w:lvlJc w:val="left"/>
+      <w:pPr>
+        <w:ind w:left="3600" w:hanging="360"/>
+      </w:pPr>
+      <w:rPr>
+        <w:rFonts w:ascii="Symbol" w:hAnsi="Symbol" w:hint="default"/>
+      </w:rPr>
+    </w:lvl>
+    <w:lvl w:ilvl="4" w:tplc="0C0A0003" w:tentative="1">
+      <w:start w:val="1"/>
+      <w:numFmt w:val="bullet"/>
+      <w:lvlText w:val="o"/>
+      <w:lvlJc w:val="left"/>
+      <w:pPr>
+        <w:ind w:left="4320" w:hanging="360"/>
+      </w:pPr>
+      <w:rPr>
+        <w:rFonts w:ascii="Courier New" w:hAnsi="Courier New" w:cs="Courier New" w:hint="default"/>
+      </w:rPr>
+    </w:lvl>
+    <w:lvl w:ilvl="5" w:tplc="0C0A0005" w:tentative="1">
+      <w:start w:val="1"/>
+      <w:numFmt w:val="bullet"/>
+      <w:lvlText w:val=""/>
+      <w:lvlJc w:val="left"/>
+      <w:pPr>
+        <w:ind w:left="5040" w:hanging="360"/>
+      </w:pPr>
+      <w:rPr>
+        <w:rFonts w:ascii="Wingdings" w:hAnsi="Wingdings" w:hint="default"/>
+      </w:rPr>
+    </w:lvl>
+    <w:lvl w:ilvl="6" w:tplc="0C0A0001" w:tentative="1">
+      <w:start w:val="1"/>
+      <w:numFmt w:val="bullet"/>
+      <w:lvlText w:val=""/>
+      <w:lvlJc w:val="left"/>
+      <w:pPr>
+        <w:ind w:left="5760" w:hanging="360"/>
+      </w:pPr>
+      <w:rPr>
+        <w:rFonts w:ascii="Symbol" w:hAnsi="Symbol" w:hint="default"/>
+      </w:rPr>
+    </w:lvl>
+    <w:lvl w:ilvl="7" w:tplc="0C0A0003" w:tentative="1">
+      <w:start w:val="1"/>
+      <w:numFmt w:val="bullet"/>
+      <w:lvlText w:val="o"/>
+      <w:lvlJc w:val="left"/>
+      <w:pPr>
+        <w:ind w:left="6480" w:hanging="360"/>
+      </w:pPr>
+      <w:rPr>
+        <w:rFonts w:ascii="Courier New" w:hAnsi="Courier New" w:cs="Courier New" w:hint="default"/>
+      </w:rPr>
+    </w:lvl>
+    <w:lvl w:ilvl="8" w:tplc="0C0A0005" w:tentative="1">
+      <w:start w:val="1"/>
+      <w:numFmt w:val="bullet"/>
+      <w:lvlText w:val=""/>
+      <w:lvlJc w:val="left"/>
+      <w:pPr>
+        <w:ind w:left="7200" w:hanging="360"/>
+      </w:pPr>
+      <w:rPr>
+        <w:rFonts w:ascii="Wingdings" w:hAnsi="Wingdings" w:hint="default"/>
+      </w:rPr>
+    </w:lvl>
+  </w:abstractNum>
+  <w:abstractNum w:abstractNumId="6" w15:restartNumberingAfterBreak="0">
     <w:nsid w:val="0EBB5DCE"/>
     <w:multiLevelType w:val="hybridMultilevel"/>
     <w:tmpl w:val="A664C19A"/>
@@ -3010,7 +3169,7 @@
       </w:rPr>
     </w:lvl>
   </w:abstractNum>
-  <w:abstractNum w:abstractNumId="6" w15:restartNumberingAfterBreak="0">
+  <w:abstractNum w:abstractNumId="7" w15:restartNumberingAfterBreak="0">
     <w:nsid w:val="10123D11"/>
     <w:multiLevelType w:val="hybridMultilevel"/>
     <w:tmpl w:val="DE726FF0"/>
@@ -3099,7 +3258,7 @@
       </w:pPr>
     </w:lvl>
   </w:abstractNum>
-  <w:abstractNum w:abstractNumId="7" w15:restartNumberingAfterBreak="0">
+  <w:abstractNum w:abstractNumId="8" w15:restartNumberingAfterBreak="0">
     <w:nsid w:val="142469B8"/>
     <w:multiLevelType w:val="multilevel"/>
     <w:tmpl w:val="0240C32E"/>
@@ -3212,7 +3371,7 @@
       </w:pPr>
     </w:lvl>
   </w:abstractNum>
-  <w:abstractNum w:abstractNumId="8" w15:restartNumberingAfterBreak="0">
+  <w:abstractNum w:abstractNumId="9" w15:restartNumberingAfterBreak="0">
     <w:nsid w:val="15690824"/>
     <w:multiLevelType w:val="multilevel"/>
     <w:tmpl w:val="ADFE98F0"/>
@@ -3325,7 +3484,7 @@
       </w:pPr>
     </w:lvl>
   </w:abstractNum>
-  <w:abstractNum w:abstractNumId="9" w15:restartNumberingAfterBreak="0">
+  <w:abstractNum w:abstractNumId="10" w15:restartNumberingAfterBreak="0">
     <w:nsid w:val="1B5C47C4"/>
     <w:multiLevelType w:val="hybridMultilevel"/>
     <w:tmpl w:val="FD6EF990"/>
@@ -3438,7 +3597,7 @@
       </w:rPr>
     </w:lvl>
   </w:abstractNum>
-  <w:abstractNum w:abstractNumId="10" w15:restartNumberingAfterBreak="0">
+  <w:abstractNum w:abstractNumId="11" w15:restartNumberingAfterBreak="0">
     <w:nsid w:val="1BC34293"/>
     <w:multiLevelType w:val="hybridMultilevel"/>
     <w:tmpl w:val="FBC8D922"/>
@@ -3527,7 +3686,7 @@
       </w:pPr>
     </w:lvl>
   </w:abstractNum>
-  <w:abstractNum w:abstractNumId="11" w15:restartNumberingAfterBreak="0">
+  <w:abstractNum w:abstractNumId="12" w15:restartNumberingAfterBreak="0">
     <w:nsid w:val="20685EFD"/>
     <w:multiLevelType w:val="hybridMultilevel"/>
     <w:tmpl w:val="D0EEE0D8"/>
@@ -3616,7 +3775,7 @@
       </w:pPr>
     </w:lvl>
   </w:abstractNum>
-  <w:abstractNum w:abstractNumId="12" w15:restartNumberingAfterBreak="0">
+  <w:abstractNum w:abstractNumId="13" w15:restartNumberingAfterBreak="0">
     <w:nsid w:val="22A01AEB"/>
     <w:multiLevelType w:val="hybridMultilevel"/>
     <w:tmpl w:val="BD785F8A"/>
@@ -3729,7 +3888,7 @@
       </w:rPr>
     </w:lvl>
   </w:abstractNum>
-  <w:abstractNum w:abstractNumId="13" w15:restartNumberingAfterBreak="0">
+  <w:abstractNum w:abstractNumId="14" w15:restartNumberingAfterBreak="0">
     <w:nsid w:val="25487848"/>
     <w:multiLevelType w:val="multilevel"/>
     <w:tmpl w:val="756C322C"/>
@@ -3842,7 +4001,7 @@
       </w:pPr>
     </w:lvl>
   </w:abstractNum>
-  <w:abstractNum w:abstractNumId="14" w15:restartNumberingAfterBreak="0">
+  <w:abstractNum w:abstractNumId="15" w15:restartNumberingAfterBreak="0">
     <w:nsid w:val="255031BC"/>
     <w:multiLevelType w:val="hybridMultilevel"/>
     <w:tmpl w:val="694AB7C0"/>
@@ -3955,7 +4114,7 @@
       </w:rPr>
     </w:lvl>
   </w:abstractNum>
-  <w:abstractNum w:abstractNumId="15" w15:restartNumberingAfterBreak="0">
+  <w:abstractNum w:abstractNumId="16" w15:restartNumberingAfterBreak="0">
     <w:nsid w:val="3D2B5D68"/>
     <w:multiLevelType w:val="hybridMultilevel"/>
     <w:tmpl w:val="7040A29E"/>
@@ -4068,7 +4227,7 @@
       </w:rPr>
     </w:lvl>
   </w:abstractNum>
-  <w:abstractNum w:abstractNumId="16" w15:restartNumberingAfterBreak="0">
+  <w:abstractNum w:abstractNumId="17" w15:restartNumberingAfterBreak="0">
     <w:nsid w:val="44EE165A"/>
     <w:multiLevelType w:val="hybridMultilevel"/>
     <w:tmpl w:val="3E6C3B02"/>
@@ -4157,7 +4316,7 @@
       </w:pPr>
     </w:lvl>
   </w:abstractNum>
-  <w:abstractNum w:abstractNumId="17" w15:restartNumberingAfterBreak="0">
+  <w:abstractNum w:abstractNumId="18" w15:restartNumberingAfterBreak="0">
     <w:nsid w:val="452C659F"/>
     <w:multiLevelType w:val="hybridMultilevel"/>
     <w:tmpl w:val="BDD2BA72"/>
@@ -4270,7 +4429,7 @@
       </w:rPr>
     </w:lvl>
   </w:abstractNum>
-  <w:abstractNum w:abstractNumId="18" w15:restartNumberingAfterBreak="0">
+  <w:abstractNum w:abstractNumId="19" w15:restartNumberingAfterBreak="0">
     <w:nsid w:val="4557629F"/>
     <w:multiLevelType w:val="hybridMultilevel"/>
     <w:tmpl w:val="7AC8EF3C"/>
@@ -4383,7 +4542,7 @@
       </w:rPr>
     </w:lvl>
   </w:abstractNum>
-  <w:abstractNum w:abstractNumId="19" w15:restartNumberingAfterBreak="0">
+  <w:abstractNum w:abstractNumId="20" w15:restartNumberingAfterBreak="0">
     <w:nsid w:val="4AC07671"/>
     <w:multiLevelType w:val="hybridMultilevel"/>
     <w:tmpl w:val="29F6237A"/>
@@ -4472,7 +4631,7 @@
       </w:pPr>
     </w:lvl>
   </w:abstractNum>
-  <w:abstractNum w:abstractNumId="20" w15:restartNumberingAfterBreak="0">
+  <w:abstractNum w:abstractNumId="21" w15:restartNumberingAfterBreak="0">
     <w:nsid w:val="4DCC54D4"/>
     <w:multiLevelType w:val="hybridMultilevel"/>
     <w:tmpl w:val="FF82BFCE"/>
@@ -4585,7 +4744,7 @@
       </w:rPr>
     </w:lvl>
   </w:abstractNum>
-  <w:abstractNum w:abstractNumId="21" w15:restartNumberingAfterBreak="0">
+  <w:abstractNum w:abstractNumId="22" w15:restartNumberingAfterBreak="0">
     <w:nsid w:val="50B31D6C"/>
     <w:multiLevelType w:val="hybridMultilevel"/>
     <w:tmpl w:val="D9424266"/>
@@ -4698,7 +4857,7 @@
       </w:rPr>
     </w:lvl>
   </w:abstractNum>
-  <w:abstractNum w:abstractNumId="22" w15:restartNumberingAfterBreak="0">
+  <w:abstractNum w:abstractNumId="23" w15:restartNumberingAfterBreak="0">
     <w:nsid w:val="5D58335F"/>
     <w:multiLevelType w:val="multilevel"/>
     <w:tmpl w:val="DE5CF44A"/>
@@ -4811,7 +4970,7 @@
       </w:pPr>
     </w:lvl>
   </w:abstractNum>
-  <w:abstractNum w:abstractNumId="23" w15:restartNumberingAfterBreak="0">
+  <w:abstractNum w:abstractNumId="24" w15:restartNumberingAfterBreak="0">
     <w:nsid w:val="5E02446F"/>
     <w:multiLevelType w:val="hybridMultilevel"/>
     <w:tmpl w:val="297A8B56"/>
@@ -4924,7 +5083,7 @@
       </w:rPr>
     </w:lvl>
   </w:abstractNum>
-  <w:abstractNum w:abstractNumId="24" w15:restartNumberingAfterBreak="0">
+  <w:abstractNum w:abstractNumId="25" w15:restartNumberingAfterBreak="0">
     <w:nsid w:val="620517F3"/>
     <w:multiLevelType w:val="hybridMultilevel"/>
     <w:tmpl w:val="F9DE3F4C"/>
@@ -5037,7 +5196,7 @@
       </w:rPr>
     </w:lvl>
   </w:abstractNum>
-  <w:abstractNum w:abstractNumId="25" w15:restartNumberingAfterBreak="0">
+  <w:abstractNum w:abstractNumId="26" w15:restartNumberingAfterBreak="0">
     <w:nsid w:val="627F7F4F"/>
     <w:multiLevelType w:val="hybridMultilevel"/>
     <w:tmpl w:val="D340FC1A"/>
@@ -5128,7 +5287,7 @@
       </w:pPr>
     </w:lvl>
   </w:abstractNum>
-  <w:abstractNum w:abstractNumId="26" w15:restartNumberingAfterBreak="0">
+  <w:abstractNum w:abstractNumId="27" w15:restartNumberingAfterBreak="0">
     <w:nsid w:val="67085B1D"/>
     <w:multiLevelType w:val="hybridMultilevel"/>
     <w:tmpl w:val="472A9CBE"/>
@@ -5217,7 +5376,7 @@
       </w:pPr>
     </w:lvl>
   </w:abstractNum>
-  <w:abstractNum w:abstractNumId="27" w15:restartNumberingAfterBreak="0">
+  <w:abstractNum w:abstractNumId="28" w15:restartNumberingAfterBreak="0">
     <w:nsid w:val="6A004CB6"/>
     <w:multiLevelType w:val="hybridMultilevel"/>
     <w:tmpl w:val="475E68C2"/>
@@ -5330,7 +5489,7 @@
       </w:rPr>
     </w:lvl>
   </w:abstractNum>
-  <w:abstractNum w:abstractNumId="28" w15:restartNumberingAfterBreak="0">
+  <w:abstractNum w:abstractNumId="29" w15:restartNumberingAfterBreak="0">
     <w:nsid w:val="716A39D8"/>
     <w:multiLevelType w:val="hybridMultilevel"/>
     <w:tmpl w:val="81040CE4"/>
@@ -5443,7 +5602,7 @@
       </w:rPr>
     </w:lvl>
   </w:abstractNum>
-  <w:abstractNum w:abstractNumId="29" w15:restartNumberingAfterBreak="0">
+  <w:abstractNum w:abstractNumId="30" w15:restartNumberingAfterBreak="0">
     <w:nsid w:val="75BC08EB"/>
     <w:multiLevelType w:val="hybridMultilevel"/>
     <w:tmpl w:val="788645D0"/>
@@ -5556,7 +5715,7 @@
       </w:rPr>
     </w:lvl>
   </w:abstractNum>
-  <w:abstractNum w:abstractNumId="30" w15:restartNumberingAfterBreak="0">
+  <w:abstractNum w:abstractNumId="31" w15:restartNumberingAfterBreak="0">
     <w:nsid w:val="75F04EE6"/>
     <w:multiLevelType w:val="hybridMultilevel"/>
     <w:tmpl w:val="292E4D1E"/>
@@ -5669,7 +5828,7 @@
       </w:rPr>
     </w:lvl>
   </w:abstractNum>
-  <w:abstractNum w:abstractNumId="31" w15:restartNumberingAfterBreak="0">
+  <w:abstractNum w:abstractNumId="32" w15:restartNumberingAfterBreak="0">
     <w:nsid w:val="770A7BBC"/>
     <w:multiLevelType w:val="hybridMultilevel"/>
     <w:tmpl w:val="6B3A071A"/>
@@ -5783,46 +5942,46 @@
     </w:lvl>
   </w:abstractNum>
   <w:num w:numId="1" w16cid:durableId="263537509">
-    <w:abstractNumId w:val="19"/>
+    <w:abstractNumId w:val="20"/>
   </w:num>
   <w:num w:numId="2" w16cid:durableId="566496313">
+    <w:abstractNumId w:val="24"/>
+  </w:num>
+  <w:num w:numId="3" w16cid:durableId="779495827">
+    <w:abstractNumId w:val="12"/>
+  </w:num>
+  <w:num w:numId="4" w16cid:durableId="1014722644">
+    <w:abstractNumId w:val="15"/>
+  </w:num>
+  <w:num w:numId="5" w16cid:durableId="1856186999">
+    <w:abstractNumId w:val="7"/>
+  </w:num>
+  <w:num w:numId="6" w16cid:durableId="312297249">
+    <w:abstractNumId w:val="17"/>
+  </w:num>
+  <w:num w:numId="7" w16cid:durableId="1226405149">
+    <w:abstractNumId w:val="26"/>
+  </w:num>
+  <w:num w:numId="8" w16cid:durableId="570239169">
     <w:abstractNumId w:val="23"/>
   </w:num>
-  <w:num w:numId="3" w16cid:durableId="779495827">
+  <w:num w:numId="9" w16cid:durableId="470876258">
     <w:abstractNumId w:val="11"/>
   </w:num>
-  <w:num w:numId="4" w16cid:durableId="1014722644">
+  <w:num w:numId="10" w16cid:durableId="407385202">
     <w:abstractNumId w:val="14"/>
   </w:num>
-  <w:num w:numId="5" w16cid:durableId="1856186999">
-    <w:abstractNumId w:val="6"/>
-  </w:num>
-  <w:num w:numId="6" w16cid:durableId="312297249">
-    <w:abstractNumId w:val="16"/>
-  </w:num>
-  <w:num w:numId="7" w16cid:durableId="1226405149">
-    <w:abstractNumId w:val="25"/>
-  </w:num>
-  <w:num w:numId="8" w16cid:durableId="570239169">
-    <w:abstractNumId w:val="22"/>
-  </w:num>
-  <w:num w:numId="9" w16cid:durableId="470876258">
-    <w:abstractNumId w:val="10"/>
-  </w:num>
-  <w:num w:numId="10" w16cid:durableId="407385202">
-    <w:abstractNumId w:val="13"/>
-  </w:num>
   <w:num w:numId="11" w16cid:durableId="1408259822">
-    <w:abstractNumId w:val="26"/>
+    <w:abstractNumId w:val="27"/>
   </w:num>
   <w:num w:numId="12" w16cid:durableId="677274030">
-    <w:abstractNumId w:val="7"/>
+    <w:abstractNumId w:val="8"/>
   </w:num>
   <w:num w:numId="13" w16cid:durableId="48262156">
-    <w:abstractNumId w:val="8"/>
+    <w:abstractNumId w:val="9"/>
   </w:num>
   <w:num w:numId="14" w16cid:durableId="1355423105">
-    <w:abstractNumId w:val="9"/>
+    <w:abstractNumId w:val="10"/>
   </w:num>
   <w:num w:numId="15" w16cid:durableId="1735546788">
     <w:abstractNumId w:val="2"/>
@@ -5831,34 +5990,34 @@
     <w:abstractNumId w:val="3"/>
   </w:num>
   <w:num w:numId="17" w16cid:durableId="641235420">
-    <w:abstractNumId w:val="20"/>
+    <w:abstractNumId w:val="21"/>
   </w:num>
   <w:num w:numId="18" w16cid:durableId="516966273">
-    <w:abstractNumId w:val="27"/>
+    <w:abstractNumId w:val="28"/>
   </w:num>
   <w:num w:numId="19" w16cid:durableId="1645348593">
+    <w:abstractNumId w:val="30"/>
+  </w:num>
+  <w:num w:numId="20" w16cid:durableId="261037686">
+    <w:abstractNumId w:val="16"/>
+  </w:num>
+  <w:num w:numId="21" w16cid:durableId="735275848">
+    <w:abstractNumId w:val="32"/>
+  </w:num>
+  <w:num w:numId="22" w16cid:durableId="1087385121">
     <w:abstractNumId w:val="29"/>
   </w:num>
-  <w:num w:numId="20" w16cid:durableId="261037686">
-    <w:abstractNumId w:val="15"/>
-  </w:num>
-  <w:num w:numId="21" w16cid:durableId="735275848">
-    <w:abstractNumId w:val="31"/>
-  </w:num>
-  <w:num w:numId="22" w16cid:durableId="1087385121">
-    <w:abstractNumId w:val="28"/>
-  </w:num>
   <w:num w:numId="23" w16cid:durableId="2140217499">
-    <w:abstractNumId w:val="12"/>
+    <w:abstractNumId w:val="13"/>
   </w:num>
   <w:num w:numId="24" w16cid:durableId="2092657651">
-    <w:abstractNumId w:val="5"/>
+    <w:abstractNumId w:val="6"/>
   </w:num>
   <w:num w:numId="25" w16cid:durableId="332030391">
-    <w:abstractNumId w:val="24"/>
+    <w:abstractNumId w:val="25"/>
   </w:num>
   <w:num w:numId="26" w16cid:durableId="809445476">
-    <w:abstractNumId w:val="21"/>
+    <w:abstractNumId w:val="22"/>
   </w:num>
   <w:num w:numId="27" w16cid:durableId="1667201392">
     <w:abstractNumId w:val="0"/>
@@ -5867,16 +6026,19 @@
     <w:abstractNumId w:val="4"/>
   </w:num>
   <w:num w:numId="29" w16cid:durableId="2069761503">
-    <w:abstractNumId w:val="17"/>
+    <w:abstractNumId w:val="18"/>
   </w:num>
   <w:num w:numId="30" w16cid:durableId="1928297773">
-    <w:abstractNumId w:val="30"/>
+    <w:abstractNumId w:val="31"/>
   </w:num>
   <w:num w:numId="31" w16cid:durableId="129398278">
     <w:abstractNumId w:val="1"/>
   </w:num>
   <w:num w:numId="32" w16cid:durableId="447554006">
-    <w:abstractNumId w:val="18"/>
+    <w:abstractNumId w:val="19"/>
+  </w:num>
+  <w:num w:numId="33" w16cid:durableId="242953749">
+    <w:abstractNumId w:val="5"/>
   </w:num>
 </w:numbering>
 </file>
@@ -6469,6 +6631,7 @@
   <w:style w:type="character" w:default="1" w:styleId="Fuentedeprrafopredeter">
     <w:name w:val="Default Paragraph Font"/>
     <w:uiPriority w:val="1"/>
+    <w:semiHidden/>
     <w:unhideWhenUsed/>
   </w:style>
   <w:style w:type="table" w:default="1" w:styleId="Tablanormal">
@@ -17873,7 +18036,6 @@
     <w:name w:val="Normal (Web)"/>
     <w:basedOn w:val="Normal"/>
     <w:uiPriority w:val="99"/>
-    <w:semiHidden/>
     <w:unhideWhenUsed/>
     <w:rsid w:val="003145EB"/>
     <w:pPr>

</xml_diff>